<commit_message>
Anwendungsfallbeschreibung machen und Anwendungsfalldiagramm berichtigen
</commit_message>
<xml_diff>
--- a/ProjectSongbird/Anwendungsfallbeschreibung.docx
+++ b/ProjectSongbird/Anwendungsfallbeschreibung.docx
@@ -46,8 +46,170 @@
                 <w:tab w:val="center" w:pos="2157"/>
               </w:tabs>
             </w:pPr>
-            <w:r>
-              <w:t>App anschalten</w:t>
+            <w:proofErr w:type="spellStart"/>
+            <w:r>
+              <w:t>Aufwäremn</w:t>
+            </w:r>
+            <w:proofErr w:type="spellEnd"/>
+          </w:p>
+        </w:tc>
+      </w:tr>
+      <w:tr>
+        <w:tc>
+          <w:tcPr>
+            <w:tcW w:w="4531" w:type="dxa"/>
+          </w:tcPr>
+          <w:p>
+            <w:r>
+              <w:t>Kurzbeschreibung</w:t>
+            </w:r>
+          </w:p>
+        </w:tc>
+        <w:tc>
+          <w:tcPr>
+            <w:tcW w:w="4531" w:type="dxa"/>
+          </w:tcPr>
+          <w:p>
+            <w:r>
+              <w:t xml:space="preserve">Der </w:t>
+            </w:r>
+            <w:r>
+              <w:t xml:space="preserve">Akteur sagt zu </w:t>
+            </w:r>
+            <w:proofErr w:type="spellStart"/>
+            <w:r>
+              <w:t>Alexxa</w:t>
+            </w:r>
+            <w:proofErr w:type="spellEnd"/>
+            <w:r>
+              <w:t>, dass er seine Stimme trainieren will</w:t>
+            </w:r>
+            <w:r>
+              <w:t xml:space="preserve">, dann bekommt er Übungen um seine Stimme </w:t>
+            </w:r>
+            <w:proofErr w:type="gramStart"/>
+            <w:r>
+              <w:t>Aufzuwärmen</w:t>
+            </w:r>
+            <w:proofErr w:type="gramEnd"/>
+            <w:r>
+              <w:t>.</w:t>
+            </w:r>
+          </w:p>
+        </w:tc>
+      </w:tr>
+      <w:tr>
+        <w:tc>
+          <w:tcPr>
+            <w:tcW w:w="4531" w:type="dxa"/>
+          </w:tcPr>
+          <w:p>
+            <w:r>
+              <w:t>Akteure</w:t>
+            </w:r>
+          </w:p>
+        </w:tc>
+        <w:tc>
+          <w:tcPr>
+            <w:tcW w:w="4531" w:type="dxa"/>
+          </w:tcPr>
+          <w:p>
+            <w:r>
+              <w:t>User</w:t>
+            </w:r>
+          </w:p>
+        </w:tc>
+      </w:tr>
+      <w:tr>
+        <w:tc>
+          <w:tcPr>
+            <w:tcW w:w="4531" w:type="dxa"/>
+          </w:tcPr>
+          <w:p>
+            <w:r>
+              <w:t>Auslöser</w:t>
+            </w:r>
+          </w:p>
+        </w:tc>
+        <w:tc>
+          <w:tcPr>
+            <w:tcW w:w="4531" w:type="dxa"/>
+          </w:tcPr>
+          <w:p>
+            <w:r>
+              <w:t>Der User will seine Stimme trainieren</w:t>
+            </w:r>
+            <w:r>
+              <w:t>.</w:t>
+            </w:r>
+          </w:p>
+        </w:tc>
+      </w:tr>
+      <w:tr>
+        <w:tc>
+          <w:tcPr>
+            <w:tcW w:w="4531" w:type="dxa"/>
+          </w:tcPr>
+          <w:p>
+            <w:r>
+              <w:t>Vorbedingungen</w:t>
+            </w:r>
+          </w:p>
+        </w:tc>
+        <w:tc>
+          <w:tcPr>
+            <w:tcW w:w="4531" w:type="dxa"/>
+          </w:tcPr>
+          <w:p>
+            <w:r>
+              <w:t>keine</w:t>
+            </w:r>
+          </w:p>
+        </w:tc>
+      </w:tr>
+      <w:tr>
+        <w:tc>
+          <w:tcPr>
+            <w:tcW w:w="4531" w:type="dxa"/>
+          </w:tcPr>
+          <w:p>
+            <w:r>
+              <w:t>Eingehende Informationen</w:t>
+            </w:r>
+          </w:p>
+        </w:tc>
+        <w:tc>
+          <w:tcPr>
+            <w:tcW w:w="4531" w:type="dxa"/>
+          </w:tcPr>
+          <w:p>
+            <w:r>
+              <w:t>Ich will meine Stimme trainieren</w:t>
+            </w:r>
+          </w:p>
+        </w:tc>
+      </w:tr>
+      <w:tr>
+        <w:tc>
+          <w:tcPr>
+            <w:tcW w:w="4531" w:type="dxa"/>
+          </w:tcPr>
+          <w:p>
+            <w:r>
+              <w:t>Ergebnis(se)</w:t>
+            </w:r>
+          </w:p>
+        </w:tc>
+        <w:tc>
+          <w:tcPr>
+            <w:tcW w:w="4531" w:type="dxa"/>
+          </w:tcPr>
+          <w:p>
+            <w:r>
+              <w:t xml:space="preserve">Der User </w:t>
+            </w:r>
+            <w:r>
+              <w:t>bekommt Übungen zum Aufwärmen, die er nachsingen soll.</w:t>
             </w:r>
             <w:bookmarkStart w:id="0" w:name="_GoBack"/>
             <w:bookmarkEnd w:id="0"/>
@@ -61,6 +223,151 @@
           </w:tcPr>
           <w:p>
             <w:r>
+              <w:t>Ablauf</w:t>
+            </w:r>
+          </w:p>
+        </w:tc>
+        <w:tc>
+          <w:tcPr>
+            <w:tcW w:w="4531" w:type="dxa"/>
+          </w:tcPr>
+          <w:p/>
+        </w:tc>
+      </w:tr>
+      <w:tr>
+        <w:tc>
+          <w:tcPr>
+            <w:tcW w:w="4531" w:type="dxa"/>
+          </w:tcPr>
+          <w:p>
+            <w:r>
+              <w:t>Alternativen</w:t>
+            </w:r>
+          </w:p>
+        </w:tc>
+        <w:tc>
+          <w:tcPr>
+            <w:tcW w:w="4531" w:type="dxa"/>
+          </w:tcPr>
+          <w:p/>
+        </w:tc>
+      </w:tr>
+      <w:tr>
+        <w:tc>
+          <w:tcPr>
+            <w:tcW w:w="4531" w:type="dxa"/>
+          </w:tcPr>
+          <w:p>
+            <w:r>
+              <w:t>Offene Punkte</w:t>
+            </w:r>
+          </w:p>
+        </w:tc>
+        <w:tc>
+          <w:tcPr>
+            <w:tcW w:w="4531" w:type="dxa"/>
+          </w:tcPr>
+          <w:p/>
+        </w:tc>
+      </w:tr>
+      <w:tr>
+        <w:tc>
+          <w:tcPr>
+            <w:tcW w:w="4531" w:type="dxa"/>
+          </w:tcPr>
+          <w:p>
+            <w:r>
+              <w:t>Änderungshistorie</w:t>
+            </w:r>
+          </w:p>
+        </w:tc>
+        <w:tc>
+          <w:tcPr>
+            <w:tcW w:w="4531" w:type="dxa"/>
+          </w:tcPr>
+          <w:p/>
+        </w:tc>
+      </w:tr>
+      <w:tr>
+        <w:tc>
+          <w:tcPr>
+            <w:tcW w:w="4531" w:type="dxa"/>
+          </w:tcPr>
+          <w:p>
+            <w:r>
+              <w:t>Sonstige Anmerkungen</w:t>
+            </w:r>
+          </w:p>
+        </w:tc>
+        <w:tc>
+          <w:tcPr>
+            <w:tcW w:w="4531" w:type="dxa"/>
+          </w:tcPr>
+          <w:p/>
+        </w:tc>
+      </w:tr>
+    </w:tbl>
+    <w:p/>
+    <w:tbl>
+      <w:tblPr>
+        <w:tblStyle w:val="Tabellenraster"/>
+        <w:tblW w:w="0" w:type="auto"/>
+        <w:tblLook w:val="04A0" w:firstRow="1" w:lastRow="0" w:firstColumn="1" w:lastColumn="0" w:noHBand="0" w:noVBand="1"/>
+      </w:tblPr>
+      <w:tblGrid>
+        <w:gridCol w:w="4531"/>
+        <w:gridCol w:w="4531"/>
+      </w:tblGrid>
+      <w:tr>
+        <w:tc>
+          <w:tcPr>
+            <w:tcW w:w="9062" w:type="dxa"/>
+            <w:gridSpan w:val="2"/>
+          </w:tcPr>
+          <w:p>
+            <w:r>
+              <w:t>Beschreibung Systemanwendungsfall</w:t>
+            </w:r>
+          </w:p>
+        </w:tc>
+      </w:tr>
+      <w:tr>
+        <w:tc>
+          <w:tcPr>
+            <w:tcW w:w="4531" w:type="dxa"/>
+          </w:tcPr>
+          <w:p>
+            <w:r>
+              <w:t>Name</w:t>
+            </w:r>
+          </w:p>
+        </w:tc>
+        <w:tc>
+          <w:tcPr>
+            <w:tcW w:w="4531" w:type="dxa"/>
+          </w:tcPr>
+          <w:p>
+            <w:pPr>
+              <w:tabs>
+                <w:tab w:val="center" w:pos="2157"/>
+              </w:tabs>
+            </w:pPr>
+            <w:r>
+              <w:t xml:space="preserve">App </w:t>
+            </w:r>
+            <w:r>
+              <w:t>ausschalten</w:t>
+            </w:r>
+          </w:p>
+        </w:tc>
+      </w:tr>
+      <w:tr>
+        <w:tc>
+          <w:tcPr>
+            <w:tcW w:w="4531" w:type="dxa"/>
+          </w:tcPr>
+          <w:p>
+            <w:r>
               <w:t>Kurzbeschreibung</w:t>
             </w:r>
           </w:p>
@@ -71,7 +378,23 @@
           </w:tcPr>
           <w:p>
             <w:r>
-              <w:t xml:space="preserve">Der </w:t>
+              <w:t xml:space="preserve">Der Akteur sagt zu </w:t>
+            </w:r>
+            <w:proofErr w:type="spellStart"/>
+            <w:r>
+              <w:t>Alexxa</w:t>
+            </w:r>
+            <w:proofErr w:type="spellEnd"/>
+            <w:r>
+              <w:t xml:space="preserve">, dass er seine Stimme trainieren will, oder dass </w:t>
+            </w:r>
+            <w:proofErr w:type="spellStart"/>
+            <w:r>
+              <w:t>Songbird</w:t>
+            </w:r>
+            <w:proofErr w:type="spellEnd"/>
+            <w:r>
+              <w:t xml:space="preserve"> geöffnet werden soll.</w:t>
             </w:r>
           </w:p>
         </w:tc>
@@ -113,6 +436,94 @@
           <w:tcPr>
             <w:tcW w:w="4531" w:type="dxa"/>
           </w:tcPr>
+          <w:p>
+            <w:r>
+              <w:t>Der User will seine Stimme trainieren oder Tipps erhalten um die Stimme zu verbessern.</w:t>
+            </w:r>
+          </w:p>
+        </w:tc>
+      </w:tr>
+      <w:tr>
+        <w:tc>
+          <w:tcPr>
+            <w:tcW w:w="4531" w:type="dxa"/>
+          </w:tcPr>
+          <w:p>
+            <w:r>
+              <w:t>Vorbedingungen</w:t>
+            </w:r>
+          </w:p>
+        </w:tc>
+        <w:tc>
+          <w:tcPr>
+            <w:tcW w:w="4531" w:type="dxa"/>
+          </w:tcPr>
+          <w:p>
+            <w:r>
+              <w:t>keine</w:t>
+            </w:r>
+          </w:p>
+        </w:tc>
+      </w:tr>
+      <w:tr>
+        <w:tc>
+          <w:tcPr>
+            <w:tcW w:w="4531" w:type="dxa"/>
+          </w:tcPr>
+          <w:p>
+            <w:r>
+              <w:t>Eingehende Informationen</w:t>
+            </w:r>
+          </w:p>
+        </w:tc>
+        <w:tc>
+          <w:tcPr>
+            <w:tcW w:w="4531" w:type="dxa"/>
+          </w:tcPr>
+          <w:p>
+            <w:r>
+              <w:t>keine</w:t>
+            </w:r>
+          </w:p>
+        </w:tc>
+      </w:tr>
+      <w:tr>
+        <w:tc>
+          <w:tcPr>
+            <w:tcW w:w="4531" w:type="dxa"/>
+          </w:tcPr>
+          <w:p>
+            <w:r>
+              <w:t>Ergebnis(se)</w:t>
+            </w:r>
+          </w:p>
+        </w:tc>
+        <w:tc>
+          <w:tcPr>
+            <w:tcW w:w="4531" w:type="dxa"/>
+          </w:tcPr>
+          <w:p>
+            <w:r>
+              <w:t>Der User wird begrüßt und kann zwischen Stimme üben und Tipps erhalten wählen.</w:t>
+            </w:r>
+          </w:p>
+        </w:tc>
+      </w:tr>
+      <w:tr>
+        <w:tc>
+          <w:tcPr>
+            <w:tcW w:w="4531" w:type="dxa"/>
+          </w:tcPr>
+          <w:p>
+            <w:r>
+              <w:t>Ablauf</w:t>
+            </w:r>
+          </w:p>
+        </w:tc>
+        <w:tc>
+          <w:tcPr>
+            <w:tcW w:w="4531" w:type="dxa"/>
+          </w:tcPr>
           <w:p/>
         </w:tc>
       </w:tr>
@@ -123,7 +534,7 @@
           </w:tcPr>
           <w:p>
             <w:r>
-              <w:t>Vorbedingungen</w:t>
+              <w:t>Alternativen</w:t>
             </w:r>
           </w:p>
         </w:tc>
@@ -141,7 +552,7 @@
           </w:tcPr>
           <w:p>
             <w:r>
-              <w:t>Eingehende Informationen</w:t>
+              <w:t>Offene Punkte</w:t>
             </w:r>
           </w:p>
         </w:tc>
@@ -159,7 +570,7 @@
           </w:tcPr>
           <w:p>
             <w:r>
-              <w:t>Ergebnis(se)</w:t>
+              <w:t>Änderungshistorie</w:t>
             </w:r>
           </w:p>
         </w:tc>
@@ -177,7 +588,7 @@
           </w:tcPr>
           <w:p>
             <w:r>
-              <w:t>Ablauf</w:t>
+              <w:t>Sonstige Anmerkungen</w:t>
             </w:r>
           </w:p>
         </w:tc>
@@ -188,79 +599,8 @@
           <w:p/>
         </w:tc>
       </w:tr>
-      <w:tr>
-        <w:tc>
-          <w:tcPr>
-            <w:tcW w:w="4531" w:type="dxa"/>
-          </w:tcPr>
-          <w:p>
-            <w:r>
-              <w:t>Alternativen</w:t>
-            </w:r>
-          </w:p>
-        </w:tc>
-        <w:tc>
-          <w:tcPr>
-            <w:tcW w:w="4531" w:type="dxa"/>
-          </w:tcPr>
-          <w:p/>
-        </w:tc>
-      </w:tr>
-      <w:tr>
-        <w:tc>
-          <w:tcPr>
-            <w:tcW w:w="4531" w:type="dxa"/>
-          </w:tcPr>
-          <w:p>
-            <w:r>
-              <w:t>Offene Punkte</w:t>
-            </w:r>
-          </w:p>
-        </w:tc>
-        <w:tc>
-          <w:tcPr>
-            <w:tcW w:w="4531" w:type="dxa"/>
-          </w:tcPr>
-          <w:p/>
-        </w:tc>
-      </w:tr>
-      <w:tr>
-        <w:tc>
-          <w:tcPr>
-            <w:tcW w:w="4531" w:type="dxa"/>
-          </w:tcPr>
-          <w:p>
-            <w:r>
-              <w:t>Änderungshistorie</w:t>
-            </w:r>
-          </w:p>
-        </w:tc>
-        <w:tc>
-          <w:tcPr>
-            <w:tcW w:w="4531" w:type="dxa"/>
-          </w:tcPr>
-          <w:p/>
-        </w:tc>
-      </w:tr>
-      <w:tr>
-        <w:tc>
-          <w:tcPr>
-            <w:tcW w:w="4531" w:type="dxa"/>
-          </w:tcPr>
-          <w:p>
-            <w:r>
-              <w:t>Sonstige Anmerkungen</w:t>
-            </w:r>
-          </w:p>
-        </w:tc>
-        <w:tc>
-          <w:tcPr>
-            <w:tcW w:w="4531" w:type="dxa"/>
-          </w:tcPr>
-          <w:p/>
-        </w:tc>
-      </w:tr>
     </w:tbl>
+    <w:p/>
     <w:p/>
     <w:sectPr>
       <w:pgSz w:w="11906" w:h="16838"/>

</xml_diff>

<commit_message>
Tabellen für die Anwendungsfallbeschreibungen angelegt.
</commit_message>
<xml_diff>
--- a/ProjectSongbird/Anwendungsfallbeschreibung.docx
+++ b/ProjectSongbird/Anwendungsfallbeschreibung.docx
@@ -50,7 +50,7 @@
               <w:t>Aufwär</w:t>
             </w:r>
             <w:r>
-              <w:t>men</w:t>
+              <w:t>mbeispiel hören</w:t>
             </w:r>
           </w:p>
         </w:tc>
@@ -86,16 +86,13 @@
               <w:t>, dass er seine Stimme trainieren will</w:t>
             </w:r>
             <w:r>
-              <w:t xml:space="preserve">, dann bekommt </w:t>
-            </w:r>
-            <w:r>
-              <w:t xml:space="preserve">er </w:t>
-            </w:r>
-            <w:r>
-              <w:t xml:space="preserve">die </w:t>
-            </w:r>
-            <w:r>
-              <w:t>Übung zum Aufwärmen der Stimme.</w:t>
+              <w:t xml:space="preserve"> und dass er das Beispiel hören will</w:t>
+            </w:r>
+            <w:r>
+              <w:t>.</w:t>
+            </w:r>
+            <w:r>
+              <w:t xml:space="preserve"> Dieses Beispiel wird ihm dann vorgespielt und er kann es nachsingen.</w:t>
             </w:r>
           </w:p>
         </w:tc>
@@ -140,6 +137,15 @@
           <w:p>
             <w:r>
               <w:t>Der User will seine Stimme trainieren</w:t>
+            </w:r>
+            <w:r>
+              <w:t xml:space="preserve"> und weiß die </w:t>
+            </w:r>
+            <w:r>
+              <w:t>Aufwärmü</w:t>
+            </w:r>
+            <w:r>
+              <w:t>bung nicht mehr oder will sie einfach noch einmal hören</w:t>
             </w:r>
             <w:r>
               <w:t>.</w:t>
@@ -287,11 +293,7 @@
           <w:tcPr>
             <w:tcW w:w="4531" w:type="dxa"/>
           </w:tcPr>
-          <w:p>
-            <w:r>
-              <w:t>2.a auf weiter warten und keine Audiodatei abspielen</w:t>
-            </w:r>
-          </w:p>
+          <w:p/>
         </w:tc>
       </w:tr>
       <w:tr>
@@ -395,7 +397,7 @@
               </w:tabs>
             </w:pPr>
             <w:r>
-              <w:t>Stopp</w:t>
+              <w:t>Tipps anfragen</w:t>
             </w:r>
           </w:p>
         </w:tc>
@@ -415,17 +417,7 @@
           <w:tcPr>
             <w:tcW w:w="4531" w:type="dxa"/>
           </w:tcPr>
-          <w:p>
-            <w:r>
-              <w:t>Akteur kann die App au</w:t>
-            </w:r>
-            <w:r>
-              <w:t>s</w:t>
-            </w:r>
-            <w:r>
-              <w:t>schalten</w:t>
-            </w:r>
-          </w:p>
+          <w:p/>
         </w:tc>
       </w:tr>
       <w:tr>
@@ -443,11 +435,7 @@
           <w:tcPr>
             <w:tcW w:w="4531" w:type="dxa"/>
           </w:tcPr>
-          <w:p>
-            <w:r>
-              <w:t>User</w:t>
-            </w:r>
-          </w:p>
+          <w:p/>
         </w:tc>
       </w:tr>
       <w:tr>
@@ -465,11 +453,7 @@
           <w:tcPr>
             <w:tcW w:w="4531" w:type="dxa"/>
           </w:tcPr>
-          <w:p>
-            <w:r>
-              <w:t>User will die App doch nicht mehr verwenden oder ist fertig mit dem Training</w:t>
-            </w:r>
-          </w:p>
+          <w:p/>
         </w:tc>
       </w:tr>
       <w:tr>
@@ -487,73 +471,7 @@
           <w:tcPr>
             <w:tcW w:w="4531" w:type="dxa"/>
           </w:tcPr>
-          <w:p>
-            <w:pPr>
-              <w:pStyle w:val="Listenabsatz"/>
-              <w:numPr>
-                <w:ilvl w:val="0"/>
-                <w:numId w:val="2"/>
-              </w:numPr>
-            </w:pPr>
-            <w:r>
-              <w:t>Hi</w:t>
-            </w:r>
-            <w:r>
-              <w:t>l</w:t>
-            </w:r>
-            <w:bookmarkStart w:id="0" w:name="_GoBack"/>
-            <w:bookmarkEnd w:id="0"/>
-            <w:r>
-              <w:t>fe Block oder</w:t>
-            </w:r>
-          </w:p>
-          <w:p>
-            <w:pPr>
-              <w:pStyle w:val="Listenabsatz"/>
-              <w:numPr>
-                <w:ilvl w:val="0"/>
-                <w:numId w:val="2"/>
-              </w:numPr>
-            </w:pPr>
-            <w:r>
-              <w:t xml:space="preserve">Intervalltraining oder </w:t>
-            </w:r>
-          </w:p>
-          <w:p>
-            <w:pPr>
-              <w:pStyle w:val="Listenabsatz"/>
-              <w:numPr>
-                <w:ilvl w:val="0"/>
-                <w:numId w:val="2"/>
-              </w:numPr>
-            </w:pPr>
-            <w:proofErr w:type="spellStart"/>
-            <w:r>
-              <w:t>Koloraturentraining</w:t>
-            </w:r>
-            <w:proofErr w:type="spellEnd"/>
-            <w:r>
-              <w:t xml:space="preserve"> oder</w:t>
-            </w:r>
-          </w:p>
-          <w:p>
-            <w:pPr>
-              <w:pStyle w:val="Listenabsatz"/>
-              <w:numPr>
-                <w:ilvl w:val="0"/>
-                <w:numId w:val="2"/>
-              </w:numPr>
-            </w:pPr>
-            <w:r>
-              <w:t>Willkommen</w:t>
-            </w:r>
-            <w:r>
-              <w:t xml:space="preserve"> B</w:t>
-            </w:r>
-            <w:r>
-              <w:t>lock</w:t>
-            </w:r>
-          </w:p>
+          <w:p/>
         </w:tc>
       </w:tr>
       <w:tr>
@@ -728,6 +646,9 @@
                 <w:tab w:val="center" w:pos="2157"/>
               </w:tabs>
             </w:pPr>
+            <w:r>
+              <w:t>Stimme trainieren</w:t>
+            </w:r>
           </w:p>
         </w:tc>
       </w:tr>
@@ -746,7 +667,16 @@
           <w:tcPr>
             <w:tcW w:w="4531" w:type="dxa"/>
           </w:tcPr>
-          <w:p/>
+          <w:p>
+            <w:r>
+              <w:t xml:space="preserve">Öffnet den </w:t>
+            </w:r>
+            <w:proofErr w:type="spellStart"/>
+            <w:r>
+              <w:t>Skill</w:t>
+            </w:r>
+            <w:proofErr w:type="spellEnd"/>
+          </w:p>
         </w:tc>
       </w:tr>
       <w:tr>
@@ -764,7 +694,11 @@
           <w:tcPr>
             <w:tcW w:w="4531" w:type="dxa"/>
           </w:tcPr>
-          <w:p/>
+          <w:p>
+            <w:r>
+              <w:t>User</w:t>
+            </w:r>
+          </w:p>
         </w:tc>
       </w:tr>
       <w:tr>
@@ -828,61 +762,61 @@
           </w:tcPr>
           <w:p>
             <w:r>
+              <w:t>Ergebnis(se)</w:t>
+            </w:r>
+          </w:p>
+        </w:tc>
+        <w:tc>
+          <w:tcPr>
+            <w:tcW w:w="4531" w:type="dxa"/>
+          </w:tcPr>
+          <w:p/>
+        </w:tc>
+      </w:tr>
+      <w:tr>
+        <w:tc>
+          <w:tcPr>
+            <w:tcW w:w="4531" w:type="dxa"/>
+          </w:tcPr>
+          <w:p>
+            <w:r>
+              <w:t>Ablauf</w:t>
+            </w:r>
+          </w:p>
+        </w:tc>
+        <w:tc>
+          <w:tcPr>
+            <w:tcW w:w="4531" w:type="dxa"/>
+          </w:tcPr>
+          <w:p/>
+        </w:tc>
+      </w:tr>
+      <w:tr>
+        <w:tc>
+          <w:tcPr>
+            <w:tcW w:w="4531" w:type="dxa"/>
+          </w:tcPr>
+          <w:p>
+            <w:r>
+              <w:t>Alternativen</w:t>
+            </w:r>
+          </w:p>
+        </w:tc>
+        <w:tc>
+          <w:tcPr>
+            <w:tcW w:w="4531" w:type="dxa"/>
+          </w:tcPr>
+          <w:p/>
+        </w:tc>
+      </w:tr>
+      <w:tr>
+        <w:tc>
+          <w:tcPr>
+            <w:tcW w:w="4531" w:type="dxa"/>
+          </w:tcPr>
+          <w:p>
+            <w:r>
               <w:lastRenderedPageBreak/>
-              <w:t>Ergebnis(se)</w:t>
-            </w:r>
-          </w:p>
-        </w:tc>
-        <w:tc>
-          <w:tcPr>
-            <w:tcW w:w="4531" w:type="dxa"/>
-          </w:tcPr>
-          <w:p/>
-        </w:tc>
-      </w:tr>
-      <w:tr>
-        <w:tc>
-          <w:tcPr>
-            <w:tcW w:w="4531" w:type="dxa"/>
-          </w:tcPr>
-          <w:p>
-            <w:r>
-              <w:t>Ablauf</w:t>
-            </w:r>
-          </w:p>
-        </w:tc>
-        <w:tc>
-          <w:tcPr>
-            <w:tcW w:w="4531" w:type="dxa"/>
-          </w:tcPr>
-          <w:p/>
-        </w:tc>
-      </w:tr>
-      <w:tr>
-        <w:tc>
-          <w:tcPr>
-            <w:tcW w:w="4531" w:type="dxa"/>
-          </w:tcPr>
-          <w:p>
-            <w:r>
-              <w:t>Alternativen</w:t>
-            </w:r>
-          </w:p>
-        </w:tc>
-        <w:tc>
-          <w:tcPr>
-            <w:tcW w:w="4531" w:type="dxa"/>
-          </w:tcPr>
-          <w:p/>
-        </w:tc>
-      </w:tr>
-      <w:tr>
-        <w:tc>
-          <w:tcPr>
-            <w:tcW w:w="4531" w:type="dxa"/>
-          </w:tcPr>
-          <w:p>
-            <w:r>
               <w:t>Offene Punkte</w:t>
             </w:r>
           </w:p>
@@ -976,6 +910,9 @@
                 <w:tab w:val="center" w:pos="2157"/>
               </w:tabs>
             </w:pPr>
+            <w:r>
+              <w:t>kein Aufwärmbeispiel hören</w:t>
+            </w:r>
           </w:p>
         </w:tc>
       </w:tr>
@@ -1084,11 +1021,7 @@
           <w:tcPr>
             <w:tcW w:w="4531" w:type="dxa"/>
           </w:tcPr>
-          <w:p>
-            <w:r>
-              <w:t>Der User wird begrüßt und kann zwischen Stimme üben und Tipps erhalten wählen.</w:t>
-            </w:r>
-          </w:p>
+          <w:p/>
         </w:tc>
       </w:tr>
       <w:tr>
@@ -1228,7 +1161,7 @@
               </w:tabs>
             </w:pPr>
             <w:r>
-              <w:t>Übung überspringen</w:t>
+              <w:t>Koloraturen trainieren</w:t>
             </w:r>
           </w:p>
         </w:tc>
@@ -1478,7 +1411,7 @@
               </w:tabs>
             </w:pPr>
             <w:r>
-              <w:t>Übung überspringen</w:t>
+              <w:t>Hilfe Koloraturen</w:t>
             </w:r>
           </w:p>
         </w:tc>
@@ -1652,7 +1585,6 @@
           </w:tcPr>
           <w:p>
             <w:r>
-              <w:lastRenderedPageBreak/>
               <w:t>Änderungshistorie</w:t>
             </w:r>
           </w:p>
@@ -1714,6 +1646,7 @@
           </w:tcPr>
           <w:p>
             <w:r>
+              <w:lastRenderedPageBreak/>
               <w:t>Name</w:t>
             </w:r>
           </w:p>
@@ -1729,8 +1662,510 @@
               </w:tabs>
             </w:pPr>
             <w:r>
-              <w:t>Übung überspringen</w:t>
-            </w:r>
+              <w:t>Intervalle trainieren</w:t>
+            </w:r>
+          </w:p>
+        </w:tc>
+      </w:tr>
+      <w:tr>
+        <w:tc>
+          <w:tcPr>
+            <w:tcW w:w="4531" w:type="dxa"/>
+          </w:tcPr>
+          <w:p>
+            <w:r>
+              <w:t>Kurzbeschreibung</w:t>
+            </w:r>
+          </w:p>
+        </w:tc>
+        <w:tc>
+          <w:tcPr>
+            <w:tcW w:w="4531" w:type="dxa"/>
+          </w:tcPr>
+          <w:p/>
+        </w:tc>
+      </w:tr>
+      <w:tr>
+        <w:tc>
+          <w:tcPr>
+            <w:tcW w:w="4531" w:type="dxa"/>
+          </w:tcPr>
+          <w:p>
+            <w:r>
+              <w:t>Akteure</w:t>
+            </w:r>
+          </w:p>
+        </w:tc>
+        <w:tc>
+          <w:tcPr>
+            <w:tcW w:w="4531" w:type="dxa"/>
+          </w:tcPr>
+          <w:p/>
+        </w:tc>
+      </w:tr>
+      <w:tr>
+        <w:tc>
+          <w:tcPr>
+            <w:tcW w:w="4531" w:type="dxa"/>
+          </w:tcPr>
+          <w:p>
+            <w:r>
+              <w:t>Auslöser</w:t>
+            </w:r>
+          </w:p>
+        </w:tc>
+        <w:tc>
+          <w:tcPr>
+            <w:tcW w:w="4531" w:type="dxa"/>
+          </w:tcPr>
+          <w:p/>
+        </w:tc>
+      </w:tr>
+      <w:tr>
+        <w:tc>
+          <w:tcPr>
+            <w:tcW w:w="4531" w:type="dxa"/>
+          </w:tcPr>
+          <w:p>
+            <w:r>
+              <w:t>Vorbedingungen</w:t>
+            </w:r>
+          </w:p>
+        </w:tc>
+        <w:tc>
+          <w:tcPr>
+            <w:tcW w:w="4531" w:type="dxa"/>
+          </w:tcPr>
+          <w:p/>
+        </w:tc>
+      </w:tr>
+      <w:tr>
+        <w:tc>
+          <w:tcPr>
+            <w:tcW w:w="4531" w:type="dxa"/>
+          </w:tcPr>
+          <w:p>
+            <w:r>
+              <w:t>Eingehende Informationen</w:t>
+            </w:r>
+          </w:p>
+        </w:tc>
+        <w:tc>
+          <w:tcPr>
+            <w:tcW w:w="4531" w:type="dxa"/>
+          </w:tcPr>
+          <w:p/>
+        </w:tc>
+      </w:tr>
+      <w:tr>
+        <w:tc>
+          <w:tcPr>
+            <w:tcW w:w="4531" w:type="dxa"/>
+          </w:tcPr>
+          <w:p>
+            <w:r>
+              <w:t>Ergebnis(se)</w:t>
+            </w:r>
+          </w:p>
+        </w:tc>
+        <w:tc>
+          <w:tcPr>
+            <w:tcW w:w="4531" w:type="dxa"/>
+          </w:tcPr>
+          <w:p/>
+        </w:tc>
+      </w:tr>
+      <w:tr>
+        <w:tc>
+          <w:tcPr>
+            <w:tcW w:w="4531" w:type="dxa"/>
+          </w:tcPr>
+          <w:p>
+            <w:r>
+              <w:t>Ablauf</w:t>
+            </w:r>
+          </w:p>
+        </w:tc>
+        <w:tc>
+          <w:tcPr>
+            <w:tcW w:w="4531" w:type="dxa"/>
+          </w:tcPr>
+          <w:p/>
+        </w:tc>
+      </w:tr>
+      <w:tr>
+        <w:tc>
+          <w:tcPr>
+            <w:tcW w:w="4531" w:type="dxa"/>
+          </w:tcPr>
+          <w:p>
+            <w:r>
+              <w:t>Alternativen</w:t>
+            </w:r>
+          </w:p>
+        </w:tc>
+        <w:tc>
+          <w:tcPr>
+            <w:tcW w:w="4531" w:type="dxa"/>
+          </w:tcPr>
+          <w:p/>
+        </w:tc>
+      </w:tr>
+      <w:tr>
+        <w:tc>
+          <w:tcPr>
+            <w:tcW w:w="4531" w:type="dxa"/>
+          </w:tcPr>
+          <w:p>
+            <w:r>
+              <w:t>Offene Punkte</w:t>
+            </w:r>
+          </w:p>
+        </w:tc>
+        <w:tc>
+          <w:tcPr>
+            <w:tcW w:w="4531" w:type="dxa"/>
+          </w:tcPr>
+          <w:p/>
+        </w:tc>
+      </w:tr>
+      <w:tr>
+        <w:tc>
+          <w:tcPr>
+            <w:tcW w:w="4531" w:type="dxa"/>
+          </w:tcPr>
+          <w:p>
+            <w:r>
+              <w:t>Änderungshistorie</w:t>
+            </w:r>
+          </w:p>
+        </w:tc>
+        <w:tc>
+          <w:tcPr>
+            <w:tcW w:w="4531" w:type="dxa"/>
+          </w:tcPr>
+          <w:p/>
+        </w:tc>
+      </w:tr>
+      <w:tr>
+        <w:tc>
+          <w:tcPr>
+            <w:tcW w:w="4531" w:type="dxa"/>
+          </w:tcPr>
+          <w:p>
+            <w:r>
+              <w:t>Sonstige Anmerkungen</w:t>
+            </w:r>
+          </w:p>
+        </w:tc>
+        <w:tc>
+          <w:tcPr>
+            <w:tcW w:w="4531" w:type="dxa"/>
+          </w:tcPr>
+          <w:p/>
+        </w:tc>
+      </w:tr>
+    </w:tbl>
+    <w:p/>
+    <w:tbl>
+      <w:tblPr>
+        <w:tblStyle w:val="Tabellenraster"/>
+        <w:tblW w:w="0" w:type="auto"/>
+        <w:tblLook w:val="04A0" w:firstRow="1" w:lastRow="0" w:firstColumn="1" w:lastColumn="0" w:noHBand="0" w:noVBand="1"/>
+      </w:tblPr>
+      <w:tblGrid>
+        <w:gridCol w:w="4531"/>
+        <w:gridCol w:w="4531"/>
+      </w:tblGrid>
+      <w:tr>
+        <w:tc>
+          <w:tcPr>
+            <w:tcW w:w="9062" w:type="dxa"/>
+            <w:gridSpan w:val="2"/>
+          </w:tcPr>
+          <w:p>
+            <w:r>
+              <w:t>Beschreibung Systemanwendungsfall</w:t>
+            </w:r>
+          </w:p>
+        </w:tc>
+      </w:tr>
+      <w:tr>
+        <w:tc>
+          <w:tcPr>
+            <w:tcW w:w="4531" w:type="dxa"/>
+          </w:tcPr>
+          <w:p>
+            <w:r>
+              <w:t>Name</w:t>
+            </w:r>
+          </w:p>
+        </w:tc>
+        <w:tc>
+          <w:tcPr>
+            <w:tcW w:w="4531" w:type="dxa"/>
+          </w:tcPr>
+          <w:p>
+            <w:pPr>
+              <w:tabs>
+                <w:tab w:val="center" w:pos="2157"/>
+              </w:tabs>
+            </w:pPr>
+            <w:r>
+              <w:t>Hilfe Intervalle</w:t>
+            </w:r>
+          </w:p>
+        </w:tc>
+      </w:tr>
+      <w:tr>
+        <w:tc>
+          <w:tcPr>
+            <w:tcW w:w="4531" w:type="dxa"/>
+          </w:tcPr>
+          <w:p>
+            <w:r>
+              <w:t>Kurzbeschreibung</w:t>
+            </w:r>
+          </w:p>
+        </w:tc>
+        <w:tc>
+          <w:tcPr>
+            <w:tcW w:w="4531" w:type="dxa"/>
+          </w:tcPr>
+          <w:p/>
+        </w:tc>
+      </w:tr>
+      <w:tr>
+        <w:tc>
+          <w:tcPr>
+            <w:tcW w:w="4531" w:type="dxa"/>
+          </w:tcPr>
+          <w:p>
+            <w:r>
+              <w:t>Akteure</w:t>
+            </w:r>
+          </w:p>
+        </w:tc>
+        <w:tc>
+          <w:tcPr>
+            <w:tcW w:w="4531" w:type="dxa"/>
+          </w:tcPr>
+          <w:p/>
+        </w:tc>
+      </w:tr>
+      <w:tr>
+        <w:tc>
+          <w:tcPr>
+            <w:tcW w:w="4531" w:type="dxa"/>
+          </w:tcPr>
+          <w:p>
+            <w:r>
+              <w:t>Auslöser</w:t>
+            </w:r>
+          </w:p>
+        </w:tc>
+        <w:tc>
+          <w:tcPr>
+            <w:tcW w:w="4531" w:type="dxa"/>
+          </w:tcPr>
+          <w:p/>
+        </w:tc>
+      </w:tr>
+      <w:tr>
+        <w:tc>
+          <w:tcPr>
+            <w:tcW w:w="4531" w:type="dxa"/>
+          </w:tcPr>
+          <w:p>
+            <w:r>
+              <w:t>Vorbedingungen</w:t>
+            </w:r>
+          </w:p>
+        </w:tc>
+        <w:tc>
+          <w:tcPr>
+            <w:tcW w:w="4531" w:type="dxa"/>
+          </w:tcPr>
+          <w:p/>
+        </w:tc>
+      </w:tr>
+      <w:tr>
+        <w:tc>
+          <w:tcPr>
+            <w:tcW w:w="4531" w:type="dxa"/>
+          </w:tcPr>
+          <w:p>
+            <w:r>
+              <w:t>Eingehende Informationen</w:t>
+            </w:r>
+          </w:p>
+        </w:tc>
+        <w:tc>
+          <w:tcPr>
+            <w:tcW w:w="4531" w:type="dxa"/>
+          </w:tcPr>
+          <w:p/>
+        </w:tc>
+      </w:tr>
+      <w:tr>
+        <w:tc>
+          <w:tcPr>
+            <w:tcW w:w="4531" w:type="dxa"/>
+          </w:tcPr>
+          <w:p>
+            <w:r>
+              <w:t>Ergebnis(se)</w:t>
+            </w:r>
+          </w:p>
+        </w:tc>
+        <w:tc>
+          <w:tcPr>
+            <w:tcW w:w="4531" w:type="dxa"/>
+          </w:tcPr>
+          <w:p/>
+        </w:tc>
+      </w:tr>
+      <w:tr>
+        <w:tc>
+          <w:tcPr>
+            <w:tcW w:w="4531" w:type="dxa"/>
+          </w:tcPr>
+          <w:p>
+            <w:r>
+              <w:t>Ablauf</w:t>
+            </w:r>
+          </w:p>
+        </w:tc>
+        <w:tc>
+          <w:tcPr>
+            <w:tcW w:w="4531" w:type="dxa"/>
+          </w:tcPr>
+          <w:p/>
+        </w:tc>
+      </w:tr>
+      <w:tr>
+        <w:tc>
+          <w:tcPr>
+            <w:tcW w:w="4531" w:type="dxa"/>
+          </w:tcPr>
+          <w:p>
+            <w:r>
+              <w:t>Alternativen</w:t>
+            </w:r>
+          </w:p>
+        </w:tc>
+        <w:tc>
+          <w:tcPr>
+            <w:tcW w:w="4531" w:type="dxa"/>
+          </w:tcPr>
+          <w:p/>
+        </w:tc>
+      </w:tr>
+      <w:tr>
+        <w:tc>
+          <w:tcPr>
+            <w:tcW w:w="4531" w:type="dxa"/>
+          </w:tcPr>
+          <w:p>
+            <w:r>
+              <w:t>Offene Punkte</w:t>
+            </w:r>
+          </w:p>
+        </w:tc>
+        <w:tc>
+          <w:tcPr>
+            <w:tcW w:w="4531" w:type="dxa"/>
+          </w:tcPr>
+          <w:p/>
+        </w:tc>
+      </w:tr>
+      <w:tr>
+        <w:tc>
+          <w:tcPr>
+            <w:tcW w:w="4531" w:type="dxa"/>
+          </w:tcPr>
+          <w:p>
+            <w:r>
+              <w:t>Änderungshistorie</w:t>
+            </w:r>
+          </w:p>
+        </w:tc>
+        <w:tc>
+          <w:tcPr>
+            <w:tcW w:w="4531" w:type="dxa"/>
+          </w:tcPr>
+          <w:p/>
+        </w:tc>
+      </w:tr>
+      <w:tr>
+        <w:tc>
+          <w:tcPr>
+            <w:tcW w:w="4531" w:type="dxa"/>
+          </w:tcPr>
+          <w:p>
+            <w:r>
+              <w:t>Sonstige Anmerkungen</w:t>
+            </w:r>
+          </w:p>
+        </w:tc>
+        <w:tc>
+          <w:tcPr>
+            <w:tcW w:w="4531" w:type="dxa"/>
+          </w:tcPr>
+          <w:p/>
+        </w:tc>
+      </w:tr>
+    </w:tbl>
+    <w:p/>
+    <w:tbl>
+      <w:tblPr>
+        <w:tblStyle w:val="Tabellenraster"/>
+        <w:tblW w:w="0" w:type="auto"/>
+        <w:tblLook w:val="04A0" w:firstRow="1" w:lastRow="0" w:firstColumn="1" w:lastColumn="0" w:noHBand="0" w:noVBand="1"/>
+      </w:tblPr>
+      <w:tblGrid>
+        <w:gridCol w:w="4531"/>
+        <w:gridCol w:w="4531"/>
+      </w:tblGrid>
+      <w:tr>
+        <w:tc>
+          <w:tcPr>
+            <w:tcW w:w="9062" w:type="dxa"/>
+            <w:gridSpan w:val="2"/>
+          </w:tcPr>
+          <w:p>
+            <w:r>
+              <w:t>Beschreibung Systemanwendungsfall</w:t>
+            </w:r>
+          </w:p>
+        </w:tc>
+      </w:tr>
+      <w:tr>
+        <w:tc>
+          <w:tcPr>
+            <w:tcW w:w="4531" w:type="dxa"/>
+          </w:tcPr>
+          <w:p>
+            <w:r>
+              <w:t>Name</w:t>
+            </w:r>
+          </w:p>
+        </w:tc>
+        <w:tc>
+          <w:tcPr>
+            <w:tcW w:w="4531" w:type="dxa"/>
+          </w:tcPr>
+          <w:p>
+            <w:pPr>
+              <w:tabs>
+                <w:tab w:val="center" w:pos="2157"/>
+              </w:tabs>
+            </w:pPr>
+            <w:r>
+              <w:t>Hilfe</w:t>
+            </w:r>
+            <w:bookmarkStart w:id="0" w:name="_GoBack"/>
+            <w:bookmarkEnd w:id="0"/>
           </w:p>
         </w:tc>
       </w:tr>

</xml_diff>

<commit_message>
Ein paar Anwendungsbeschreibungen fertig
</commit_message>
<xml_diff>
--- a/ProjectSongbird/Anwendungsfallbeschreibung.docx
+++ b/ProjectSongbird/Anwendungsfallbeschreibung.docx
@@ -75,13 +75,8 @@
               <w:t xml:space="preserve">Der </w:t>
             </w:r>
             <w:r>
-              <w:t xml:space="preserve">Akteur sagt zu </w:t>
-            </w:r>
-            <w:proofErr w:type="spellStart"/>
-            <w:r>
-              <w:t>Alexxa</w:t>
-            </w:r>
-            <w:proofErr w:type="spellEnd"/>
+              <w:t>Akteur sagt zu Alexa</w:t>
+            </w:r>
             <w:r>
               <w:t>, dass er seine Stimme trainieren will</w:t>
             </w:r>
@@ -276,6 +271,615 @@
               <w:t>auf weiter warten</w:t>
             </w:r>
           </w:p>
+        </w:tc>
+      </w:tr>
+      <w:tr>
+        <w:tc>
+          <w:tcPr>
+            <w:tcW w:w="4531" w:type="dxa"/>
+          </w:tcPr>
+          <w:p>
+            <w:r>
+              <w:t>Alternativen</w:t>
+            </w:r>
+          </w:p>
+        </w:tc>
+        <w:tc>
+          <w:tcPr>
+            <w:tcW w:w="4531" w:type="dxa"/>
+          </w:tcPr>
+          <w:p/>
+        </w:tc>
+      </w:tr>
+      <w:tr>
+        <w:tc>
+          <w:tcPr>
+            <w:tcW w:w="4531" w:type="dxa"/>
+          </w:tcPr>
+          <w:p>
+            <w:r>
+              <w:t>Offene Punkte</w:t>
+            </w:r>
+          </w:p>
+        </w:tc>
+        <w:tc>
+          <w:tcPr>
+            <w:tcW w:w="4531" w:type="dxa"/>
+          </w:tcPr>
+          <w:p/>
+        </w:tc>
+      </w:tr>
+      <w:tr>
+        <w:tc>
+          <w:tcPr>
+            <w:tcW w:w="4531" w:type="dxa"/>
+          </w:tcPr>
+          <w:p>
+            <w:r>
+              <w:t>Änderungshistorie</w:t>
+            </w:r>
+          </w:p>
+        </w:tc>
+        <w:tc>
+          <w:tcPr>
+            <w:tcW w:w="4531" w:type="dxa"/>
+          </w:tcPr>
+          <w:p/>
+        </w:tc>
+      </w:tr>
+      <w:tr>
+        <w:tc>
+          <w:tcPr>
+            <w:tcW w:w="4531" w:type="dxa"/>
+          </w:tcPr>
+          <w:p>
+            <w:r>
+              <w:t>Sonstige Anmerkungen</w:t>
+            </w:r>
+          </w:p>
+        </w:tc>
+        <w:tc>
+          <w:tcPr>
+            <w:tcW w:w="4531" w:type="dxa"/>
+          </w:tcPr>
+          <w:p/>
+        </w:tc>
+      </w:tr>
+    </w:tbl>
+    <w:p/>
+    <w:p/>
+    <w:tbl>
+      <w:tblPr>
+        <w:tblStyle w:val="Tabellenraster"/>
+        <w:tblW w:w="0" w:type="auto"/>
+        <w:tblLook w:val="04A0" w:firstRow="1" w:lastRow="0" w:firstColumn="1" w:lastColumn="0" w:noHBand="0" w:noVBand="1"/>
+      </w:tblPr>
+      <w:tblGrid>
+        <w:gridCol w:w="4531"/>
+        <w:gridCol w:w="4531"/>
+      </w:tblGrid>
+      <w:tr>
+        <w:tc>
+          <w:tcPr>
+            <w:tcW w:w="9062" w:type="dxa"/>
+            <w:gridSpan w:val="2"/>
+          </w:tcPr>
+          <w:p>
+            <w:r>
+              <w:t>Beschreibung Systemanwendungsfall</w:t>
+            </w:r>
+          </w:p>
+        </w:tc>
+      </w:tr>
+      <w:tr>
+        <w:tc>
+          <w:tcPr>
+            <w:tcW w:w="4531" w:type="dxa"/>
+          </w:tcPr>
+          <w:p>
+            <w:r>
+              <w:t>Name</w:t>
+            </w:r>
+          </w:p>
+        </w:tc>
+        <w:tc>
+          <w:tcPr>
+            <w:tcW w:w="4531" w:type="dxa"/>
+          </w:tcPr>
+          <w:p>
+            <w:pPr>
+              <w:tabs>
+                <w:tab w:val="center" w:pos="2157"/>
+              </w:tabs>
+            </w:pPr>
+            <w:r>
+              <w:t>Tipps anfragen</w:t>
+            </w:r>
+          </w:p>
+        </w:tc>
+      </w:tr>
+      <w:tr>
+        <w:tc>
+          <w:tcPr>
+            <w:tcW w:w="4531" w:type="dxa"/>
+          </w:tcPr>
+          <w:p>
+            <w:r>
+              <w:t>Kurzbeschreibung</w:t>
+            </w:r>
+          </w:p>
+        </w:tc>
+        <w:tc>
+          <w:tcPr>
+            <w:tcW w:w="4531" w:type="dxa"/>
+          </w:tcPr>
+          <w:p>
+            <w:r>
+              <w:t xml:space="preserve">Der User </w:t>
+            </w:r>
+            <w:r>
+              <w:t>sagt zu Alexa, dass er gerne Tipps hören will. Alexa sagt daraufhin zufällig einen von mehreren möglichen Tipps.</w:t>
+            </w:r>
+            <w:r>
+              <w:t xml:space="preserve"> </w:t>
+            </w:r>
+            <w:r>
+              <w:t>Danach fragt sie den User, ob dieser mehr Tipps hören möchte oder nicht.</w:t>
+            </w:r>
+          </w:p>
+        </w:tc>
+      </w:tr>
+      <w:tr>
+        <w:tc>
+          <w:tcPr>
+            <w:tcW w:w="4531" w:type="dxa"/>
+          </w:tcPr>
+          <w:p>
+            <w:r>
+              <w:t>Akteure</w:t>
+            </w:r>
+          </w:p>
+        </w:tc>
+        <w:tc>
+          <w:tcPr>
+            <w:tcW w:w="4531" w:type="dxa"/>
+          </w:tcPr>
+          <w:p>
+            <w:r>
+              <w:t>User</w:t>
+            </w:r>
+          </w:p>
+        </w:tc>
+      </w:tr>
+      <w:tr>
+        <w:tc>
+          <w:tcPr>
+            <w:tcW w:w="4531" w:type="dxa"/>
+          </w:tcPr>
+          <w:p>
+            <w:r>
+              <w:t>Auslöser</w:t>
+            </w:r>
+          </w:p>
+        </w:tc>
+        <w:tc>
+          <w:tcPr>
+            <w:tcW w:w="4531" w:type="dxa"/>
+          </w:tcPr>
+          <w:p>
+            <w:r>
+              <w:t xml:space="preserve">Der User möchte Tipps für das effektive </w:t>
+            </w:r>
+            <w:r>
+              <w:t>Gesangstraining hören.</w:t>
+            </w:r>
+          </w:p>
+        </w:tc>
+      </w:tr>
+      <w:tr>
+        <w:tc>
+          <w:tcPr>
+            <w:tcW w:w="4531" w:type="dxa"/>
+          </w:tcPr>
+          <w:p>
+            <w:r>
+              <w:t>Vorbedingungen</w:t>
+            </w:r>
+          </w:p>
+        </w:tc>
+        <w:tc>
+          <w:tcPr>
+            <w:tcW w:w="4531" w:type="dxa"/>
+          </w:tcPr>
+          <w:p>
+            <w:r>
+              <w:t>Keine</w:t>
+            </w:r>
+          </w:p>
+        </w:tc>
+      </w:tr>
+      <w:tr>
+        <w:tc>
+          <w:tcPr>
+            <w:tcW w:w="4531" w:type="dxa"/>
+          </w:tcPr>
+          <w:p>
+            <w:r>
+              <w:t>Eingehende Informationen</w:t>
+            </w:r>
+          </w:p>
+        </w:tc>
+        <w:tc>
+          <w:tcPr>
+            <w:tcW w:w="4531" w:type="dxa"/>
+          </w:tcPr>
+          <w:p>
+            <w:r>
+              <w:t>Keine</w:t>
+            </w:r>
+          </w:p>
+        </w:tc>
+      </w:tr>
+      <w:tr>
+        <w:tc>
+          <w:tcPr>
+            <w:tcW w:w="4531" w:type="dxa"/>
+          </w:tcPr>
+          <w:p>
+            <w:r>
+              <w:t>Ergebnis(se)</w:t>
+            </w:r>
+          </w:p>
+        </w:tc>
+        <w:tc>
+          <w:tcPr>
+            <w:tcW w:w="4531" w:type="dxa"/>
+          </w:tcPr>
+          <w:p>
+            <w:r>
+              <w:t>Der User hört einen oder mehrere Tipps.</w:t>
+            </w:r>
+          </w:p>
+        </w:tc>
+      </w:tr>
+      <w:tr>
+        <w:tc>
+          <w:tcPr>
+            <w:tcW w:w="4531" w:type="dxa"/>
+          </w:tcPr>
+          <w:p>
+            <w:r>
+              <w:t>Ablauf</w:t>
+            </w:r>
+          </w:p>
+        </w:tc>
+        <w:tc>
+          <w:tcPr>
+            <w:tcW w:w="4531" w:type="dxa"/>
+          </w:tcPr>
+          <w:p>
+            <w:pPr>
+              <w:pStyle w:val="Listenabsatz"/>
+              <w:numPr>
+                <w:ilvl w:val="0"/>
+                <w:numId w:val="3"/>
+              </w:numPr>
+            </w:pPr>
+            <w:r>
+              <w:t>Äußerung analysieren</w:t>
+            </w:r>
+          </w:p>
+          <w:p>
+            <w:pPr>
+              <w:pStyle w:val="Listenabsatz"/>
+              <w:numPr>
+                <w:ilvl w:val="0"/>
+                <w:numId w:val="3"/>
+              </w:numPr>
+            </w:pPr>
+            <w:r>
+              <w:t>Einen zufälligen Tipp von einem Pool abspielen</w:t>
+            </w:r>
+          </w:p>
+          <w:p>
+            <w:pPr>
+              <w:pStyle w:val="Listenabsatz"/>
+              <w:numPr>
+                <w:ilvl w:val="0"/>
+                <w:numId w:val="3"/>
+              </w:numPr>
+            </w:pPr>
+            <w:r>
+              <w:t>Alexa fragt User, ob er einen weiteren Tipp mag</w:t>
+            </w:r>
+          </w:p>
+          <w:p>
+            <w:pPr>
+              <w:pStyle w:val="Listenabsatz"/>
+              <w:numPr>
+                <w:ilvl w:val="0"/>
+                <w:numId w:val="3"/>
+              </w:numPr>
+            </w:pPr>
+            <w:r>
+              <w:t>User antwortet</w:t>
+            </w:r>
+          </w:p>
+        </w:tc>
+      </w:tr>
+      <w:tr>
+        <w:tc>
+          <w:tcPr>
+            <w:tcW w:w="4531" w:type="dxa"/>
+          </w:tcPr>
+          <w:p>
+            <w:r>
+              <w:t>Alternativen</w:t>
+            </w:r>
+          </w:p>
+        </w:tc>
+        <w:tc>
+          <w:tcPr>
+            <w:tcW w:w="4531" w:type="dxa"/>
+          </w:tcPr>
+          <w:p>
+            <w:r>
+              <w:t>4.a) der User möchte keine weiteren Tipps</w:t>
+            </w:r>
+          </w:p>
+          <w:p>
+            <w:r>
+              <w:lastRenderedPageBreak/>
+              <w:t>4.b) der User möchte einen weiteren Tipp</w:t>
+            </w:r>
+          </w:p>
+        </w:tc>
+      </w:tr>
+      <w:tr>
+        <w:tc>
+          <w:tcPr>
+            <w:tcW w:w="4531" w:type="dxa"/>
+          </w:tcPr>
+          <w:p>
+            <w:r>
+              <w:lastRenderedPageBreak/>
+              <w:t>Offene Punkte</w:t>
+            </w:r>
+          </w:p>
+        </w:tc>
+        <w:tc>
+          <w:tcPr>
+            <w:tcW w:w="4531" w:type="dxa"/>
+          </w:tcPr>
+          <w:p/>
+        </w:tc>
+      </w:tr>
+      <w:tr>
+        <w:tc>
+          <w:tcPr>
+            <w:tcW w:w="4531" w:type="dxa"/>
+          </w:tcPr>
+          <w:p>
+            <w:r>
+              <w:t>Änderungshistorie</w:t>
+            </w:r>
+          </w:p>
+        </w:tc>
+        <w:tc>
+          <w:tcPr>
+            <w:tcW w:w="4531" w:type="dxa"/>
+          </w:tcPr>
+          <w:p/>
+        </w:tc>
+      </w:tr>
+      <w:tr>
+        <w:tc>
+          <w:tcPr>
+            <w:tcW w:w="4531" w:type="dxa"/>
+          </w:tcPr>
+          <w:p>
+            <w:r>
+              <w:t>Sonstige Anmerkungen</w:t>
+            </w:r>
+          </w:p>
+        </w:tc>
+        <w:tc>
+          <w:tcPr>
+            <w:tcW w:w="4531" w:type="dxa"/>
+          </w:tcPr>
+          <w:p/>
+        </w:tc>
+      </w:tr>
+    </w:tbl>
+    <w:p/>
+    <w:p/>
+    <w:tbl>
+      <w:tblPr>
+        <w:tblStyle w:val="Tabellenraster"/>
+        <w:tblW w:w="0" w:type="auto"/>
+        <w:tblLook w:val="04A0" w:firstRow="1" w:lastRow="0" w:firstColumn="1" w:lastColumn="0" w:noHBand="0" w:noVBand="1"/>
+      </w:tblPr>
+      <w:tblGrid>
+        <w:gridCol w:w="4531"/>
+        <w:gridCol w:w="4531"/>
+      </w:tblGrid>
+      <w:tr>
+        <w:tc>
+          <w:tcPr>
+            <w:tcW w:w="9062" w:type="dxa"/>
+            <w:gridSpan w:val="2"/>
+          </w:tcPr>
+          <w:p>
+            <w:r>
+              <w:t>Beschreibung Systemanwendungsfall</w:t>
+            </w:r>
+          </w:p>
+        </w:tc>
+      </w:tr>
+      <w:tr>
+        <w:tc>
+          <w:tcPr>
+            <w:tcW w:w="4531" w:type="dxa"/>
+          </w:tcPr>
+          <w:p>
+            <w:r>
+              <w:t>Name</w:t>
+            </w:r>
+          </w:p>
+        </w:tc>
+        <w:tc>
+          <w:tcPr>
+            <w:tcW w:w="4531" w:type="dxa"/>
+          </w:tcPr>
+          <w:p>
+            <w:pPr>
+              <w:tabs>
+                <w:tab w:val="center" w:pos="2157"/>
+              </w:tabs>
+            </w:pPr>
+            <w:r>
+              <w:t>Stimme trainieren</w:t>
+            </w:r>
+          </w:p>
+        </w:tc>
+      </w:tr>
+      <w:tr>
+        <w:tc>
+          <w:tcPr>
+            <w:tcW w:w="4531" w:type="dxa"/>
+          </w:tcPr>
+          <w:p>
+            <w:r>
+              <w:t>Kurzbeschreibung</w:t>
+            </w:r>
+          </w:p>
+        </w:tc>
+        <w:tc>
+          <w:tcPr>
+            <w:tcW w:w="4531" w:type="dxa"/>
+          </w:tcPr>
+          <w:p>
+            <w:r>
+              <w:t xml:space="preserve">Öffnet den </w:t>
+            </w:r>
+            <w:proofErr w:type="spellStart"/>
+            <w:r>
+              <w:t>Skill</w:t>
+            </w:r>
+            <w:proofErr w:type="spellEnd"/>
+          </w:p>
+        </w:tc>
+      </w:tr>
+      <w:tr>
+        <w:tc>
+          <w:tcPr>
+            <w:tcW w:w="4531" w:type="dxa"/>
+          </w:tcPr>
+          <w:p>
+            <w:r>
+              <w:t>Akteure</w:t>
+            </w:r>
+          </w:p>
+        </w:tc>
+        <w:tc>
+          <w:tcPr>
+            <w:tcW w:w="4531" w:type="dxa"/>
+          </w:tcPr>
+          <w:p>
+            <w:r>
+              <w:t>User</w:t>
+            </w:r>
+          </w:p>
+        </w:tc>
+      </w:tr>
+      <w:tr>
+        <w:tc>
+          <w:tcPr>
+            <w:tcW w:w="4531" w:type="dxa"/>
+          </w:tcPr>
+          <w:p>
+            <w:r>
+              <w:t>Auslöser</w:t>
+            </w:r>
+          </w:p>
+        </w:tc>
+        <w:tc>
+          <w:tcPr>
+            <w:tcW w:w="4531" w:type="dxa"/>
+          </w:tcPr>
+          <w:p/>
+        </w:tc>
+      </w:tr>
+      <w:tr>
+        <w:tc>
+          <w:tcPr>
+            <w:tcW w:w="4531" w:type="dxa"/>
+          </w:tcPr>
+          <w:p>
+            <w:r>
+              <w:t>Vorbedingungen</w:t>
+            </w:r>
+          </w:p>
+        </w:tc>
+        <w:tc>
+          <w:tcPr>
+            <w:tcW w:w="4531" w:type="dxa"/>
+          </w:tcPr>
+          <w:p/>
+        </w:tc>
+      </w:tr>
+      <w:tr>
+        <w:tc>
+          <w:tcPr>
+            <w:tcW w:w="4531" w:type="dxa"/>
+          </w:tcPr>
+          <w:p>
+            <w:r>
+              <w:t>Eingehende Informationen</w:t>
+            </w:r>
+          </w:p>
+        </w:tc>
+        <w:tc>
+          <w:tcPr>
+            <w:tcW w:w="4531" w:type="dxa"/>
+          </w:tcPr>
+          <w:p/>
+        </w:tc>
+      </w:tr>
+      <w:tr>
+        <w:tc>
+          <w:tcPr>
+            <w:tcW w:w="4531" w:type="dxa"/>
+          </w:tcPr>
+          <w:p>
+            <w:r>
+              <w:t>Ergebnis(se)</w:t>
+            </w:r>
+          </w:p>
+        </w:tc>
+        <w:tc>
+          <w:tcPr>
+            <w:tcW w:w="4531" w:type="dxa"/>
+          </w:tcPr>
+          <w:p/>
+        </w:tc>
+      </w:tr>
+      <w:tr>
+        <w:tc>
+          <w:tcPr>
+            <w:tcW w:w="4531" w:type="dxa"/>
+          </w:tcPr>
+          <w:p>
+            <w:r>
+              <w:t>Ablauf</w:t>
+            </w:r>
+          </w:p>
+        </w:tc>
+        <w:tc>
+          <w:tcPr>
+            <w:tcW w:w="4531" w:type="dxa"/>
+          </w:tcPr>
+          <w:p/>
         </w:tc>
       </w:tr>
       <w:tr>
@@ -397,7 +1001,7 @@
               </w:tabs>
             </w:pPr>
             <w:r>
-              <w:t>Tipps anfragen</w:t>
+              <w:t>kein Aufwärmbeispiel hören</w:t>
             </w:r>
           </w:p>
         </w:tc>
@@ -435,7 +1039,11 @@
           <w:tcPr>
             <w:tcW w:w="4531" w:type="dxa"/>
           </w:tcPr>
-          <w:p/>
+          <w:p>
+            <w:r>
+              <w:t>User</w:t>
+            </w:r>
+          </w:p>
         </w:tc>
       </w:tr>
       <w:tr>
@@ -647,7 +1255,7 @@
               </w:tabs>
             </w:pPr>
             <w:r>
-              <w:t>Stimme trainieren</w:t>
+              <w:t>Koloraturen trainieren</w:t>
             </w:r>
           </w:p>
         </w:tc>
@@ -667,16 +1275,7 @@
           <w:tcPr>
             <w:tcW w:w="4531" w:type="dxa"/>
           </w:tcPr>
-          <w:p>
-            <w:r>
-              <w:t xml:space="preserve">Öffnet den </w:t>
-            </w:r>
-            <w:proofErr w:type="spellStart"/>
-            <w:r>
-              <w:t>Skill</w:t>
-            </w:r>
-            <w:proofErr w:type="spellEnd"/>
-          </w:p>
+          <w:p/>
         </w:tc>
       </w:tr>
       <w:tr>
@@ -816,43 +1415,43 @@
           </w:tcPr>
           <w:p>
             <w:r>
+              <w:t>Offene Punkte</w:t>
+            </w:r>
+          </w:p>
+        </w:tc>
+        <w:tc>
+          <w:tcPr>
+            <w:tcW w:w="4531" w:type="dxa"/>
+          </w:tcPr>
+          <w:p/>
+        </w:tc>
+      </w:tr>
+      <w:tr>
+        <w:tc>
+          <w:tcPr>
+            <w:tcW w:w="4531" w:type="dxa"/>
+          </w:tcPr>
+          <w:p>
+            <w:r>
+              <w:t>Änderungshistorie</w:t>
+            </w:r>
+          </w:p>
+        </w:tc>
+        <w:tc>
+          <w:tcPr>
+            <w:tcW w:w="4531" w:type="dxa"/>
+          </w:tcPr>
+          <w:p/>
+        </w:tc>
+      </w:tr>
+      <w:tr>
+        <w:tc>
+          <w:tcPr>
+            <w:tcW w:w="4531" w:type="dxa"/>
+          </w:tcPr>
+          <w:p>
+            <w:r>
               <w:lastRenderedPageBreak/>
-              <w:t>Offene Punkte</w:t>
-            </w:r>
-          </w:p>
-        </w:tc>
-        <w:tc>
-          <w:tcPr>
-            <w:tcW w:w="4531" w:type="dxa"/>
-          </w:tcPr>
-          <w:p/>
-        </w:tc>
-      </w:tr>
-      <w:tr>
-        <w:tc>
-          <w:tcPr>
-            <w:tcW w:w="4531" w:type="dxa"/>
-          </w:tcPr>
-          <w:p>
-            <w:r>
-              <w:t>Änderungshistorie</w:t>
-            </w:r>
-          </w:p>
-        </w:tc>
-        <w:tc>
-          <w:tcPr>
-            <w:tcW w:w="4531" w:type="dxa"/>
-          </w:tcPr>
-          <w:p/>
-        </w:tc>
-      </w:tr>
-      <w:tr>
-        <w:tc>
-          <w:tcPr>
-            <w:tcW w:w="4531" w:type="dxa"/>
-          </w:tcPr>
-          <w:p>
-            <w:r>
               <w:t>Sonstige Anmerkungen</w:t>
             </w:r>
           </w:p>
@@ -911,7 +1510,7 @@
               </w:tabs>
             </w:pPr>
             <w:r>
-              <w:t>kein Aufwärmbeispiel hören</w:t>
+              <w:t>Hilfe Koloraturen</w:t>
             </w:r>
           </w:p>
         </w:tc>
@@ -931,7 +1530,11 @@
           <w:tcPr>
             <w:tcW w:w="4531" w:type="dxa"/>
           </w:tcPr>
-          <w:p/>
+          <w:p>
+            <w:r>
+              <w:t>Der User sagt zu Alexa, dass er Hilfe zu Koloraturen möchte. Daraufhin gibt Alexa ihm Informationen zu ihnen.</w:t>
+            </w:r>
+          </w:p>
         </w:tc>
       </w:tr>
       <w:tr>
@@ -949,7 +1552,11 @@
           <w:tcPr>
             <w:tcW w:w="4531" w:type="dxa"/>
           </w:tcPr>
-          <w:p/>
+          <w:p>
+            <w:r>
+              <w:t>User</w:t>
+            </w:r>
+          </w:p>
         </w:tc>
       </w:tr>
       <w:tr>
@@ -967,7 +1574,11 @@
           <w:tcPr>
             <w:tcW w:w="4531" w:type="dxa"/>
           </w:tcPr>
-          <w:p/>
+          <w:p>
+            <w:r>
+              <w:t>Der Nutzer weiß nicht was Koloraturen sind und hätte gerne eine Erklärung zu ihnen, oder er hat vergessen was sie sind.</w:t>
+            </w:r>
+          </w:p>
         </w:tc>
       </w:tr>
       <w:tr>
@@ -1003,7 +1614,11 @@
           <w:tcPr>
             <w:tcW w:w="4531" w:type="dxa"/>
           </w:tcPr>
-          <w:p/>
+          <w:p>
+            <w:r>
+              <w:t>keine</w:t>
+            </w:r>
+          </w:p>
         </w:tc>
       </w:tr>
       <w:tr>
@@ -1021,7 +1636,11 @@
           <w:tcPr>
             <w:tcW w:w="4531" w:type="dxa"/>
           </w:tcPr>
-          <w:p/>
+          <w:p>
+            <w:r>
+              <w:t>Der User erhält eine Erklärung zu Koloraturen.</w:t>
+            </w:r>
+          </w:p>
         </w:tc>
       </w:tr>
       <w:tr>
@@ -1039,7 +1658,45 @@
           <w:tcPr>
             <w:tcW w:w="4531" w:type="dxa"/>
           </w:tcPr>
-          <w:p/>
+          <w:p>
+            <w:pPr>
+              <w:pStyle w:val="Listenabsatz"/>
+              <w:numPr>
+                <w:ilvl w:val="0"/>
+                <w:numId w:val="4"/>
+              </w:numPr>
+            </w:pPr>
+            <w:r>
+              <w:t>Äußerung</w:t>
+            </w:r>
+            <w:r>
+              <w:t xml:space="preserve"> analysieren</w:t>
+            </w:r>
+          </w:p>
+          <w:p>
+            <w:pPr>
+              <w:pStyle w:val="Listenabsatz"/>
+              <w:numPr>
+                <w:ilvl w:val="0"/>
+                <w:numId w:val="4"/>
+              </w:numPr>
+            </w:pPr>
+            <w:r>
+              <w:t>Abspielen der Erklärung</w:t>
+            </w:r>
+          </w:p>
+          <w:p>
+            <w:pPr>
+              <w:pStyle w:val="Listenabsatz"/>
+              <w:numPr>
+                <w:ilvl w:val="0"/>
+                <w:numId w:val="4"/>
+              </w:numPr>
+            </w:pPr>
+            <w:r>
+              <w:t>Auf weitere Befehle warten</w:t>
+            </w:r>
+          </w:p>
         </w:tc>
       </w:tr>
       <w:tr>
@@ -1161,7 +1818,7 @@
               </w:tabs>
             </w:pPr>
             <w:r>
-              <w:t>Koloraturen trainieren</w:t>
+              <w:t>Intervalle trainieren</w:t>
             </w:r>
           </w:p>
         </w:tc>
@@ -1199,7 +1856,11 @@
           <w:tcPr>
             <w:tcW w:w="4531" w:type="dxa"/>
           </w:tcPr>
-          <w:p/>
+          <w:p>
+            <w:r>
+              <w:t>User</w:t>
+            </w:r>
+          </w:p>
         </w:tc>
       </w:tr>
       <w:tr>
@@ -1253,7 +1914,11 @@
           <w:tcPr>
             <w:tcW w:w="4531" w:type="dxa"/>
           </w:tcPr>
-          <w:p/>
+          <w:p>
+            <w:r>
+              <w:t>keine</w:t>
+            </w:r>
+          </w:p>
         </w:tc>
       </w:tr>
       <w:tr>
@@ -1411,7 +2076,7 @@
               </w:tabs>
             </w:pPr>
             <w:r>
-              <w:t>Hilfe Koloraturen</w:t>
+              <w:t>Hilfe Intervalle</w:t>
             </w:r>
           </w:p>
         </w:tc>
@@ -1431,7 +2096,11 @@
           <w:tcPr>
             <w:tcW w:w="4531" w:type="dxa"/>
           </w:tcPr>
-          <w:p/>
+          <w:p>
+            <w:r>
+              <w:t>Der User sagt zu Alexa, dass er Hilfe zu Intervallen möchte. Daraufhin gibt Alexa ihm Informationen zu diesen.</w:t>
+            </w:r>
+          </w:p>
         </w:tc>
       </w:tr>
       <w:tr>
@@ -1449,7 +2118,11 @@
           <w:tcPr>
             <w:tcW w:w="4531" w:type="dxa"/>
           </w:tcPr>
-          <w:p/>
+          <w:p>
+            <w:r>
+              <w:t>User</w:t>
+            </w:r>
+          </w:p>
         </w:tc>
       </w:tr>
       <w:tr>
@@ -1467,16 +2140,21 @@
           <w:tcPr>
             <w:tcW w:w="4531" w:type="dxa"/>
           </w:tcPr>
-          <w:p/>
-        </w:tc>
-      </w:tr>
-      <w:tr>
-        <w:tc>
-          <w:tcPr>
-            <w:tcW w:w="4531" w:type="dxa"/>
-          </w:tcPr>
-          <w:p>
-            <w:r>
+          <w:p>
+            <w:r>
+              <w:t>Der User weiß nicht was Intervalle sind und hätte gerne eine Erklärung zu ihnen, oder er hat vergessen was sie sind.</w:t>
+            </w:r>
+          </w:p>
+        </w:tc>
+      </w:tr>
+      <w:tr>
+        <w:tc>
+          <w:tcPr>
+            <w:tcW w:w="4531" w:type="dxa"/>
+          </w:tcPr>
+          <w:p>
+            <w:r>
+              <w:lastRenderedPageBreak/>
               <w:t>Vorbedingungen</w:t>
             </w:r>
           </w:p>
@@ -1503,7 +2181,11 @@
           <w:tcPr>
             <w:tcW w:w="4531" w:type="dxa"/>
           </w:tcPr>
-          <w:p/>
+          <w:p>
+            <w:r>
+              <w:t>keine</w:t>
+            </w:r>
+          </w:p>
         </w:tc>
       </w:tr>
       <w:tr>
@@ -1521,7 +2203,11 @@
           <w:tcPr>
             <w:tcW w:w="4531" w:type="dxa"/>
           </w:tcPr>
-          <w:p/>
+          <w:p>
+            <w:r>
+              <w:t>Der User erhält eine Erklärung zu Intervallen.</w:t>
+            </w:r>
+          </w:p>
         </w:tc>
       </w:tr>
       <w:tr>
@@ -1539,7 +2225,42 @@
           <w:tcPr>
             <w:tcW w:w="4531" w:type="dxa"/>
           </w:tcPr>
-          <w:p/>
+          <w:p>
+            <w:pPr>
+              <w:pStyle w:val="Listenabsatz"/>
+              <w:numPr>
+                <w:ilvl w:val="0"/>
+                <w:numId w:val="5"/>
+              </w:numPr>
+            </w:pPr>
+            <w:r>
+              <w:t>Äußerung analysieren</w:t>
+            </w:r>
+          </w:p>
+          <w:p>
+            <w:pPr>
+              <w:pStyle w:val="Listenabsatz"/>
+              <w:numPr>
+                <w:ilvl w:val="0"/>
+                <w:numId w:val="5"/>
+              </w:numPr>
+            </w:pPr>
+            <w:r>
+              <w:t>Abspielen der Erklärung</w:t>
+            </w:r>
+          </w:p>
+          <w:p>
+            <w:pPr>
+              <w:pStyle w:val="Listenabsatz"/>
+              <w:numPr>
+                <w:ilvl w:val="0"/>
+                <w:numId w:val="5"/>
+              </w:numPr>
+            </w:pPr>
+            <w:r>
+              <w:t>Auf weitere Befehle warten</w:t>
+            </w:r>
+          </w:p>
         </w:tc>
       </w:tr>
       <w:tr>
@@ -1646,7 +2367,6 @@
           </w:tcPr>
           <w:p>
             <w:r>
-              <w:lastRenderedPageBreak/>
               <w:t>Name</w:t>
             </w:r>
           </w:p>
@@ -1662,7 +2382,7 @@
               </w:tabs>
             </w:pPr>
             <w:r>
-              <w:t>Intervalle trainieren</w:t>
+              <w:t>Hilfe</w:t>
             </w:r>
           </w:p>
         </w:tc>
@@ -1682,7 +2402,11 @@
           <w:tcPr>
             <w:tcW w:w="4531" w:type="dxa"/>
           </w:tcPr>
-          <w:p/>
+          <w:p>
+            <w:r>
+              <w:t>Der User fragt Alexa um Hilfe. Alexa gibt ihm dann eine Hilfestellung zu den Funktionen des Skills und wie die Befehle lauten.</w:t>
+            </w:r>
+          </w:p>
         </w:tc>
       </w:tr>
       <w:tr>
@@ -1700,7 +2424,11 @@
           <w:tcPr>
             <w:tcW w:w="4531" w:type="dxa"/>
           </w:tcPr>
-          <w:p/>
+          <w:p>
+            <w:r>
+              <w:t>User</w:t>
+            </w:r>
+          </w:p>
         </w:tc>
       </w:tr>
       <w:tr>
@@ -1718,7 +2446,19 @@
           <w:tcPr>
             <w:tcW w:w="4531" w:type="dxa"/>
           </w:tcPr>
-          <w:p/>
+          <w:p>
+            <w:r>
+              <w:t xml:space="preserve">Der User weiß nicht wie er den </w:t>
+            </w:r>
+            <w:proofErr w:type="spellStart"/>
+            <w:r>
+              <w:t>Skill</w:t>
+            </w:r>
+            <w:proofErr w:type="spellEnd"/>
+            <w:r>
+              <w:t xml:space="preserve"> bedienen kann oder welche Funktionen er besitzt.</w:t>
+            </w:r>
+          </w:p>
         </w:tc>
       </w:tr>
       <w:tr>
@@ -1736,7 +2476,11 @@
           <w:tcPr>
             <w:tcW w:w="4531" w:type="dxa"/>
           </w:tcPr>
-          <w:p/>
+          <w:p>
+            <w:r>
+              <w:t>Keine</w:t>
+            </w:r>
+          </w:p>
         </w:tc>
       </w:tr>
       <w:tr>
@@ -1754,7 +2498,11 @@
           <w:tcPr>
             <w:tcW w:w="4531" w:type="dxa"/>
           </w:tcPr>
-          <w:p/>
+          <w:p>
+            <w:r>
+              <w:t>Keine</w:t>
+            </w:r>
+          </w:p>
         </w:tc>
       </w:tr>
       <w:tr>
@@ -1772,7 +2520,11 @@
           <w:tcPr>
             <w:tcW w:w="4531" w:type="dxa"/>
           </w:tcPr>
-          <w:p/>
+          <w:p>
+            <w:r>
+              <w:t>Der User erhält Informationen zu den Funktionen des Skills und deren zugehörigen Befehlen.</w:t>
+            </w:r>
+          </w:p>
         </w:tc>
       </w:tr>
       <w:tr>
@@ -1790,509 +2542,44 @@
           <w:tcPr>
             <w:tcW w:w="4531" w:type="dxa"/>
           </w:tcPr>
-          <w:p/>
-        </w:tc>
-      </w:tr>
-      <w:tr>
-        <w:tc>
-          <w:tcPr>
-            <w:tcW w:w="4531" w:type="dxa"/>
-          </w:tcPr>
-          <w:p>
-            <w:r>
-              <w:t>Alternativen</w:t>
-            </w:r>
-          </w:p>
-        </w:tc>
-        <w:tc>
-          <w:tcPr>
-            <w:tcW w:w="4531" w:type="dxa"/>
-          </w:tcPr>
-          <w:p/>
-        </w:tc>
-      </w:tr>
-      <w:tr>
-        <w:tc>
-          <w:tcPr>
-            <w:tcW w:w="4531" w:type="dxa"/>
-          </w:tcPr>
-          <w:p>
-            <w:r>
-              <w:t>Offene Punkte</w:t>
-            </w:r>
-          </w:p>
-        </w:tc>
-        <w:tc>
-          <w:tcPr>
-            <w:tcW w:w="4531" w:type="dxa"/>
-          </w:tcPr>
-          <w:p/>
-        </w:tc>
-      </w:tr>
-      <w:tr>
-        <w:tc>
-          <w:tcPr>
-            <w:tcW w:w="4531" w:type="dxa"/>
-          </w:tcPr>
-          <w:p>
-            <w:r>
-              <w:t>Änderungshistorie</w:t>
-            </w:r>
-          </w:p>
-        </w:tc>
-        <w:tc>
-          <w:tcPr>
-            <w:tcW w:w="4531" w:type="dxa"/>
-          </w:tcPr>
-          <w:p/>
-        </w:tc>
-      </w:tr>
-      <w:tr>
-        <w:tc>
-          <w:tcPr>
-            <w:tcW w:w="4531" w:type="dxa"/>
-          </w:tcPr>
-          <w:p>
-            <w:r>
-              <w:t>Sonstige Anmerkungen</w:t>
-            </w:r>
-          </w:p>
-        </w:tc>
-        <w:tc>
-          <w:tcPr>
-            <w:tcW w:w="4531" w:type="dxa"/>
-          </w:tcPr>
-          <w:p/>
-        </w:tc>
-      </w:tr>
-    </w:tbl>
-    <w:p/>
-    <w:tbl>
-      <w:tblPr>
-        <w:tblStyle w:val="Tabellenraster"/>
-        <w:tblW w:w="0" w:type="auto"/>
-        <w:tblLook w:val="04A0" w:firstRow="1" w:lastRow="0" w:firstColumn="1" w:lastColumn="0" w:noHBand="0" w:noVBand="1"/>
-      </w:tblPr>
-      <w:tblGrid>
-        <w:gridCol w:w="4531"/>
-        <w:gridCol w:w="4531"/>
-      </w:tblGrid>
-      <w:tr>
-        <w:tc>
-          <w:tcPr>
-            <w:tcW w:w="9062" w:type="dxa"/>
-            <w:gridSpan w:val="2"/>
-          </w:tcPr>
-          <w:p>
-            <w:r>
-              <w:t>Beschreibung Systemanwendungsfall</w:t>
-            </w:r>
-          </w:p>
-        </w:tc>
-      </w:tr>
-      <w:tr>
-        <w:tc>
-          <w:tcPr>
-            <w:tcW w:w="4531" w:type="dxa"/>
-          </w:tcPr>
-          <w:p>
-            <w:r>
-              <w:t>Name</w:t>
-            </w:r>
-          </w:p>
-        </w:tc>
-        <w:tc>
-          <w:tcPr>
-            <w:tcW w:w="4531" w:type="dxa"/>
-          </w:tcPr>
           <w:p>
             <w:pPr>
-              <w:tabs>
-                <w:tab w:val="center" w:pos="2157"/>
-              </w:tabs>
+              <w:pStyle w:val="Listenabsatz"/>
+              <w:numPr>
+                <w:ilvl w:val="0"/>
+                <w:numId w:val="6"/>
+              </w:numPr>
             </w:pPr>
             <w:r>
-              <w:t>Hilfe Intervalle</w:t>
-            </w:r>
-          </w:p>
-        </w:tc>
-      </w:tr>
-      <w:tr>
-        <w:tc>
-          <w:tcPr>
-            <w:tcW w:w="4531" w:type="dxa"/>
-          </w:tcPr>
-          <w:p>
-            <w:r>
-              <w:t>Kurzbeschreibung</w:t>
-            </w:r>
-          </w:p>
-        </w:tc>
-        <w:tc>
-          <w:tcPr>
-            <w:tcW w:w="4531" w:type="dxa"/>
-          </w:tcPr>
-          <w:p/>
-        </w:tc>
-      </w:tr>
-      <w:tr>
-        <w:tc>
-          <w:tcPr>
-            <w:tcW w:w="4531" w:type="dxa"/>
-          </w:tcPr>
-          <w:p>
-            <w:r>
-              <w:t>Akteure</w:t>
-            </w:r>
-          </w:p>
-        </w:tc>
-        <w:tc>
-          <w:tcPr>
-            <w:tcW w:w="4531" w:type="dxa"/>
-          </w:tcPr>
-          <w:p/>
-        </w:tc>
-      </w:tr>
-      <w:tr>
-        <w:tc>
-          <w:tcPr>
-            <w:tcW w:w="4531" w:type="dxa"/>
-          </w:tcPr>
-          <w:p>
-            <w:r>
-              <w:t>Auslöser</w:t>
-            </w:r>
-          </w:p>
-        </w:tc>
-        <w:tc>
-          <w:tcPr>
-            <w:tcW w:w="4531" w:type="dxa"/>
-          </w:tcPr>
-          <w:p/>
-        </w:tc>
-      </w:tr>
-      <w:tr>
-        <w:tc>
-          <w:tcPr>
-            <w:tcW w:w="4531" w:type="dxa"/>
-          </w:tcPr>
-          <w:p>
-            <w:r>
-              <w:t>Vorbedingungen</w:t>
-            </w:r>
-          </w:p>
-        </w:tc>
-        <w:tc>
-          <w:tcPr>
-            <w:tcW w:w="4531" w:type="dxa"/>
-          </w:tcPr>
-          <w:p/>
-        </w:tc>
-      </w:tr>
-      <w:tr>
-        <w:tc>
-          <w:tcPr>
-            <w:tcW w:w="4531" w:type="dxa"/>
-          </w:tcPr>
-          <w:p>
-            <w:r>
-              <w:t>Eingehende Informationen</w:t>
-            </w:r>
-          </w:p>
-        </w:tc>
-        <w:tc>
-          <w:tcPr>
-            <w:tcW w:w="4531" w:type="dxa"/>
-          </w:tcPr>
-          <w:p/>
-        </w:tc>
-      </w:tr>
-      <w:tr>
-        <w:tc>
-          <w:tcPr>
-            <w:tcW w:w="4531" w:type="dxa"/>
-          </w:tcPr>
-          <w:p>
-            <w:r>
-              <w:t>Ergebnis(se)</w:t>
-            </w:r>
-          </w:p>
-        </w:tc>
-        <w:tc>
-          <w:tcPr>
-            <w:tcW w:w="4531" w:type="dxa"/>
-          </w:tcPr>
-          <w:p/>
-        </w:tc>
-      </w:tr>
-      <w:tr>
-        <w:tc>
-          <w:tcPr>
-            <w:tcW w:w="4531" w:type="dxa"/>
-          </w:tcPr>
-          <w:p>
-            <w:r>
-              <w:t>Ablauf</w:t>
-            </w:r>
-          </w:p>
-        </w:tc>
-        <w:tc>
-          <w:tcPr>
-            <w:tcW w:w="4531" w:type="dxa"/>
-          </w:tcPr>
-          <w:p/>
-        </w:tc>
-      </w:tr>
-      <w:tr>
-        <w:tc>
-          <w:tcPr>
-            <w:tcW w:w="4531" w:type="dxa"/>
-          </w:tcPr>
-          <w:p>
-            <w:r>
-              <w:t>Alternativen</w:t>
-            </w:r>
-          </w:p>
-        </w:tc>
-        <w:tc>
-          <w:tcPr>
-            <w:tcW w:w="4531" w:type="dxa"/>
-          </w:tcPr>
-          <w:p/>
-        </w:tc>
-      </w:tr>
-      <w:tr>
-        <w:tc>
-          <w:tcPr>
-            <w:tcW w:w="4531" w:type="dxa"/>
-          </w:tcPr>
-          <w:p>
-            <w:r>
-              <w:t>Offene Punkte</w:t>
-            </w:r>
-          </w:p>
-        </w:tc>
-        <w:tc>
-          <w:tcPr>
-            <w:tcW w:w="4531" w:type="dxa"/>
-          </w:tcPr>
-          <w:p/>
-        </w:tc>
-      </w:tr>
-      <w:tr>
-        <w:tc>
-          <w:tcPr>
-            <w:tcW w:w="4531" w:type="dxa"/>
-          </w:tcPr>
-          <w:p>
-            <w:r>
-              <w:t>Änderungshistorie</w:t>
-            </w:r>
-          </w:p>
-        </w:tc>
-        <w:tc>
-          <w:tcPr>
-            <w:tcW w:w="4531" w:type="dxa"/>
-          </w:tcPr>
-          <w:p/>
-        </w:tc>
-      </w:tr>
-      <w:tr>
-        <w:tc>
-          <w:tcPr>
-            <w:tcW w:w="4531" w:type="dxa"/>
-          </w:tcPr>
-          <w:p>
-            <w:r>
-              <w:t>Sonstige Anmerkungen</w:t>
-            </w:r>
-          </w:p>
-        </w:tc>
-        <w:tc>
-          <w:tcPr>
-            <w:tcW w:w="4531" w:type="dxa"/>
-          </w:tcPr>
-          <w:p/>
-        </w:tc>
-      </w:tr>
-    </w:tbl>
-    <w:p/>
-    <w:tbl>
-      <w:tblPr>
-        <w:tblStyle w:val="Tabellenraster"/>
-        <w:tblW w:w="0" w:type="auto"/>
-        <w:tblLook w:val="04A0" w:firstRow="1" w:lastRow="0" w:firstColumn="1" w:lastColumn="0" w:noHBand="0" w:noVBand="1"/>
-      </w:tblPr>
-      <w:tblGrid>
-        <w:gridCol w:w="4531"/>
-        <w:gridCol w:w="4531"/>
-      </w:tblGrid>
-      <w:tr>
-        <w:tc>
-          <w:tcPr>
-            <w:tcW w:w="9062" w:type="dxa"/>
-            <w:gridSpan w:val="2"/>
-          </w:tcPr>
-          <w:p>
-            <w:r>
-              <w:t>Beschreibung Systemanwendungsfall</w:t>
-            </w:r>
-          </w:p>
-        </w:tc>
-      </w:tr>
-      <w:tr>
-        <w:tc>
-          <w:tcPr>
-            <w:tcW w:w="4531" w:type="dxa"/>
-          </w:tcPr>
-          <w:p>
-            <w:r>
-              <w:t>Name</w:t>
-            </w:r>
-          </w:p>
-        </w:tc>
-        <w:tc>
-          <w:tcPr>
-            <w:tcW w:w="4531" w:type="dxa"/>
-          </w:tcPr>
+              <w:t>Äußerung analysieren</w:t>
+            </w:r>
+          </w:p>
           <w:p>
             <w:pPr>
-              <w:tabs>
-                <w:tab w:val="center" w:pos="2157"/>
-              </w:tabs>
+              <w:pStyle w:val="Listenabsatz"/>
+              <w:numPr>
+                <w:ilvl w:val="0"/>
+                <w:numId w:val="6"/>
+              </w:numPr>
             </w:pPr>
             <w:r>
-              <w:t>Hilfe</w:t>
+              <w:t>Abspielen der Informationen und Befehle des Skills</w:t>
+            </w:r>
+          </w:p>
+          <w:p>
+            <w:pPr>
+              <w:pStyle w:val="Listenabsatz"/>
+              <w:numPr>
+                <w:ilvl w:val="0"/>
+                <w:numId w:val="6"/>
+              </w:numPr>
+            </w:pPr>
+            <w:r>
+              <w:t>Auf weitere Befehle warten</w:t>
             </w:r>
             <w:bookmarkStart w:id="0" w:name="_GoBack"/>
             <w:bookmarkEnd w:id="0"/>
           </w:p>
-        </w:tc>
-      </w:tr>
-      <w:tr>
-        <w:tc>
-          <w:tcPr>
-            <w:tcW w:w="4531" w:type="dxa"/>
-          </w:tcPr>
-          <w:p>
-            <w:r>
-              <w:t>Kurzbeschreibung</w:t>
-            </w:r>
-          </w:p>
-        </w:tc>
-        <w:tc>
-          <w:tcPr>
-            <w:tcW w:w="4531" w:type="dxa"/>
-          </w:tcPr>
-          <w:p/>
-        </w:tc>
-      </w:tr>
-      <w:tr>
-        <w:tc>
-          <w:tcPr>
-            <w:tcW w:w="4531" w:type="dxa"/>
-          </w:tcPr>
-          <w:p>
-            <w:r>
-              <w:t>Akteure</w:t>
-            </w:r>
-          </w:p>
-        </w:tc>
-        <w:tc>
-          <w:tcPr>
-            <w:tcW w:w="4531" w:type="dxa"/>
-          </w:tcPr>
-          <w:p/>
-        </w:tc>
-      </w:tr>
-      <w:tr>
-        <w:tc>
-          <w:tcPr>
-            <w:tcW w:w="4531" w:type="dxa"/>
-          </w:tcPr>
-          <w:p>
-            <w:r>
-              <w:t>Auslöser</w:t>
-            </w:r>
-          </w:p>
-        </w:tc>
-        <w:tc>
-          <w:tcPr>
-            <w:tcW w:w="4531" w:type="dxa"/>
-          </w:tcPr>
-          <w:p/>
-        </w:tc>
-      </w:tr>
-      <w:tr>
-        <w:tc>
-          <w:tcPr>
-            <w:tcW w:w="4531" w:type="dxa"/>
-          </w:tcPr>
-          <w:p>
-            <w:r>
-              <w:t>Vorbedingungen</w:t>
-            </w:r>
-          </w:p>
-        </w:tc>
-        <w:tc>
-          <w:tcPr>
-            <w:tcW w:w="4531" w:type="dxa"/>
-          </w:tcPr>
-          <w:p/>
-        </w:tc>
-      </w:tr>
-      <w:tr>
-        <w:tc>
-          <w:tcPr>
-            <w:tcW w:w="4531" w:type="dxa"/>
-          </w:tcPr>
-          <w:p>
-            <w:r>
-              <w:t>Eingehende Informationen</w:t>
-            </w:r>
-          </w:p>
-        </w:tc>
-        <w:tc>
-          <w:tcPr>
-            <w:tcW w:w="4531" w:type="dxa"/>
-          </w:tcPr>
-          <w:p/>
-        </w:tc>
-      </w:tr>
-      <w:tr>
-        <w:tc>
-          <w:tcPr>
-            <w:tcW w:w="4531" w:type="dxa"/>
-          </w:tcPr>
-          <w:p>
-            <w:r>
-              <w:t>Ergebnis(se)</w:t>
-            </w:r>
-          </w:p>
-        </w:tc>
-        <w:tc>
-          <w:tcPr>
-            <w:tcW w:w="4531" w:type="dxa"/>
-          </w:tcPr>
-          <w:p/>
-        </w:tc>
-      </w:tr>
-      <w:tr>
-        <w:tc>
-          <w:tcPr>
-            <w:tcW w:w="4531" w:type="dxa"/>
-          </w:tcPr>
-          <w:p>
-            <w:r>
-              <w:t>Ablauf</w:t>
-            </w:r>
-          </w:p>
-        </w:tc>
-        <w:tc>
-          <w:tcPr>
-            <w:tcW w:w="4531" w:type="dxa"/>
-          </w:tcPr>
-          <w:p/>
         </w:tc>
       </w:tr>
       <w:tr>
@@ -2382,6 +2669,95 @@
 <file path=word/numbering.xml><?xml version="1.0" encoding="utf-8"?>
 <w:numbering xmlns:wpc="http://schemas.microsoft.com/office/word/2010/wordprocessingCanvas" xmlns:cx="http://schemas.microsoft.com/office/drawing/2014/chartex" xmlns:cx1="http://schemas.microsoft.com/office/drawing/2015/9/8/chartex" xmlns:cx2="http://schemas.microsoft.com/office/drawing/2015/10/21/chartex" xmlns:cx3="http://schemas.microsoft.com/office/drawing/2016/5/9/chartex" xmlns:cx4="http://schemas.microsoft.com/office/drawing/2016/5/10/chartex" xmlns:cx5="http://schemas.microsoft.com/office/drawing/2016/5/11/chartex" xmlns:cx6="http://schemas.microsoft.com/office/drawing/2016/5/12/chartex" xmlns:cx7="http://schemas.microsoft.com/office/drawing/2016/5/13/chartex" xmlns:cx8="http://schemas.microsoft.com/office/drawing/2016/5/14/chartex" xmlns:mc="http://schemas.openxmlformats.org/markup-compatibility/2006" xmlns:aink="http://schemas.microsoft.com/office/drawing/2016/ink" xmlns:am3d="http://schemas.microsoft.com/office/drawing/2017/model3d" xmlns:o="urn:schemas-microsoft-com:office:office" xmlns:r="http://schemas.openxmlformats.org/officeDocument/2006/relationships" xmlns:m="http://schemas.openxmlformats.org/officeDocument/2006/math" xmlns:v="urn:schemas-microsoft-com:vml" xmlns:wp14="http://schemas.microsoft.com/office/word/2010/wordprocessingDrawing" xmlns:wp="http://schemas.openxmlformats.org/drawingml/2006/wordprocessingDrawing" xmlns:w10="urn:schemas-microsoft-com:office:word" xmlns:w="http://schemas.openxmlformats.org/wordprocessingml/2006/main" xmlns:w14="http://schemas.microsoft.com/office/word/2010/wordml" xmlns:w15="http://schemas.microsoft.com/office/word/2012/wordml" xmlns:w16cid="http://schemas.microsoft.com/office/word/2016/wordml/cid" xmlns:w16se="http://schemas.microsoft.com/office/word/2015/wordml/symex" xmlns:wpg="http://schemas.microsoft.com/office/word/2010/wordprocessingGroup" xmlns:wpi="http://schemas.microsoft.com/office/word/2010/wordprocessingInk" xmlns:wne="http://schemas.microsoft.com/office/word/2006/wordml" xmlns:wps="http://schemas.microsoft.com/office/word/2010/wordprocessingShape" mc:Ignorable="w14 w15 w16se w16cid wp14">
   <w:abstractNum w:abstractNumId="0" w15:restartNumberingAfterBreak="0">
+    <w:nsid w:val="030F7344"/>
+    <w:multiLevelType w:val="hybridMultilevel"/>
+    <w:tmpl w:val="343A0210"/>
+    <w:lvl w:ilvl="0" w:tplc="0407000F">
+      <w:start w:val="1"/>
+      <w:numFmt w:val="decimal"/>
+      <w:lvlText w:val="%1."/>
+      <w:lvlJc w:val="left"/>
+      <w:pPr>
+        <w:ind w:left="720" w:hanging="360"/>
+      </w:pPr>
+      <w:rPr>
+        <w:rFonts w:hint="default"/>
+      </w:rPr>
+    </w:lvl>
+    <w:lvl w:ilvl="1" w:tplc="04070019" w:tentative="1">
+      <w:start w:val="1"/>
+      <w:numFmt w:val="lowerLetter"/>
+      <w:lvlText w:val="%2."/>
+      <w:lvlJc w:val="left"/>
+      <w:pPr>
+        <w:ind w:left="1440" w:hanging="360"/>
+      </w:pPr>
+    </w:lvl>
+    <w:lvl w:ilvl="2" w:tplc="0407001B" w:tentative="1">
+      <w:start w:val="1"/>
+      <w:numFmt w:val="lowerRoman"/>
+      <w:lvlText w:val="%3."/>
+      <w:lvlJc w:val="right"/>
+      <w:pPr>
+        <w:ind w:left="2160" w:hanging="180"/>
+      </w:pPr>
+    </w:lvl>
+    <w:lvl w:ilvl="3" w:tplc="0407000F" w:tentative="1">
+      <w:start w:val="1"/>
+      <w:numFmt w:val="decimal"/>
+      <w:lvlText w:val="%4."/>
+      <w:lvlJc w:val="left"/>
+      <w:pPr>
+        <w:ind w:left="2880" w:hanging="360"/>
+      </w:pPr>
+    </w:lvl>
+    <w:lvl w:ilvl="4" w:tplc="04070019" w:tentative="1">
+      <w:start w:val="1"/>
+      <w:numFmt w:val="lowerLetter"/>
+      <w:lvlText w:val="%5."/>
+      <w:lvlJc w:val="left"/>
+      <w:pPr>
+        <w:ind w:left="3600" w:hanging="360"/>
+      </w:pPr>
+    </w:lvl>
+    <w:lvl w:ilvl="5" w:tplc="0407001B" w:tentative="1">
+      <w:start w:val="1"/>
+      <w:numFmt w:val="lowerRoman"/>
+      <w:lvlText w:val="%6."/>
+      <w:lvlJc w:val="right"/>
+      <w:pPr>
+        <w:ind w:left="4320" w:hanging="180"/>
+      </w:pPr>
+    </w:lvl>
+    <w:lvl w:ilvl="6" w:tplc="0407000F" w:tentative="1">
+      <w:start w:val="1"/>
+      <w:numFmt w:val="decimal"/>
+      <w:lvlText w:val="%7."/>
+      <w:lvlJc w:val="left"/>
+      <w:pPr>
+        <w:ind w:left="5040" w:hanging="360"/>
+      </w:pPr>
+    </w:lvl>
+    <w:lvl w:ilvl="7" w:tplc="04070019" w:tentative="1">
+      <w:start w:val="1"/>
+      <w:numFmt w:val="lowerLetter"/>
+      <w:lvlText w:val="%8."/>
+      <w:lvlJc w:val="left"/>
+      <w:pPr>
+        <w:ind w:left="5760" w:hanging="360"/>
+      </w:pPr>
+    </w:lvl>
+    <w:lvl w:ilvl="8" w:tplc="0407001B" w:tentative="1">
+      <w:start w:val="1"/>
+      <w:numFmt w:val="lowerRoman"/>
+      <w:lvlText w:val="%9."/>
+      <w:lvlJc w:val="right"/>
+      <w:pPr>
+        <w:ind w:left="6480" w:hanging="180"/>
+      </w:pPr>
+    </w:lvl>
+  </w:abstractNum>
+  <w:abstractNum w:abstractNumId="1" w15:restartNumberingAfterBreak="0">
     <w:nsid w:val="383344FC"/>
     <w:multiLevelType w:val="hybridMultilevel"/>
     <w:tmpl w:val="E7AE81DE"/>
@@ -2470,7 +2846,274 @@
       </w:pPr>
     </w:lvl>
   </w:abstractNum>
-  <w:abstractNum w:abstractNumId="1" w15:restartNumberingAfterBreak="0">
+  <w:abstractNum w:abstractNumId="2" w15:restartNumberingAfterBreak="0">
+    <w:nsid w:val="40066001"/>
+    <w:multiLevelType w:val="hybridMultilevel"/>
+    <w:tmpl w:val="06BEF7D2"/>
+    <w:lvl w:ilvl="0" w:tplc="0407000F">
+      <w:start w:val="1"/>
+      <w:numFmt w:val="decimal"/>
+      <w:lvlText w:val="%1."/>
+      <w:lvlJc w:val="left"/>
+      <w:pPr>
+        <w:ind w:left="720" w:hanging="360"/>
+      </w:pPr>
+      <w:rPr>
+        <w:rFonts w:hint="default"/>
+      </w:rPr>
+    </w:lvl>
+    <w:lvl w:ilvl="1" w:tplc="04070019" w:tentative="1">
+      <w:start w:val="1"/>
+      <w:numFmt w:val="lowerLetter"/>
+      <w:lvlText w:val="%2."/>
+      <w:lvlJc w:val="left"/>
+      <w:pPr>
+        <w:ind w:left="1440" w:hanging="360"/>
+      </w:pPr>
+    </w:lvl>
+    <w:lvl w:ilvl="2" w:tplc="0407001B" w:tentative="1">
+      <w:start w:val="1"/>
+      <w:numFmt w:val="lowerRoman"/>
+      <w:lvlText w:val="%3."/>
+      <w:lvlJc w:val="right"/>
+      <w:pPr>
+        <w:ind w:left="2160" w:hanging="180"/>
+      </w:pPr>
+    </w:lvl>
+    <w:lvl w:ilvl="3" w:tplc="0407000F" w:tentative="1">
+      <w:start w:val="1"/>
+      <w:numFmt w:val="decimal"/>
+      <w:lvlText w:val="%4."/>
+      <w:lvlJc w:val="left"/>
+      <w:pPr>
+        <w:ind w:left="2880" w:hanging="360"/>
+      </w:pPr>
+    </w:lvl>
+    <w:lvl w:ilvl="4" w:tplc="04070019" w:tentative="1">
+      <w:start w:val="1"/>
+      <w:numFmt w:val="lowerLetter"/>
+      <w:lvlText w:val="%5."/>
+      <w:lvlJc w:val="left"/>
+      <w:pPr>
+        <w:ind w:left="3600" w:hanging="360"/>
+      </w:pPr>
+    </w:lvl>
+    <w:lvl w:ilvl="5" w:tplc="0407001B" w:tentative="1">
+      <w:start w:val="1"/>
+      <w:numFmt w:val="lowerRoman"/>
+      <w:lvlText w:val="%6."/>
+      <w:lvlJc w:val="right"/>
+      <w:pPr>
+        <w:ind w:left="4320" w:hanging="180"/>
+      </w:pPr>
+    </w:lvl>
+    <w:lvl w:ilvl="6" w:tplc="0407000F" w:tentative="1">
+      <w:start w:val="1"/>
+      <w:numFmt w:val="decimal"/>
+      <w:lvlText w:val="%7."/>
+      <w:lvlJc w:val="left"/>
+      <w:pPr>
+        <w:ind w:left="5040" w:hanging="360"/>
+      </w:pPr>
+    </w:lvl>
+    <w:lvl w:ilvl="7" w:tplc="04070019" w:tentative="1">
+      <w:start w:val="1"/>
+      <w:numFmt w:val="lowerLetter"/>
+      <w:lvlText w:val="%8."/>
+      <w:lvlJc w:val="left"/>
+      <w:pPr>
+        <w:ind w:left="5760" w:hanging="360"/>
+      </w:pPr>
+    </w:lvl>
+    <w:lvl w:ilvl="8" w:tplc="0407001B" w:tentative="1">
+      <w:start w:val="1"/>
+      <w:numFmt w:val="lowerRoman"/>
+      <w:lvlText w:val="%9."/>
+      <w:lvlJc w:val="right"/>
+      <w:pPr>
+        <w:ind w:left="6480" w:hanging="180"/>
+      </w:pPr>
+    </w:lvl>
+  </w:abstractNum>
+  <w:abstractNum w:abstractNumId="3" w15:restartNumberingAfterBreak="0">
+    <w:nsid w:val="5635773D"/>
+    <w:multiLevelType w:val="hybridMultilevel"/>
+    <w:tmpl w:val="21A4FE4A"/>
+    <w:lvl w:ilvl="0" w:tplc="0407000F">
+      <w:start w:val="1"/>
+      <w:numFmt w:val="decimal"/>
+      <w:lvlText w:val="%1."/>
+      <w:lvlJc w:val="left"/>
+      <w:pPr>
+        <w:ind w:left="720" w:hanging="360"/>
+      </w:pPr>
+      <w:rPr>
+        <w:rFonts w:hint="default"/>
+      </w:rPr>
+    </w:lvl>
+    <w:lvl w:ilvl="1" w:tplc="04070019" w:tentative="1">
+      <w:start w:val="1"/>
+      <w:numFmt w:val="lowerLetter"/>
+      <w:lvlText w:val="%2."/>
+      <w:lvlJc w:val="left"/>
+      <w:pPr>
+        <w:ind w:left="1440" w:hanging="360"/>
+      </w:pPr>
+    </w:lvl>
+    <w:lvl w:ilvl="2" w:tplc="0407001B" w:tentative="1">
+      <w:start w:val="1"/>
+      <w:numFmt w:val="lowerRoman"/>
+      <w:lvlText w:val="%3."/>
+      <w:lvlJc w:val="right"/>
+      <w:pPr>
+        <w:ind w:left="2160" w:hanging="180"/>
+      </w:pPr>
+    </w:lvl>
+    <w:lvl w:ilvl="3" w:tplc="0407000F" w:tentative="1">
+      <w:start w:val="1"/>
+      <w:numFmt w:val="decimal"/>
+      <w:lvlText w:val="%4."/>
+      <w:lvlJc w:val="left"/>
+      <w:pPr>
+        <w:ind w:left="2880" w:hanging="360"/>
+      </w:pPr>
+    </w:lvl>
+    <w:lvl w:ilvl="4" w:tplc="04070019" w:tentative="1">
+      <w:start w:val="1"/>
+      <w:numFmt w:val="lowerLetter"/>
+      <w:lvlText w:val="%5."/>
+      <w:lvlJc w:val="left"/>
+      <w:pPr>
+        <w:ind w:left="3600" w:hanging="360"/>
+      </w:pPr>
+    </w:lvl>
+    <w:lvl w:ilvl="5" w:tplc="0407001B" w:tentative="1">
+      <w:start w:val="1"/>
+      <w:numFmt w:val="lowerRoman"/>
+      <w:lvlText w:val="%6."/>
+      <w:lvlJc w:val="right"/>
+      <w:pPr>
+        <w:ind w:left="4320" w:hanging="180"/>
+      </w:pPr>
+    </w:lvl>
+    <w:lvl w:ilvl="6" w:tplc="0407000F" w:tentative="1">
+      <w:start w:val="1"/>
+      <w:numFmt w:val="decimal"/>
+      <w:lvlText w:val="%7."/>
+      <w:lvlJc w:val="left"/>
+      <w:pPr>
+        <w:ind w:left="5040" w:hanging="360"/>
+      </w:pPr>
+    </w:lvl>
+    <w:lvl w:ilvl="7" w:tplc="04070019" w:tentative="1">
+      <w:start w:val="1"/>
+      <w:numFmt w:val="lowerLetter"/>
+      <w:lvlText w:val="%8."/>
+      <w:lvlJc w:val="left"/>
+      <w:pPr>
+        <w:ind w:left="5760" w:hanging="360"/>
+      </w:pPr>
+    </w:lvl>
+    <w:lvl w:ilvl="8" w:tplc="0407001B" w:tentative="1">
+      <w:start w:val="1"/>
+      <w:numFmt w:val="lowerRoman"/>
+      <w:lvlText w:val="%9."/>
+      <w:lvlJc w:val="right"/>
+      <w:pPr>
+        <w:ind w:left="6480" w:hanging="180"/>
+      </w:pPr>
+    </w:lvl>
+  </w:abstractNum>
+  <w:abstractNum w:abstractNumId="4" w15:restartNumberingAfterBreak="0">
+    <w:nsid w:val="68653A87"/>
+    <w:multiLevelType w:val="hybridMultilevel"/>
+    <w:tmpl w:val="5D760392"/>
+    <w:lvl w:ilvl="0" w:tplc="0407000F">
+      <w:start w:val="1"/>
+      <w:numFmt w:val="decimal"/>
+      <w:lvlText w:val="%1."/>
+      <w:lvlJc w:val="left"/>
+      <w:pPr>
+        <w:ind w:left="720" w:hanging="360"/>
+      </w:pPr>
+      <w:rPr>
+        <w:rFonts w:hint="default"/>
+      </w:rPr>
+    </w:lvl>
+    <w:lvl w:ilvl="1" w:tplc="04070019" w:tentative="1">
+      <w:start w:val="1"/>
+      <w:numFmt w:val="lowerLetter"/>
+      <w:lvlText w:val="%2."/>
+      <w:lvlJc w:val="left"/>
+      <w:pPr>
+        <w:ind w:left="1440" w:hanging="360"/>
+      </w:pPr>
+    </w:lvl>
+    <w:lvl w:ilvl="2" w:tplc="0407001B" w:tentative="1">
+      <w:start w:val="1"/>
+      <w:numFmt w:val="lowerRoman"/>
+      <w:lvlText w:val="%3."/>
+      <w:lvlJc w:val="right"/>
+      <w:pPr>
+        <w:ind w:left="2160" w:hanging="180"/>
+      </w:pPr>
+    </w:lvl>
+    <w:lvl w:ilvl="3" w:tplc="0407000F" w:tentative="1">
+      <w:start w:val="1"/>
+      <w:numFmt w:val="decimal"/>
+      <w:lvlText w:val="%4."/>
+      <w:lvlJc w:val="left"/>
+      <w:pPr>
+        <w:ind w:left="2880" w:hanging="360"/>
+      </w:pPr>
+    </w:lvl>
+    <w:lvl w:ilvl="4" w:tplc="04070019" w:tentative="1">
+      <w:start w:val="1"/>
+      <w:numFmt w:val="lowerLetter"/>
+      <w:lvlText w:val="%5."/>
+      <w:lvlJc w:val="left"/>
+      <w:pPr>
+        <w:ind w:left="3600" w:hanging="360"/>
+      </w:pPr>
+    </w:lvl>
+    <w:lvl w:ilvl="5" w:tplc="0407001B" w:tentative="1">
+      <w:start w:val="1"/>
+      <w:numFmt w:val="lowerRoman"/>
+      <w:lvlText w:val="%6."/>
+      <w:lvlJc w:val="right"/>
+      <w:pPr>
+        <w:ind w:left="4320" w:hanging="180"/>
+      </w:pPr>
+    </w:lvl>
+    <w:lvl w:ilvl="6" w:tplc="0407000F" w:tentative="1">
+      <w:start w:val="1"/>
+      <w:numFmt w:val="decimal"/>
+      <w:lvlText w:val="%7."/>
+      <w:lvlJc w:val="left"/>
+      <w:pPr>
+        <w:ind w:left="5040" w:hanging="360"/>
+      </w:pPr>
+    </w:lvl>
+    <w:lvl w:ilvl="7" w:tplc="04070019" w:tentative="1">
+      <w:start w:val="1"/>
+      <w:numFmt w:val="lowerLetter"/>
+      <w:lvlText w:val="%8."/>
+      <w:lvlJc w:val="left"/>
+      <w:pPr>
+        <w:ind w:left="5760" w:hanging="360"/>
+      </w:pPr>
+    </w:lvl>
+    <w:lvl w:ilvl="8" w:tplc="0407001B" w:tentative="1">
+      <w:start w:val="1"/>
+      <w:numFmt w:val="lowerRoman"/>
+      <w:lvlText w:val="%9."/>
+      <w:lvlJc w:val="right"/>
+      <w:pPr>
+        <w:ind w:left="6480" w:hanging="180"/>
+      </w:pPr>
+    </w:lvl>
+  </w:abstractNum>
+  <w:abstractNum w:abstractNumId="5" w15:restartNumberingAfterBreak="0">
     <w:nsid w:val="6A120908"/>
     <w:multiLevelType w:val="hybridMultilevel"/>
     <w:tmpl w:val="A2F4131E"/>
@@ -2560,10 +3203,22 @@
     </w:lvl>
   </w:abstractNum>
   <w:num w:numId="1">
+    <w:abstractNumId w:val="1"/>
+  </w:num>
+  <w:num w:numId="2">
+    <w:abstractNumId w:val="5"/>
+  </w:num>
+  <w:num w:numId="3">
     <w:abstractNumId w:val="0"/>
   </w:num>
-  <w:num w:numId="2">
-    <w:abstractNumId w:val="1"/>
+  <w:num w:numId="4">
+    <w:abstractNumId w:val="4"/>
+  </w:num>
+  <w:num w:numId="5">
+    <w:abstractNumId w:val="3"/>
+  </w:num>
+  <w:num w:numId="6">
+    <w:abstractNumId w:val="2"/>
   </w:num>
 </w:numbering>
 </file>

</xml_diff>

<commit_message>
Anwendungsfallbeschreibungen zu den Anwendungsfällen fertig.
</commit_message>
<xml_diff>
--- a/ProjectSongbird/Anwendungsfallbeschreibung.docx
+++ b/ProjectSongbird/Anwendungsfallbeschreibung.docx
@@ -19,7 +19,15 @@
             <w:gridSpan w:val="2"/>
           </w:tcPr>
           <w:p>
-            <w:r>
+            <w:pPr>
+              <w:rPr>
+                <w:b/>
+              </w:rPr>
+            </w:pPr>
+            <w:r>
+              <w:rPr>
+                <w:b/>
+              </w:rPr>
               <w:t>Beschreibung Systemanwendungsfall</w:t>
             </w:r>
           </w:p>
@@ -218,13 +226,11 @@
               <w:t xml:space="preserve"> oder er überspringt das Beispiel und wärmt sich </w:t>
             </w:r>
             <w:r>
-              <w:t xml:space="preserve">nicht auf, also ein </w:t>
-            </w:r>
-            <w:proofErr w:type="spellStart"/>
-            <w:r>
-              <w:t>sozuzagenes</w:t>
-            </w:r>
-            <w:proofErr w:type="spellEnd"/>
+              <w:t xml:space="preserve">nicht auf, also </w:t>
+            </w:r>
+            <w:r>
+              <w:t>sozusagen</w:t>
+            </w:r>
             <w:r>
               <w:t xml:space="preserve"> </w:t>
             </w:r>
@@ -384,7 +390,15 @@
             <w:gridSpan w:val="2"/>
           </w:tcPr>
           <w:p>
-            <w:r>
+            <w:pPr>
+              <w:rPr>
+                <w:b/>
+              </w:rPr>
+            </w:pPr>
+            <w:r>
+              <w:rPr>
+                <w:b/>
+              </w:rPr>
               <w:t>Beschreibung Systemanwendungsfall</w:t>
             </w:r>
           </w:p>
@@ -728,7 +742,15 @@
             <w:gridSpan w:val="2"/>
           </w:tcPr>
           <w:p>
-            <w:r>
+            <w:pPr>
+              <w:rPr>
+                <w:b/>
+              </w:rPr>
+            </w:pPr>
+            <w:r>
+              <w:rPr>
+                <w:b/>
+              </w:rPr>
               <w:t>Beschreibung Systemanwendungsfall</w:t>
             </w:r>
           </w:p>
@@ -785,6 +807,17 @@
               <w:t>Skill</w:t>
             </w:r>
             <w:proofErr w:type="spellEnd"/>
+            <w:r>
+              <w:t xml:space="preserve"> und der User befindet sich im Willkommens-Block, in dem er sich entscheiden kann ob er Hilfe zu dem </w:t>
+            </w:r>
+            <w:proofErr w:type="spellStart"/>
+            <w:r>
+              <w:t>Skill</w:t>
+            </w:r>
+            <w:proofErr w:type="spellEnd"/>
+            <w:r>
+              <w:t xml:space="preserve"> möchte, Tipps zur Stimme bekommen möchte oder seine Stimme trainieren möchte.</w:t>
+            </w:r>
           </w:p>
         </w:tc>
       </w:tr>
@@ -825,7 +858,19 @@
           <w:tcPr>
             <w:tcW w:w="4531" w:type="dxa"/>
           </w:tcPr>
-          <w:p/>
+          <w:p>
+            <w:r>
+              <w:t xml:space="preserve">User möchte den </w:t>
+            </w:r>
+            <w:proofErr w:type="spellStart"/>
+            <w:r>
+              <w:t>Skill</w:t>
+            </w:r>
+            <w:proofErr w:type="spellEnd"/>
+            <w:r>
+              <w:t xml:space="preserve"> verwenden, also seine Stimme schulen.</w:t>
+            </w:r>
+          </w:p>
         </w:tc>
       </w:tr>
       <w:tr>
@@ -843,7 +888,11 @@
           <w:tcPr>
             <w:tcW w:w="4531" w:type="dxa"/>
           </w:tcPr>
-          <w:p/>
+          <w:p>
+            <w:r>
+              <w:t>keine</w:t>
+            </w:r>
+          </w:p>
         </w:tc>
       </w:tr>
       <w:tr>
@@ -861,7 +910,42 @@
           <w:tcPr>
             <w:tcW w:w="4531" w:type="dxa"/>
           </w:tcPr>
-          <w:p/>
+          <w:p>
+            <w:pPr>
+              <w:pStyle w:val="Listenabsatz"/>
+              <w:numPr>
+                <w:ilvl w:val="0"/>
+                <w:numId w:val="11"/>
+              </w:numPr>
+            </w:pPr>
+            <w:r>
+              <w:t>Stimme trainieren</w:t>
+            </w:r>
+          </w:p>
+          <w:p>
+            <w:pPr>
+              <w:pStyle w:val="Listenabsatz"/>
+              <w:numPr>
+                <w:ilvl w:val="0"/>
+                <w:numId w:val="11"/>
+              </w:numPr>
+            </w:pPr>
+            <w:r>
+              <w:t>Tipps erhalten</w:t>
+            </w:r>
+          </w:p>
+          <w:p>
+            <w:pPr>
+              <w:pStyle w:val="Listenabsatz"/>
+              <w:numPr>
+                <w:ilvl w:val="0"/>
+                <w:numId w:val="11"/>
+              </w:numPr>
+            </w:pPr>
+            <w:r>
+              <w:t>Hilfe erhalten</w:t>
+            </w:r>
+          </w:p>
         </w:tc>
       </w:tr>
       <w:tr>
@@ -879,7 +963,42 @@
           <w:tcPr>
             <w:tcW w:w="4531" w:type="dxa"/>
           </w:tcPr>
-          <w:p/>
+          <w:p>
+            <w:pPr>
+              <w:pStyle w:val="Listenabsatz"/>
+              <w:numPr>
+                <w:ilvl w:val="0"/>
+                <w:numId w:val="13"/>
+              </w:numPr>
+            </w:pPr>
+            <w:r>
+              <w:t>User soll seine Stimme aufwärmen</w:t>
+            </w:r>
+          </w:p>
+          <w:p>
+            <w:pPr>
+              <w:pStyle w:val="Listenabsatz"/>
+              <w:numPr>
+                <w:ilvl w:val="0"/>
+                <w:numId w:val="13"/>
+              </w:numPr>
+            </w:pPr>
+            <w:r>
+              <w:t>User bekommt Tipps</w:t>
+            </w:r>
+          </w:p>
+          <w:p>
+            <w:pPr>
+              <w:pStyle w:val="Listenabsatz"/>
+              <w:numPr>
+                <w:ilvl w:val="0"/>
+                <w:numId w:val="13"/>
+              </w:numPr>
+            </w:pPr>
+            <w:r>
+              <w:t>User bekommt Hilfe</w:t>
+            </w:r>
+          </w:p>
         </w:tc>
       </w:tr>
       <w:tr>
@@ -897,7 +1016,30 @@
           <w:tcPr>
             <w:tcW w:w="4531" w:type="dxa"/>
           </w:tcPr>
-          <w:p/>
+          <w:p>
+            <w:pPr>
+              <w:pStyle w:val="Listenabsatz"/>
+              <w:numPr>
+                <w:ilvl w:val="0"/>
+                <w:numId w:val="14"/>
+              </w:numPr>
+            </w:pPr>
+            <w:r>
+              <w:t>Äußerung analysieren</w:t>
+            </w:r>
+          </w:p>
+          <w:p>
+            <w:pPr>
+              <w:pStyle w:val="Listenabsatz"/>
+              <w:numPr>
+                <w:ilvl w:val="0"/>
+                <w:numId w:val="14"/>
+              </w:numPr>
+            </w:pPr>
+            <w:r>
+              <w:t>Weiter in den Zweig, der ausgewählt wurde</w:t>
+            </w:r>
+          </w:p>
         </w:tc>
       </w:tr>
       <w:tr>
@@ -915,7 +1057,13 @@
           <w:tcPr>
             <w:tcW w:w="4531" w:type="dxa"/>
           </w:tcPr>
-          <w:p/>
+          <w:p>
+            <w:r>
+              <w:t>2a) User bitten, eine der 3 Optionen Hilfe, Stimme trainieren oder Tipps auszuwählen</w:t>
+            </w:r>
+            <w:bookmarkStart w:id="0" w:name="_GoBack"/>
+            <w:bookmarkEnd w:id="0"/>
+          </w:p>
         </w:tc>
       </w:tr>
       <w:tr>
@@ -991,7 +1139,15 @@
             <w:gridSpan w:val="2"/>
           </w:tcPr>
           <w:p>
-            <w:r>
+            <w:pPr>
+              <w:rPr>
+                <w:b/>
+              </w:rPr>
+            </w:pPr>
+            <w:r>
+              <w:rPr>
+                <w:b/>
+              </w:rPr>
               <w:t>Beschreibung Systemanwendungsfall</w:t>
             </w:r>
           </w:p>
@@ -1039,6 +1195,139 @@
           <w:tcPr>
             <w:tcW w:w="4531" w:type="dxa"/>
           </w:tcPr>
+          <w:p>
+            <w:r>
+              <w:t>Der User will kein Au</w:t>
+            </w:r>
+            <w:r>
+              <w:t>f</w:t>
+            </w:r>
+            <w:r>
+              <w:t xml:space="preserve">wärmbeispiel hören, sollte sich jetzt eigentlich </w:t>
+            </w:r>
+            <w:proofErr w:type="gramStart"/>
+            <w:r>
+              <w:t>selber</w:t>
+            </w:r>
+            <w:proofErr w:type="gramEnd"/>
+            <w:r>
+              <w:t xml:space="preserve"> aufwärmen. Dies wird vom </w:t>
+            </w:r>
+            <w:proofErr w:type="spellStart"/>
+            <w:r>
+              <w:t>Skill</w:t>
+            </w:r>
+            <w:proofErr w:type="spellEnd"/>
+            <w:r>
+              <w:t xml:space="preserve"> jedoch nicht kontrolliert.</w:t>
+            </w:r>
+          </w:p>
+        </w:tc>
+      </w:tr>
+      <w:tr>
+        <w:tc>
+          <w:tcPr>
+            <w:tcW w:w="4531" w:type="dxa"/>
+          </w:tcPr>
+          <w:p>
+            <w:r>
+              <w:t>Akteure</w:t>
+            </w:r>
+          </w:p>
+        </w:tc>
+        <w:tc>
+          <w:tcPr>
+            <w:tcW w:w="4531" w:type="dxa"/>
+          </w:tcPr>
+          <w:p>
+            <w:r>
+              <w:t>User</w:t>
+            </w:r>
+          </w:p>
+        </w:tc>
+      </w:tr>
+      <w:tr>
+        <w:tc>
+          <w:tcPr>
+            <w:tcW w:w="4531" w:type="dxa"/>
+          </w:tcPr>
+          <w:p>
+            <w:r>
+              <w:t>Auslöser</w:t>
+            </w:r>
+          </w:p>
+        </w:tc>
+        <w:tc>
+          <w:tcPr>
+            <w:tcW w:w="4531" w:type="dxa"/>
+          </w:tcPr>
+          <w:p>
+            <w:r>
+              <w:t>User möchte seine Stimme trainieren und hat nach dem Willkommen block die Option Stimme trainieren ausgewählt.</w:t>
+            </w:r>
+          </w:p>
+        </w:tc>
+      </w:tr>
+      <w:tr>
+        <w:tc>
+          <w:tcPr>
+            <w:tcW w:w="4531" w:type="dxa"/>
+          </w:tcPr>
+          <w:p>
+            <w:r>
+              <w:lastRenderedPageBreak/>
+              <w:t>Vorbedingungen</w:t>
+            </w:r>
+          </w:p>
+        </w:tc>
+        <w:tc>
+          <w:tcPr>
+            <w:tcW w:w="4531" w:type="dxa"/>
+          </w:tcPr>
+          <w:p>
+            <w:r>
+              <w:t>Option Stimme trainieren wurde gewählt</w:t>
+            </w:r>
+          </w:p>
+        </w:tc>
+      </w:tr>
+      <w:tr>
+        <w:tc>
+          <w:tcPr>
+            <w:tcW w:w="4531" w:type="dxa"/>
+          </w:tcPr>
+          <w:p>
+            <w:r>
+              <w:t>Eingehende Informationen</w:t>
+            </w:r>
+          </w:p>
+        </w:tc>
+        <w:tc>
+          <w:tcPr>
+            <w:tcW w:w="4531" w:type="dxa"/>
+          </w:tcPr>
+          <w:p>
+            <w:r>
+              <w:t>keine</w:t>
+            </w:r>
+          </w:p>
+        </w:tc>
+      </w:tr>
+      <w:tr>
+        <w:tc>
+          <w:tcPr>
+            <w:tcW w:w="4531" w:type="dxa"/>
+          </w:tcPr>
+          <w:p>
+            <w:r>
+              <w:t>Ergebnis(se)</w:t>
+            </w:r>
+          </w:p>
+        </w:tc>
+        <w:tc>
+          <w:tcPr>
+            <w:tcW w:w="4531" w:type="dxa"/>
+          </w:tcPr>
           <w:p/>
         </w:tc>
       </w:tr>
@@ -1049,6 +1338,206 @@
           </w:tcPr>
           <w:p>
             <w:r>
+              <w:t>Ablauf</w:t>
+            </w:r>
+          </w:p>
+        </w:tc>
+        <w:tc>
+          <w:tcPr>
+            <w:tcW w:w="4531" w:type="dxa"/>
+          </w:tcPr>
+          <w:p>
+            <w:pPr>
+              <w:pStyle w:val="Listenabsatz"/>
+              <w:numPr>
+                <w:ilvl w:val="0"/>
+                <w:numId w:val="10"/>
+              </w:numPr>
+            </w:pPr>
+            <w:r>
+              <w:t>Programm wartet auf ein weiter</w:t>
+            </w:r>
+          </w:p>
+        </w:tc>
+      </w:tr>
+      <w:tr>
+        <w:tc>
+          <w:tcPr>
+            <w:tcW w:w="4531" w:type="dxa"/>
+          </w:tcPr>
+          <w:p>
+            <w:r>
+              <w:t>Alternativen</w:t>
+            </w:r>
+          </w:p>
+        </w:tc>
+        <w:tc>
+          <w:tcPr>
+            <w:tcW w:w="4531" w:type="dxa"/>
+          </w:tcPr>
+          <w:p/>
+        </w:tc>
+      </w:tr>
+      <w:tr>
+        <w:tc>
+          <w:tcPr>
+            <w:tcW w:w="4531" w:type="dxa"/>
+          </w:tcPr>
+          <w:p>
+            <w:r>
+              <w:t>Offene Punkte</w:t>
+            </w:r>
+          </w:p>
+        </w:tc>
+        <w:tc>
+          <w:tcPr>
+            <w:tcW w:w="4531" w:type="dxa"/>
+          </w:tcPr>
+          <w:p>
+            <w:r>
+              <w:t xml:space="preserve">-sollen wir eine Erinnerung einfügen, dass der User irgendwann </w:t>
+            </w:r>
+            <w:proofErr w:type="gramStart"/>
+            <w:r>
+              <w:t>weiter sagen</w:t>
+            </w:r>
+            <w:proofErr w:type="gramEnd"/>
+            <w:r>
+              <w:t xml:space="preserve"> muss?</w:t>
+            </w:r>
+          </w:p>
+        </w:tc>
+      </w:tr>
+      <w:tr>
+        <w:tc>
+          <w:tcPr>
+            <w:tcW w:w="4531" w:type="dxa"/>
+          </w:tcPr>
+          <w:p>
+            <w:r>
+              <w:t>Änderungshistorie</w:t>
+            </w:r>
+          </w:p>
+        </w:tc>
+        <w:tc>
+          <w:tcPr>
+            <w:tcW w:w="4531" w:type="dxa"/>
+          </w:tcPr>
+          <w:p/>
+        </w:tc>
+      </w:tr>
+      <w:tr>
+        <w:tc>
+          <w:tcPr>
+            <w:tcW w:w="4531" w:type="dxa"/>
+          </w:tcPr>
+          <w:p>
+            <w:r>
+              <w:t>Sonstige Anmerkungen</w:t>
+            </w:r>
+          </w:p>
+        </w:tc>
+        <w:tc>
+          <w:tcPr>
+            <w:tcW w:w="4531" w:type="dxa"/>
+          </w:tcPr>
+          <w:p/>
+        </w:tc>
+      </w:tr>
+    </w:tbl>
+    <w:p/>
+    <w:p/>
+    <w:p/>
+    <w:tbl>
+      <w:tblPr>
+        <w:tblStyle w:val="Tabellenraster"/>
+        <w:tblW w:w="0" w:type="auto"/>
+        <w:tblLook w:val="04A0" w:firstRow="1" w:lastRow="0" w:firstColumn="1" w:lastColumn="0" w:noHBand="0" w:noVBand="1"/>
+      </w:tblPr>
+      <w:tblGrid>
+        <w:gridCol w:w="4531"/>
+        <w:gridCol w:w="4531"/>
+      </w:tblGrid>
+      <w:tr>
+        <w:tc>
+          <w:tcPr>
+            <w:tcW w:w="9062" w:type="dxa"/>
+            <w:gridSpan w:val="2"/>
+          </w:tcPr>
+          <w:p>
+            <w:pPr>
+              <w:rPr>
+                <w:b/>
+              </w:rPr>
+            </w:pPr>
+            <w:r>
+              <w:rPr>
+                <w:b/>
+              </w:rPr>
+              <w:t>Beschreibung Systemanwendungsfall</w:t>
+            </w:r>
+          </w:p>
+        </w:tc>
+      </w:tr>
+      <w:tr>
+        <w:tc>
+          <w:tcPr>
+            <w:tcW w:w="4531" w:type="dxa"/>
+          </w:tcPr>
+          <w:p>
+            <w:r>
+              <w:t>Name</w:t>
+            </w:r>
+          </w:p>
+        </w:tc>
+        <w:tc>
+          <w:tcPr>
+            <w:tcW w:w="4531" w:type="dxa"/>
+          </w:tcPr>
+          <w:p>
+            <w:pPr>
+              <w:tabs>
+                <w:tab w:val="center" w:pos="2157"/>
+              </w:tabs>
+            </w:pPr>
+            <w:r>
+              <w:t>Koloraturen trainieren</w:t>
+            </w:r>
+          </w:p>
+        </w:tc>
+      </w:tr>
+      <w:tr>
+        <w:tc>
+          <w:tcPr>
+            <w:tcW w:w="4531" w:type="dxa"/>
+          </w:tcPr>
+          <w:p>
+            <w:r>
+              <w:t>Kurzbeschreibung</w:t>
+            </w:r>
+          </w:p>
+        </w:tc>
+        <w:tc>
+          <w:tcPr>
+            <w:tcW w:w="4531" w:type="dxa"/>
+          </w:tcPr>
+          <w:p>
+            <w:r>
+              <w:rPr>
+                <w:rFonts w:eastAsia="Arial" w:cs="Arial"/>
+              </w:rPr>
+              <w:t>Der Akteur sagt zu Alexa, dass er seine Koloraturen trainieren will. Dann wird ihm ein Beispiel vorgespielt, dass er dann nachsingen kann. Danach fragt sie den User, ob dieser mehr Koloraturen trainieren möchte oder nicht.</w:t>
+            </w:r>
+          </w:p>
+        </w:tc>
+      </w:tr>
+      <w:tr>
+        <w:tc>
+          <w:tcPr>
+            <w:tcW w:w="4531" w:type="dxa"/>
+          </w:tcPr>
+          <w:p>
+            <w:r>
               <w:t>Akteure</w:t>
             </w:r>
           </w:p>
@@ -1079,6 +1568,31 @@
           <w:tcPr>
             <w:tcW w:w="4531" w:type="dxa"/>
           </w:tcPr>
+          <w:p>
+            <w:r>
+              <w:rPr>
+                <w:rFonts w:eastAsia="Arial" w:cs="Arial"/>
+              </w:rPr>
+              <w:t>Der User möchte seine Koloraturen trainieren.</w:t>
+            </w:r>
+          </w:p>
+        </w:tc>
+      </w:tr>
+      <w:tr>
+        <w:tc>
+          <w:tcPr>
+            <w:tcW w:w="4531" w:type="dxa"/>
+          </w:tcPr>
+          <w:p>
+            <w:r>
+              <w:t>Vorbedingungen</w:t>
+            </w:r>
+          </w:p>
+        </w:tc>
+        <w:tc>
+          <w:tcPr>
+            <w:tcW w:w="4531" w:type="dxa"/>
+          </w:tcPr>
           <w:p/>
         </w:tc>
       </w:tr>
@@ -1089,24 +1603,6 @@
           </w:tcPr>
           <w:p>
             <w:r>
-              <w:t>Vorbedingungen</w:t>
-            </w:r>
-          </w:p>
-        </w:tc>
-        <w:tc>
-          <w:tcPr>
-            <w:tcW w:w="4531" w:type="dxa"/>
-          </w:tcPr>
-          <w:p/>
-        </w:tc>
-      </w:tr>
-      <w:tr>
-        <w:tc>
-          <w:tcPr>
-            <w:tcW w:w="4531" w:type="dxa"/>
-          </w:tcPr>
-          <w:p>
-            <w:r>
               <w:t>Eingehende Informationen</w:t>
             </w:r>
           </w:p>
@@ -1115,7 +1611,11 @@
           <w:tcPr>
             <w:tcW w:w="4531" w:type="dxa"/>
           </w:tcPr>
-          <w:p/>
+          <w:p>
+            <w:r>
+              <w:t>keine</w:t>
+            </w:r>
+          </w:p>
         </w:tc>
       </w:tr>
       <w:tr>
@@ -1133,7 +1633,19 @@
           <w:tcPr>
             <w:tcW w:w="4531" w:type="dxa"/>
           </w:tcPr>
-          <w:p/>
+          <w:p>
+            <w:r>
+              <w:t xml:space="preserve">User bekommt </w:t>
+            </w:r>
+            <w:proofErr w:type="gramStart"/>
+            <w:r>
+              <w:t>eine Audio</w:t>
+            </w:r>
+            <w:proofErr w:type="gramEnd"/>
+            <w:r>
+              <w:t xml:space="preserve"> vorgespielt die er nachsingen soll.</w:t>
+            </w:r>
+          </w:p>
         </w:tc>
       </w:tr>
       <w:tr>
@@ -1151,7 +1663,45 @@
           <w:tcPr>
             <w:tcW w:w="4531" w:type="dxa"/>
           </w:tcPr>
-          <w:p/>
+          <w:p>
+            <w:pPr>
+              <w:pStyle w:val="Listenabsatz"/>
+              <w:numPr>
+                <w:ilvl w:val="0"/>
+                <w:numId w:val="9"/>
+              </w:numPr>
+            </w:pPr>
+            <w:r>
+              <w:t>Äußerung analysieren</w:t>
+            </w:r>
+          </w:p>
+          <w:p>
+            <w:pPr>
+              <w:pStyle w:val="Listenabsatz"/>
+              <w:numPr>
+                <w:ilvl w:val="0"/>
+                <w:numId w:val="9"/>
+              </w:numPr>
+            </w:pPr>
+            <w:r>
+              <w:t>Abspielen de</w:t>
+            </w:r>
+            <w:r>
+              <w:t>s Beispiels</w:t>
+            </w:r>
+          </w:p>
+          <w:p>
+            <w:pPr>
+              <w:pStyle w:val="Listenabsatz"/>
+              <w:numPr>
+                <w:ilvl w:val="0"/>
+                <w:numId w:val="9"/>
+              </w:numPr>
+            </w:pPr>
+            <w:r>
+              <w:t>Auf weitere Befehle warten</w:t>
+            </w:r>
+          </w:p>
         </w:tc>
       </w:tr>
       <w:tr>
@@ -1169,7 +1719,11 @@
           <w:tcPr>
             <w:tcW w:w="4531" w:type="dxa"/>
           </w:tcPr>
-          <w:p/>
+          <w:p>
+            <w:r>
+              <w:t>2a) zu Hilfe Koloraturen gehen</w:t>
+            </w:r>
+          </w:p>
         </w:tc>
       </w:tr>
       <w:tr>
@@ -1245,7 +1799,15 @@
             <w:gridSpan w:val="2"/>
           </w:tcPr>
           <w:p>
-            <w:r>
+            <w:pPr>
+              <w:rPr>
+                <w:b/>
+              </w:rPr>
+            </w:pPr>
+            <w:r>
+              <w:rPr>
+                <w:b/>
+              </w:rPr>
               <w:t>Beschreibung Systemanwendungsfall</w:t>
             </w:r>
           </w:p>
@@ -1273,7 +1835,7 @@
               </w:tabs>
             </w:pPr>
             <w:r>
-              <w:t>Koloraturen trainieren</w:t>
+              <w:t>Hilfe Koloraturen</w:t>
             </w:r>
           </w:p>
         </w:tc>
@@ -1295,34 +1857,7 @@
           </w:tcPr>
           <w:p>
             <w:r>
-              <w:rPr>
-                <w:rFonts w:eastAsia="Arial" w:cs="Arial"/>
-              </w:rPr>
-              <w:t xml:space="preserve">Der Akteur sagt zu Alexa, dass er seine Koloraturen trainieren will. Dann wird ihm ein Beispiel </w:t>
-            </w:r>
-            <w:r>
-              <w:rPr>
-                <w:rFonts w:eastAsia="Arial" w:cs="Arial"/>
-              </w:rPr>
-              <w:t>vorgespielt,</w:t>
-            </w:r>
-            <w:r>
-              <w:rPr>
-                <w:rFonts w:eastAsia="Arial" w:cs="Arial"/>
-              </w:rPr>
-              <w:t xml:space="preserve"> dass er </w:t>
-            </w:r>
-            <w:r>
-              <w:rPr>
-                <w:rFonts w:eastAsia="Arial" w:cs="Arial"/>
-              </w:rPr>
-              <w:t>dann nachsingen</w:t>
-            </w:r>
-            <w:r>
-              <w:rPr>
-                <w:rFonts w:eastAsia="Arial" w:cs="Arial"/>
-              </w:rPr>
-              <w:t xml:space="preserve"> kann. Danach fragt sie den User, ob dieser mehr Koloraturen trainieren möchte oder nicht.</w:t>
+              <w:t>Der User sagt zu Alexa, dass er Hilfe zu Koloraturen möchte. Daraufhin gibt Alexa ihm Informationen zu ihnen.</w:t>
             </w:r>
           </w:p>
         </w:tc>
@@ -1356,79 +1891,92 @@
           </w:tcPr>
           <w:p>
             <w:r>
+              <w:t>Auslöser</w:t>
+            </w:r>
+          </w:p>
+        </w:tc>
+        <w:tc>
+          <w:tcPr>
+            <w:tcW w:w="4531" w:type="dxa"/>
+          </w:tcPr>
+          <w:p>
+            <w:r>
+              <w:t>Der Nutzer weiß nicht was Koloraturen sind und hätte gerne eine Erklärung zu ihnen, oder er hat vergessen was sie sind.</w:t>
+            </w:r>
+          </w:p>
+        </w:tc>
+      </w:tr>
+      <w:tr>
+        <w:tc>
+          <w:tcPr>
+            <w:tcW w:w="4531" w:type="dxa"/>
+          </w:tcPr>
+          <w:p>
+            <w:r>
+              <w:t>Vorbedingungen</w:t>
+            </w:r>
+          </w:p>
+        </w:tc>
+        <w:tc>
+          <w:tcPr>
+            <w:tcW w:w="4531" w:type="dxa"/>
+          </w:tcPr>
+          <w:p/>
+        </w:tc>
+      </w:tr>
+      <w:tr>
+        <w:tc>
+          <w:tcPr>
+            <w:tcW w:w="4531" w:type="dxa"/>
+          </w:tcPr>
+          <w:p>
+            <w:r>
+              <w:t>Eingehende Informationen</w:t>
+            </w:r>
+          </w:p>
+        </w:tc>
+        <w:tc>
+          <w:tcPr>
+            <w:tcW w:w="4531" w:type="dxa"/>
+          </w:tcPr>
+          <w:p>
+            <w:r>
+              <w:t>keine</w:t>
+            </w:r>
+          </w:p>
+        </w:tc>
+      </w:tr>
+      <w:tr>
+        <w:tc>
+          <w:tcPr>
+            <w:tcW w:w="4531" w:type="dxa"/>
+          </w:tcPr>
+          <w:p>
+            <w:r>
               <w:lastRenderedPageBreak/>
-              <w:t>Auslöser</w:t>
-            </w:r>
-          </w:p>
-        </w:tc>
-        <w:tc>
-          <w:tcPr>
-            <w:tcW w:w="4531" w:type="dxa"/>
-          </w:tcPr>
-          <w:p>
-            <w:r>
-              <w:rPr>
-                <w:rFonts w:eastAsia="Arial" w:cs="Arial"/>
-              </w:rPr>
-              <w:t>Der User möchte seine Koloraturen</w:t>
-            </w:r>
-            <w:r>
-              <w:rPr>
-                <w:rFonts w:eastAsia="Arial" w:cs="Arial"/>
-              </w:rPr>
-              <w:t xml:space="preserve"> trainieren.</w:t>
-            </w:r>
-          </w:p>
-        </w:tc>
-      </w:tr>
-      <w:tr>
-        <w:tc>
-          <w:tcPr>
-            <w:tcW w:w="4531" w:type="dxa"/>
-          </w:tcPr>
-          <w:p>
-            <w:r>
-              <w:t>Vorbedingungen</w:t>
-            </w:r>
-          </w:p>
-        </w:tc>
-        <w:tc>
-          <w:tcPr>
-            <w:tcW w:w="4531" w:type="dxa"/>
-          </w:tcPr>
-          <w:p/>
-        </w:tc>
-      </w:tr>
-      <w:tr>
-        <w:tc>
-          <w:tcPr>
-            <w:tcW w:w="4531" w:type="dxa"/>
-          </w:tcPr>
-          <w:p>
-            <w:r>
-              <w:t>Eingehende Informationen</w:t>
-            </w:r>
-          </w:p>
-        </w:tc>
-        <w:tc>
-          <w:tcPr>
-            <w:tcW w:w="4531" w:type="dxa"/>
-          </w:tcPr>
-          <w:p>
-            <w:r>
-              <w:t>keine</w:t>
-            </w:r>
-          </w:p>
-        </w:tc>
-      </w:tr>
-      <w:tr>
-        <w:tc>
-          <w:tcPr>
-            <w:tcW w:w="4531" w:type="dxa"/>
-          </w:tcPr>
-          <w:p>
-            <w:r>
               <w:t>Ergebnis(se)</w:t>
+            </w:r>
+          </w:p>
+        </w:tc>
+        <w:tc>
+          <w:tcPr>
+            <w:tcW w:w="4531" w:type="dxa"/>
+          </w:tcPr>
+          <w:p>
+            <w:r>
+              <w:t>Der User erhält eine Erklärung zu Koloraturen.</w:t>
+            </w:r>
+          </w:p>
+        </w:tc>
+      </w:tr>
+      <w:tr>
+        <w:tc>
+          <w:tcPr>
+            <w:tcW w:w="4531" w:type="dxa"/>
+          </w:tcPr>
+          <w:p>
+            <w:r>
+              <w:t>Ablauf</w:t>
             </w:r>
           </w:p>
         </w:tc>
@@ -1441,11 +1989,14 @@
               <w:pStyle w:val="Listenabsatz"/>
               <w:numPr>
                 <w:ilvl w:val="0"/>
-                <w:numId w:val="4"/>
+                <w:numId w:val="7"/>
               </w:numPr>
             </w:pPr>
             <w:r>
-              <w:t>Äußerung analysieren</w:t>
+              <w:t>Äußerung</w:t>
+            </w:r>
+            <w:r>
+              <w:t xml:space="preserve"> analysieren</w:t>
             </w:r>
           </w:p>
           <w:p>
@@ -1453,11 +2004,11 @@
               <w:pStyle w:val="Listenabsatz"/>
               <w:numPr>
                 <w:ilvl w:val="0"/>
-                <w:numId w:val="4"/>
+                <w:numId w:val="7"/>
               </w:numPr>
             </w:pPr>
             <w:r>
-              <w:t>Abspielen der Erklärung</w:t>
+              <w:t>Erklärung abspielen</w:t>
             </w:r>
           </w:p>
           <w:p>
@@ -1465,10 +2016,25 @@
               <w:pStyle w:val="Listenabsatz"/>
               <w:numPr>
                 <w:ilvl w:val="0"/>
-                <w:numId w:val="4"/>
+                <w:numId w:val="7"/>
               </w:numPr>
             </w:pPr>
             <w:r>
+              <w:t xml:space="preserve">Abspielen </w:t>
+            </w:r>
+            <w:r>
+              <w:t>einer Koloratur</w:t>
+            </w:r>
+          </w:p>
+          <w:p>
+            <w:pPr>
+              <w:pStyle w:val="Listenabsatz"/>
+              <w:numPr>
+                <w:ilvl w:val="0"/>
+                <w:numId w:val="7"/>
+              </w:numPr>
+            </w:pPr>
+            <w:r>
               <w:t>Auf weitere Befehle warten</w:t>
             </w:r>
           </w:p>
@@ -1481,6 +2047,271 @@
           </w:tcPr>
           <w:p>
             <w:r>
+              <w:t>Alternativen</w:t>
+            </w:r>
+          </w:p>
+        </w:tc>
+        <w:tc>
+          <w:tcPr>
+            <w:tcW w:w="4531" w:type="dxa"/>
+          </w:tcPr>
+          <w:p/>
+        </w:tc>
+      </w:tr>
+      <w:tr>
+        <w:tc>
+          <w:tcPr>
+            <w:tcW w:w="4531" w:type="dxa"/>
+          </w:tcPr>
+          <w:p>
+            <w:r>
+              <w:t>Offene Punkte</w:t>
+            </w:r>
+          </w:p>
+        </w:tc>
+        <w:tc>
+          <w:tcPr>
+            <w:tcW w:w="4531" w:type="dxa"/>
+          </w:tcPr>
+          <w:p/>
+        </w:tc>
+      </w:tr>
+      <w:tr>
+        <w:tc>
+          <w:tcPr>
+            <w:tcW w:w="4531" w:type="dxa"/>
+          </w:tcPr>
+          <w:p>
+            <w:r>
+              <w:t>Änderungshistorie</w:t>
+            </w:r>
+          </w:p>
+        </w:tc>
+        <w:tc>
+          <w:tcPr>
+            <w:tcW w:w="4531" w:type="dxa"/>
+          </w:tcPr>
+          <w:p/>
+        </w:tc>
+      </w:tr>
+      <w:tr>
+        <w:tc>
+          <w:tcPr>
+            <w:tcW w:w="4531" w:type="dxa"/>
+          </w:tcPr>
+          <w:p>
+            <w:r>
+              <w:t>Sonstige Anmerkungen</w:t>
+            </w:r>
+          </w:p>
+        </w:tc>
+        <w:tc>
+          <w:tcPr>
+            <w:tcW w:w="4531" w:type="dxa"/>
+          </w:tcPr>
+          <w:p/>
+        </w:tc>
+      </w:tr>
+    </w:tbl>
+    <w:p/>
+    <w:p/>
+    <w:p/>
+    <w:tbl>
+      <w:tblPr>
+        <w:tblStyle w:val="Tabellenraster"/>
+        <w:tblW w:w="0" w:type="auto"/>
+        <w:tblLook w:val="04A0" w:firstRow="1" w:lastRow="0" w:firstColumn="1" w:lastColumn="0" w:noHBand="0" w:noVBand="1"/>
+      </w:tblPr>
+      <w:tblGrid>
+        <w:gridCol w:w="4531"/>
+        <w:gridCol w:w="4531"/>
+      </w:tblGrid>
+      <w:tr>
+        <w:tc>
+          <w:tcPr>
+            <w:tcW w:w="9062" w:type="dxa"/>
+            <w:gridSpan w:val="2"/>
+          </w:tcPr>
+          <w:p>
+            <w:pPr>
+              <w:rPr>
+                <w:b/>
+              </w:rPr>
+            </w:pPr>
+            <w:r>
+              <w:rPr>
+                <w:b/>
+              </w:rPr>
+              <w:t>Beschreibung Systemanwendungsfall</w:t>
+            </w:r>
+          </w:p>
+        </w:tc>
+      </w:tr>
+      <w:tr>
+        <w:tc>
+          <w:tcPr>
+            <w:tcW w:w="4531" w:type="dxa"/>
+          </w:tcPr>
+          <w:p>
+            <w:r>
+              <w:t>Name</w:t>
+            </w:r>
+          </w:p>
+        </w:tc>
+        <w:tc>
+          <w:tcPr>
+            <w:tcW w:w="4531" w:type="dxa"/>
+          </w:tcPr>
+          <w:p>
+            <w:pPr>
+              <w:tabs>
+                <w:tab w:val="center" w:pos="2157"/>
+              </w:tabs>
+            </w:pPr>
+            <w:r>
+              <w:t>Intervalle trainieren</w:t>
+            </w:r>
+          </w:p>
+        </w:tc>
+      </w:tr>
+      <w:tr>
+        <w:tc>
+          <w:tcPr>
+            <w:tcW w:w="4531" w:type="dxa"/>
+          </w:tcPr>
+          <w:p>
+            <w:r>
+              <w:t>Kurzbeschreibung</w:t>
+            </w:r>
+          </w:p>
+        </w:tc>
+        <w:tc>
+          <w:tcPr>
+            <w:tcW w:w="4531" w:type="dxa"/>
+          </w:tcPr>
+          <w:p>
+            <w:r>
+              <w:rPr>
+                <w:rFonts w:eastAsia="Arial" w:cs="Arial"/>
+              </w:rPr>
+              <w:t>Der Akteur sagt zu Alexa, dass er seine Intervalle trainieren will. Dann wird ihm ein Beispiel vorgespielt, dass er dann nachsingen kann. Danach fragt sie den User, ob dieser mehr Intervalle trainieren möchte oder nicht.</w:t>
+            </w:r>
+          </w:p>
+        </w:tc>
+      </w:tr>
+      <w:tr>
+        <w:tc>
+          <w:tcPr>
+            <w:tcW w:w="4531" w:type="dxa"/>
+          </w:tcPr>
+          <w:p>
+            <w:r>
+              <w:t>Akteure</w:t>
+            </w:r>
+          </w:p>
+        </w:tc>
+        <w:tc>
+          <w:tcPr>
+            <w:tcW w:w="4531" w:type="dxa"/>
+          </w:tcPr>
+          <w:p>
+            <w:r>
+              <w:t>User</w:t>
+            </w:r>
+          </w:p>
+        </w:tc>
+      </w:tr>
+      <w:tr>
+        <w:tc>
+          <w:tcPr>
+            <w:tcW w:w="4531" w:type="dxa"/>
+          </w:tcPr>
+          <w:p>
+            <w:r>
+              <w:t>Auslöser</w:t>
+            </w:r>
+          </w:p>
+        </w:tc>
+        <w:tc>
+          <w:tcPr>
+            <w:tcW w:w="4531" w:type="dxa"/>
+          </w:tcPr>
+          <w:p>
+            <w:r>
+              <w:t>Der User möchte seine Intervalle trainieren.</w:t>
+            </w:r>
+          </w:p>
+        </w:tc>
+      </w:tr>
+      <w:tr>
+        <w:tc>
+          <w:tcPr>
+            <w:tcW w:w="4531" w:type="dxa"/>
+          </w:tcPr>
+          <w:p>
+            <w:r>
+              <w:t>Vorbedingungen</w:t>
+            </w:r>
+          </w:p>
+        </w:tc>
+        <w:tc>
+          <w:tcPr>
+            <w:tcW w:w="4531" w:type="dxa"/>
+          </w:tcPr>
+          <w:p/>
+        </w:tc>
+      </w:tr>
+      <w:tr>
+        <w:tc>
+          <w:tcPr>
+            <w:tcW w:w="4531" w:type="dxa"/>
+          </w:tcPr>
+          <w:p>
+            <w:r>
+              <w:t>Eingehende Informationen</w:t>
+            </w:r>
+          </w:p>
+        </w:tc>
+        <w:tc>
+          <w:tcPr>
+            <w:tcW w:w="4531" w:type="dxa"/>
+          </w:tcPr>
+          <w:p>
+            <w:r>
+              <w:t>keine</w:t>
+            </w:r>
+          </w:p>
+        </w:tc>
+      </w:tr>
+      <w:tr>
+        <w:tc>
+          <w:tcPr>
+            <w:tcW w:w="4531" w:type="dxa"/>
+          </w:tcPr>
+          <w:p>
+            <w:r>
+              <w:t>Ergebnis(se)</w:t>
+            </w:r>
+          </w:p>
+        </w:tc>
+        <w:tc>
+          <w:tcPr>
+            <w:tcW w:w="4531" w:type="dxa"/>
+          </w:tcPr>
+          <w:p>
+            <w:r>
+              <w:t>Dem User werden Intervalle zur Übung vorgespielt.</w:t>
+            </w:r>
+          </w:p>
+        </w:tc>
+      </w:tr>
+      <w:tr>
+        <w:tc>
+          <w:tcPr>
+            <w:tcW w:w="4531" w:type="dxa"/>
+          </w:tcPr>
+          <w:p>
+            <w:r>
               <w:t>Ablauf</w:t>
             </w:r>
           </w:p>
@@ -1489,7 +2320,45 @@
           <w:tcPr>
             <w:tcW w:w="4531" w:type="dxa"/>
           </w:tcPr>
-          <w:p/>
+          <w:p>
+            <w:pPr>
+              <w:pStyle w:val="Listenabsatz"/>
+              <w:numPr>
+                <w:ilvl w:val="0"/>
+                <w:numId w:val="5"/>
+              </w:numPr>
+            </w:pPr>
+            <w:r>
+              <w:t>Äußerung analysieren</w:t>
+            </w:r>
+          </w:p>
+          <w:p>
+            <w:pPr>
+              <w:pStyle w:val="Listenabsatz"/>
+              <w:numPr>
+                <w:ilvl w:val="0"/>
+                <w:numId w:val="5"/>
+              </w:numPr>
+            </w:pPr>
+            <w:r>
+              <w:t xml:space="preserve">Abspielen </w:t>
+            </w:r>
+            <w:r>
+              <w:t>eines Intervalls</w:t>
+            </w:r>
+          </w:p>
+          <w:p>
+            <w:pPr>
+              <w:pStyle w:val="Listenabsatz"/>
+              <w:numPr>
+                <w:ilvl w:val="0"/>
+                <w:numId w:val="5"/>
+              </w:numPr>
+            </w:pPr>
+            <w:r>
+              <w:t>Auf weitere Befehle warten</w:t>
+            </w:r>
+          </w:p>
         </w:tc>
       </w:tr>
       <w:tr>
@@ -1507,7 +2376,11 @@
           <w:tcPr>
             <w:tcW w:w="4531" w:type="dxa"/>
           </w:tcPr>
-          <w:p/>
+          <w:p>
+            <w:r>
+              <w:t>2a) zu Hilfe Intervalle gehen</w:t>
+            </w:r>
+          </w:p>
         </w:tc>
       </w:tr>
       <w:tr>
@@ -1583,7 +2456,15 @@
             <w:gridSpan w:val="2"/>
           </w:tcPr>
           <w:p>
-            <w:r>
+            <w:pPr>
+              <w:rPr>
+                <w:b/>
+              </w:rPr>
+            </w:pPr>
+            <w:r>
+              <w:rPr>
+                <w:b/>
+              </w:rPr>
               <w:t>Beschreibung Systemanwendungsfall</w:t>
             </w:r>
           </w:p>
@@ -1611,7 +2492,7 @@
               </w:tabs>
             </w:pPr>
             <w:r>
-              <w:t>Hilfe Koloraturen</w:t>
+              <w:t>Hilfe Intervalle</w:t>
             </w:r>
           </w:p>
         </w:tc>
@@ -1633,7 +2514,7 @@
           </w:tcPr>
           <w:p>
             <w:r>
-              <w:t>Der User sagt zu Alexa, dass er Hilfe zu Koloraturen möchte. Daraufhin gibt Alexa ihm Informationen zu ihnen.</w:t>
+              <w:t>Der User sagt zu Alexa, dass er Hilfe zu Intervallen möchte. Daraufhin gibt Alexa ihm Informationen zu diesen.</w:t>
             </w:r>
           </w:p>
         </w:tc>
@@ -1677,18 +2558,19 @@
           </w:tcPr>
           <w:p>
             <w:r>
-              <w:t>Der Nutzer weiß nicht was Koloraturen sind und hätte gerne eine Erklärung zu ihnen, oder er hat vergessen was sie sind.</w:t>
-            </w:r>
-          </w:p>
-        </w:tc>
-      </w:tr>
-      <w:tr>
-        <w:tc>
-          <w:tcPr>
-            <w:tcW w:w="4531" w:type="dxa"/>
-          </w:tcPr>
-          <w:p>
-            <w:r>
+              <w:t>Der User weiß nicht was Intervalle sind und hätte gerne eine Erklärung zu ihnen, oder er hat vergessen was sie sind.</w:t>
+            </w:r>
+          </w:p>
+        </w:tc>
+      </w:tr>
+      <w:tr>
+        <w:tc>
+          <w:tcPr>
+            <w:tcW w:w="4531" w:type="dxa"/>
+          </w:tcPr>
+          <w:p>
+            <w:r>
+              <w:lastRenderedPageBreak/>
               <w:t>Vorbedingungen</w:t>
             </w:r>
           </w:p>
@@ -1697,7 +2579,11 @@
           <w:tcPr>
             <w:tcW w:w="4531" w:type="dxa"/>
           </w:tcPr>
-          <w:p/>
+          <w:p>
+            <w:r>
+              <w:t>Der User muss sich entscheiden, ob er Koloraturen üben möchte oder Intervalle.</w:t>
+            </w:r>
+          </w:p>
         </w:tc>
       </w:tr>
       <w:tr>
@@ -1739,7 +2625,7 @@
           </w:tcPr>
           <w:p>
             <w:r>
-              <w:t>Der User erhält eine Erklärung zu Koloraturen.</w:t>
+              <w:t>Der User erhält eine Erklärung zu Intervallen.</w:t>
             </w:r>
           </w:p>
         </w:tc>
@@ -1764,14 +2650,11 @@
               <w:pStyle w:val="Listenabsatz"/>
               <w:numPr>
                 <w:ilvl w:val="0"/>
-                <w:numId w:val="7"/>
+                <w:numId w:val="8"/>
               </w:numPr>
             </w:pPr>
             <w:r>
-              <w:t>Äußerung</w:t>
-            </w:r>
-            <w:r>
-              <w:t xml:space="preserve"> analysieren</w:t>
+              <w:t>Äußerung analysieren</w:t>
             </w:r>
           </w:p>
           <w:p>
@@ -1779,14 +2662,11 @@
               <w:pStyle w:val="Listenabsatz"/>
               <w:numPr>
                 <w:ilvl w:val="0"/>
-                <w:numId w:val="7"/>
+                <w:numId w:val="8"/>
               </w:numPr>
             </w:pPr>
             <w:r>
-              <w:t xml:space="preserve">Abspielen </w:t>
-            </w:r>
-            <w:r>
-              <w:t>einer Koloratur</w:t>
+              <w:t>Abspielen der Erklärung</w:t>
             </w:r>
           </w:p>
           <w:p>
@@ -1794,10 +2674,22 @@
               <w:pStyle w:val="Listenabsatz"/>
               <w:numPr>
                 <w:ilvl w:val="0"/>
-                <w:numId w:val="7"/>
+                <w:numId w:val="8"/>
               </w:numPr>
             </w:pPr>
             <w:r>
+              <w:t>Abspielen eines Intervalls</w:t>
+            </w:r>
+          </w:p>
+          <w:p>
+            <w:pPr>
+              <w:pStyle w:val="Listenabsatz"/>
+              <w:numPr>
+                <w:ilvl w:val="0"/>
+                <w:numId w:val="8"/>
+              </w:numPr>
+            </w:pPr>
+            <w:r>
               <w:t>Auf weitere Befehle warten</w:t>
             </w:r>
           </w:p>
@@ -1856,8 +2748,6 @@
           </w:tcPr>
           <w:p/>
         </w:tc>
-        <w:bookmarkStart w:id="0" w:name="_GoBack"/>
-        <w:bookmarkEnd w:id="0"/>
       </w:tr>
       <w:tr>
         <w:tc>
@@ -1878,6 +2768,7 @@
         </w:tc>
       </w:tr>
     </w:tbl>
+    <w:p/>
     <w:p/>
     <w:tbl>
       <w:tblPr>
@@ -1896,648 +2787,15 @@
             <w:gridSpan w:val="2"/>
           </w:tcPr>
           <w:p>
-            <w:r>
-              <w:t>Beschreibung Systemanwendungsfall</w:t>
-            </w:r>
-          </w:p>
-        </w:tc>
-      </w:tr>
-      <w:tr>
-        <w:tc>
-          <w:tcPr>
-            <w:tcW w:w="4531" w:type="dxa"/>
-          </w:tcPr>
-          <w:p>
-            <w:r>
-              <w:t>Name</w:t>
-            </w:r>
-          </w:p>
-        </w:tc>
-        <w:tc>
-          <w:tcPr>
-            <w:tcW w:w="4531" w:type="dxa"/>
-          </w:tcPr>
-          <w:p>
             <w:pPr>
-              <w:tabs>
-                <w:tab w:val="center" w:pos="2157"/>
-              </w:tabs>
+              <w:rPr>
+                <w:b/>
+              </w:rPr>
             </w:pPr>
             <w:r>
-              <w:t>Intervalle trainieren</w:t>
-            </w:r>
-          </w:p>
-        </w:tc>
-      </w:tr>
-      <w:tr>
-        <w:tc>
-          <w:tcPr>
-            <w:tcW w:w="4531" w:type="dxa"/>
-          </w:tcPr>
-          <w:p>
-            <w:r>
-              <w:t>Kurzbeschreibung</w:t>
-            </w:r>
-          </w:p>
-        </w:tc>
-        <w:tc>
-          <w:tcPr>
-            <w:tcW w:w="4531" w:type="dxa"/>
-          </w:tcPr>
-          <w:p>
-            <w:r>
               <w:rPr>
-                <w:rFonts w:eastAsia="Arial" w:cs="Arial"/>
+                <w:b/>
               </w:rPr>
-              <w:t xml:space="preserve">Der Akteur sagt zu Alexa, dass er seine </w:t>
-            </w:r>
-            <w:r>
-              <w:rPr>
-                <w:rFonts w:eastAsia="Arial" w:cs="Arial"/>
-              </w:rPr>
-              <w:t>Intervalle</w:t>
-            </w:r>
-            <w:r>
-              <w:rPr>
-                <w:rFonts w:eastAsia="Arial" w:cs="Arial"/>
-              </w:rPr>
-              <w:t xml:space="preserve"> trainieren will. Dann wird ihm ein Beispiel vorgespielt, dass er dann nachsingen kann. Danach fragt sie den User, ob dieser mehr </w:t>
-            </w:r>
-            <w:r>
-              <w:rPr>
-                <w:rFonts w:eastAsia="Arial" w:cs="Arial"/>
-              </w:rPr>
-              <w:t>Intervalle</w:t>
-            </w:r>
-            <w:r>
-              <w:rPr>
-                <w:rFonts w:eastAsia="Arial" w:cs="Arial"/>
-              </w:rPr>
-              <w:t xml:space="preserve"> trainieren möchte oder nicht.</w:t>
-            </w:r>
-          </w:p>
-        </w:tc>
-      </w:tr>
-      <w:tr>
-        <w:tc>
-          <w:tcPr>
-            <w:tcW w:w="4531" w:type="dxa"/>
-          </w:tcPr>
-          <w:p>
-            <w:r>
-              <w:t>Akteure</w:t>
-            </w:r>
-          </w:p>
-        </w:tc>
-        <w:tc>
-          <w:tcPr>
-            <w:tcW w:w="4531" w:type="dxa"/>
-          </w:tcPr>
-          <w:p>
-            <w:r>
-              <w:t>User</w:t>
-            </w:r>
-          </w:p>
-        </w:tc>
-      </w:tr>
-      <w:tr>
-        <w:tc>
-          <w:tcPr>
-            <w:tcW w:w="4531" w:type="dxa"/>
-          </w:tcPr>
-          <w:p>
-            <w:r>
-              <w:t>Auslöser</w:t>
-            </w:r>
-          </w:p>
-        </w:tc>
-        <w:tc>
-          <w:tcPr>
-            <w:tcW w:w="4531" w:type="dxa"/>
-          </w:tcPr>
-          <w:p>
-            <w:r>
-              <w:t>Der User möchte seine Intervalle trainieren.</w:t>
-            </w:r>
-          </w:p>
-        </w:tc>
-      </w:tr>
-      <w:tr>
-        <w:tc>
-          <w:tcPr>
-            <w:tcW w:w="4531" w:type="dxa"/>
-          </w:tcPr>
-          <w:p>
-            <w:r>
-              <w:t>Vorbedingungen</w:t>
-            </w:r>
-          </w:p>
-        </w:tc>
-        <w:tc>
-          <w:tcPr>
-            <w:tcW w:w="4531" w:type="dxa"/>
-          </w:tcPr>
-          <w:p/>
-        </w:tc>
-      </w:tr>
-      <w:tr>
-        <w:tc>
-          <w:tcPr>
-            <w:tcW w:w="4531" w:type="dxa"/>
-          </w:tcPr>
-          <w:p>
-            <w:r>
-              <w:t>Eingehende Informationen</w:t>
-            </w:r>
-          </w:p>
-        </w:tc>
-        <w:tc>
-          <w:tcPr>
-            <w:tcW w:w="4531" w:type="dxa"/>
-          </w:tcPr>
-          <w:p>
-            <w:r>
-              <w:t>keine</w:t>
-            </w:r>
-          </w:p>
-        </w:tc>
-      </w:tr>
-      <w:tr>
-        <w:tc>
-          <w:tcPr>
-            <w:tcW w:w="4531" w:type="dxa"/>
-          </w:tcPr>
-          <w:p>
-            <w:r>
-              <w:lastRenderedPageBreak/>
-              <w:t>Ergebnis(se)</w:t>
-            </w:r>
-          </w:p>
-        </w:tc>
-        <w:tc>
-          <w:tcPr>
-            <w:tcW w:w="4531" w:type="dxa"/>
-          </w:tcPr>
-          <w:p>
-            <w:r>
-              <w:t>Dem User werden Intervalle zur Übung vorgespielt.</w:t>
-            </w:r>
-          </w:p>
-        </w:tc>
-      </w:tr>
-      <w:tr>
-        <w:tc>
-          <w:tcPr>
-            <w:tcW w:w="4531" w:type="dxa"/>
-          </w:tcPr>
-          <w:p>
-            <w:r>
-              <w:t>Ablauf</w:t>
-            </w:r>
-          </w:p>
-        </w:tc>
-        <w:tc>
-          <w:tcPr>
-            <w:tcW w:w="4531" w:type="dxa"/>
-          </w:tcPr>
-          <w:p>
-            <w:pPr>
-              <w:pStyle w:val="Listenabsatz"/>
-              <w:numPr>
-                <w:ilvl w:val="0"/>
-                <w:numId w:val="5"/>
-              </w:numPr>
-            </w:pPr>
-            <w:r>
-              <w:t>Äußerung analysieren</w:t>
-            </w:r>
-          </w:p>
-          <w:p>
-            <w:pPr>
-              <w:pStyle w:val="Listenabsatz"/>
-              <w:numPr>
-                <w:ilvl w:val="0"/>
-                <w:numId w:val="5"/>
-              </w:numPr>
-            </w:pPr>
-            <w:r>
-              <w:t xml:space="preserve">Abspielen </w:t>
-            </w:r>
-            <w:r>
-              <w:t>eines Intervalls</w:t>
-            </w:r>
-          </w:p>
-          <w:p>
-            <w:pPr>
-              <w:pStyle w:val="Listenabsatz"/>
-              <w:numPr>
-                <w:ilvl w:val="0"/>
-                <w:numId w:val="5"/>
-              </w:numPr>
-            </w:pPr>
-            <w:r>
-              <w:t>Auf weitere Befehle warten</w:t>
-            </w:r>
-          </w:p>
-        </w:tc>
-      </w:tr>
-      <w:tr>
-        <w:tc>
-          <w:tcPr>
-            <w:tcW w:w="4531" w:type="dxa"/>
-          </w:tcPr>
-          <w:p>
-            <w:r>
-              <w:t>Alternativen</w:t>
-            </w:r>
-          </w:p>
-        </w:tc>
-        <w:tc>
-          <w:tcPr>
-            <w:tcW w:w="4531" w:type="dxa"/>
-          </w:tcPr>
-          <w:p/>
-        </w:tc>
-      </w:tr>
-      <w:tr>
-        <w:tc>
-          <w:tcPr>
-            <w:tcW w:w="4531" w:type="dxa"/>
-          </w:tcPr>
-          <w:p>
-            <w:r>
-              <w:t>Offene Punkte</w:t>
-            </w:r>
-          </w:p>
-        </w:tc>
-        <w:tc>
-          <w:tcPr>
-            <w:tcW w:w="4531" w:type="dxa"/>
-          </w:tcPr>
-          <w:p/>
-        </w:tc>
-      </w:tr>
-      <w:tr>
-        <w:tc>
-          <w:tcPr>
-            <w:tcW w:w="4531" w:type="dxa"/>
-          </w:tcPr>
-          <w:p>
-            <w:r>
-              <w:t>Änderungshistorie</w:t>
-            </w:r>
-          </w:p>
-        </w:tc>
-        <w:tc>
-          <w:tcPr>
-            <w:tcW w:w="4531" w:type="dxa"/>
-          </w:tcPr>
-          <w:p/>
-        </w:tc>
-      </w:tr>
-      <w:tr>
-        <w:tc>
-          <w:tcPr>
-            <w:tcW w:w="4531" w:type="dxa"/>
-          </w:tcPr>
-          <w:p>
-            <w:r>
-              <w:t>Sonstige Anmerkungen</w:t>
-            </w:r>
-          </w:p>
-        </w:tc>
-        <w:tc>
-          <w:tcPr>
-            <w:tcW w:w="4531" w:type="dxa"/>
-          </w:tcPr>
-          <w:p/>
-        </w:tc>
-      </w:tr>
-    </w:tbl>
-    <w:p/>
-    <w:tbl>
-      <w:tblPr>
-        <w:tblStyle w:val="Tabellenraster"/>
-        <w:tblW w:w="0" w:type="auto"/>
-        <w:tblLook w:val="04A0" w:firstRow="1" w:lastRow="0" w:firstColumn="1" w:lastColumn="0" w:noHBand="0" w:noVBand="1"/>
-      </w:tblPr>
-      <w:tblGrid>
-        <w:gridCol w:w="4531"/>
-        <w:gridCol w:w="4531"/>
-      </w:tblGrid>
-      <w:tr>
-        <w:tc>
-          <w:tcPr>
-            <w:tcW w:w="9062" w:type="dxa"/>
-            <w:gridSpan w:val="2"/>
-          </w:tcPr>
-          <w:p>
-            <w:r>
-              <w:t>Beschreibung Systemanwendungsfall</w:t>
-            </w:r>
-          </w:p>
-        </w:tc>
-      </w:tr>
-      <w:tr>
-        <w:tc>
-          <w:tcPr>
-            <w:tcW w:w="4531" w:type="dxa"/>
-          </w:tcPr>
-          <w:p>
-            <w:r>
-              <w:t>Name</w:t>
-            </w:r>
-          </w:p>
-        </w:tc>
-        <w:tc>
-          <w:tcPr>
-            <w:tcW w:w="4531" w:type="dxa"/>
-          </w:tcPr>
-          <w:p>
-            <w:pPr>
-              <w:tabs>
-                <w:tab w:val="center" w:pos="2157"/>
-              </w:tabs>
-            </w:pPr>
-            <w:r>
-              <w:t>Hilfe Intervalle</w:t>
-            </w:r>
-          </w:p>
-        </w:tc>
-      </w:tr>
-      <w:tr>
-        <w:tc>
-          <w:tcPr>
-            <w:tcW w:w="4531" w:type="dxa"/>
-          </w:tcPr>
-          <w:p>
-            <w:r>
-              <w:t>Kurzbeschreibung</w:t>
-            </w:r>
-          </w:p>
-        </w:tc>
-        <w:tc>
-          <w:tcPr>
-            <w:tcW w:w="4531" w:type="dxa"/>
-          </w:tcPr>
-          <w:p>
-            <w:r>
-              <w:t>Der User sagt zu Alexa, dass er Hilfe zu Intervallen möchte. Daraufhin gibt Alexa ihm Informationen zu diesen.</w:t>
-            </w:r>
-          </w:p>
-        </w:tc>
-      </w:tr>
-      <w:tr>
-        <w:tc>
-          <w:tcPr>
-            <w:tcW w:w="4531" w:type="dxa"/>
-          </w:tcPr>
-          <w:p>
-            <w:r>
-              <w:t>Akteure</w:t>
-            </w:r>
-          </w:p>
-        </w:tc>
-        <w:tc>
-          <w:tcPr>
-            <w:tcW w:w="4531" w:type="dxa"/>
-          </w:tcPr>
-          <w:p>
-            <w:r>
-              <w:t>User</w:t>
-            </w:r>
-          </w:p>
-        </w:tc>
-      </w:tr>
-      <w:tr>
-        <w:tc>
-          <w:tcPr>
-            <w:tcW w:w="4531" w:type="dxa"/>
-          </w:tcPr>
-          <w:p>
-            <w:r>
-              <w:t>Auslöser</w:t>
-            </w:r>
-          </w:p>
-        </w:tc>
-        <w:tc>
-          <w:tcPr>
-            <w:tcW w:w="4531" w:type="dxa"/>
-          </w:tcPr>
-          <w:p>
-            <w:r>
-              <w:t>Der User weiß nicht was Intervalle sind und hätte gerne eine Erklärung zu ihnen, oder er hat vergessen was sie sind.</w:t>
-            </w:r>
-          </w:p>
-        </w:tc>
-      </w:tr>
-      <w:tr>
-        <w:tc>
-          <w:tcPr>
-            <w:tcW w:w="4531" w:type="dxa"/>
-          </w:tcPr>
-          <w:p>
-            <w:r>
-              <w:t>Vorbedingungen</w:t>
-            </w:r>
-          </w:p>
-        </w:tc>
-        <w:tc>
-          <w:tcPr>
-            <w:tcW w:w="4531" w:type="dxa"/>
-          </w:tcPr>
-          <w:p/>
-        </w:tc>
-      </w:tr>
-      <w:tr>
-        <w:tc>
-          <w:tcPr>
-            <w:tcW w:w="4531" w:type="dxa"/>
-          </w:tcPr>
-          <w:p>
-            <w:r>
-              <w:t>Eingehende Informationen</w:t>
-            </w:r>
-          </w:p>
-        </w:tc>
-        <w:tc>
-          <w:tcPr>
-            <w:tcW w:w="4531" w:type="dxa"/>
-          </w:tcPr>
-          <w:p>
-            <w:r>
-              <w:t>keine</w:t>
-            </w:r>
-          </w:p>
-        </w:tc>
-      </w:tr>
-      <w:tr>
-        <w:tc>
-          <w:tcPr>
-            <w:tcW w:w="4531" w:type="dxa"/>
-          </w:tcPr>
-          <w:p>
-            <w:r>
-              <w:t>Ergebnis(se)</w:t>
-            </w:r>
-          </w:p>
-        </w:tc>
-        <w:tc>
-          <w:tcPr>
-            <w:tcW w:w="4531" w:type="dxa"/>
-          </w:tcPr>
-          <w:p>
-            <w:r>
-              <w:t>Der User erhält eine Erklärung zu Intervallen.</w:t>
-            </w:r>
-          </w:p>
-        </w:tc>
-      </w:tr>
-      <w:tr>
-        <w:tc>
-          <w:tcPr>
-            <w:tcW w:w="4531" w:type="dxa"/>
-          </w:tcPr>
-          <w:p>
-            <w:r>
-              <w:t>Ablauf</w:t>
-            </w:r>
-          </w:p>
-        </w:tc>
-        <w:tc>
-          <w:tcPr>
-            <w:tcW w:w="4531" w:type="dxa"/>
-          </w:tcPr>
-          <w:p>
-            <w:pPr>
-              <w:pStyle w:val="Listenabsatz"/>
-              <w:numPr>
-                <w:ilvl w:val="0"/>
-                <w:numId w:val="8"/>
-              </w:numPr>
-            </w:pPr>
-            <w:r>
-              <w:t>Äußerung analysieren</w:t>
-            </w:r>
-          </w:p>
-          <w:p>
-            <w:pPr>
-              <w:pStyle w:val="Listenabsatz"/>
-              <w:numPr>
-                <w:ilvl w:val="0"/>
-                <w:numId w:val="8"/>
-              </w:numPr>
-            </w:pPr>
-            <w:r>
-              <w:t>Abspielen der Erklärung</w:t>
-            </w:r>
-          </w:p>
-          <w:p>
-            <w:pPr>
-              <w:pStyle w:val="Listenabsatz"/>
-              <w:numPr>
-                <w:ilvl w:val="0"/>
-                <w:numId w:val="8"/>
-              </w:numPr>
-            </w:pPr>
-            <w:r>
-              <w:t>Auf weitere Befehle warten</w:t>
-            </w:r>
-          </w:p>
-        </w:tc>
-      </w:tr>
-      <w:tr>
-        <w:tc>
-          <w:tcPr>
-            <w:tcW w:w="4531" w:type="dxa"/>
-          </w:tcPr>
-          <w:p>
-            <w:r>
-              <w:t>Alternativen</w:t>
-            </w:r>
-          </w:p>
-        </w:tc>
-        <w:tc>
-          <w:tcPr>
-            <w:tcW w:w="4531" w:type="dxa"/>
-          </w:tcPr>
-          <w:p/>
-        </w:tc>
-      </w:tr>
-      <w:tr>
-        <w:tc>
-          <w:tcPr>
-            <w:tcW w:w="4531" w:type="dxa"/>
-          </w:tcPr>
-          <w:p>
-            <w:r>
-              <w:t>Offene Punkte</w:t>
-            </w:r>
-          </w:p>
-        </w:tc>
-        <w:tc>
-          <w:tcPr>
-            <w:tcW w:w="4531" w:type="dxa"/>
-          </w:tcPr>
-          <w:p/>
-        </w:tc>
-      </w:tr>
-      <w:tr>
-        <w:tc>
-          <w:tcPr>
-            <w:tcW w:w="4531" w:type="dxa"/>
-          </w:tcPr>
-          <w:p>
-            <w:r>
-              <w:t>Änderungshistorie</w:t>
-            </w:r>
-          </w:p>
-        </w:tc>
-        <w:tc>
-          <w:tcPr>
-            <w:tcW w:w="4531" w:type="dxa"/>
-          </w:tcPr>
-          <w:p/>
-        </w:tc>
-      </w:tr>
-      <w:tr>
-        <w:tc>
-          <w:tcPr>
-            <w:tcW w:w="4531" w:type="dxa"/>
-          </w:tcPr>
-          <w:p>
-            <w:r>
-              <w:t>Sonstige Anmerkungen</w:t>
-            </w:r>
-          </w:p>
-        </w:tc>
-        <w:tc>
-          <w:tcPr>
-            <w:tcW w:w="4531" w:type="dxa"/>
-          </w:tcPr>
-          <w:p/>
-        </w:tc>
-      </w:tr>
-    </w:tbl>
-    <w:p/>
-    <w:tbl>
-      <w:tblPr>
-        <w:tblStyle w:val="Tabellenraster"/>
-        <w:tblW w:w="0" w:type="auto"/>
-        <w:tblLook w:val="04A0" w:firstRow="1" w:lastRow="0" w:firstColumn="1" w:lastColumn="0" w:noHBand="0" w:noVBand="1"/>
-      </w:tblPr>
-      <w:tblGrid>
-        <w:gridCol w:w="4531"/>
-        <w:gridCol w:w="4531"/>
-      </w:tblGrid>
-      <w:tr>
-        <w:tc>
-          <w:tcPr>
-            <w:tcW w:w="9062" w:type="dxa"/>
-            <w:gridSpan w:val="2"/>
-          </w:tcPr>
-          <w:p>
-            <w:r>
               <w:t>Beschreibung Systemanwendungsfall</w:t>
             </w:r>
           </w:p>
@@ -2746,7 +3004,6 @@
               </w:numPr>
             </w:pPr>
             <w:r>
-              <w:lastRenderedPageBreak/>
               <w:t>Abspielen der Informationen und Befehle des Skills</w:t>
             </w:r>
           </w:p>
@@ -2771,7 +3028,6 @@
           </w:tcPr>
           <w:p>
             <w:r>
-              <w:lastRenderedPageBreak/>
               <w:t>Alternativen</w:t>
             </w:r>
           </w:p>
@@ -2941,6 +3197,184 @@
     </w:lvl>
   </w:abstractNum>
   <w:abstractNum w:abstractNumId="1" w15:restartNumberingAfterBreak="0">
+    <w:nsid w:val="0C762BA9"/>
+    <w:multiLevelType w:val="hybridMultilevel"/>
+    <w:tmpl w:val="3CCCC924"/>
+    <w:lvl w:ilvl="0" w:tplc="0407000F">
+      <w:start w:val="1"/>
+      <w:numFmt w:val="decimal"/>
+      <w:lvlText w:val="%1."/>
+      <w:lvlJc w:val="left"/>
+      <w:pPr>
+        <w:ind w:left="720" w:hanging="360"/>
+      </w:pPr>
+      <w:rPr>
+        <w:rFonts w:hint="default"/>
+      </w:rPr>
+    </w:lvl>
+    <w:lvl w:ilvl="1" w:tplc="04070019" w:tentative="1">
+      <w:start w:val="1"/>
+      <w:numFmt w:val="lowerLetter"/>
+      <w:lvlText w:val="%2."/>
+      <w:lvlJc w:val="left"/>
+      <w:pPr>
+        <w:ind w:left="1440" w:hanging="360"/>
+      </w:pPr>
+    </w:lvl>
+    <w:lvl w:ilvl="2" w:tplc="0407001B" w:tentative="1">
+      <w:start w:val="1"/>
+      <w:numFmt w:val="lowerRoman"/>
+      <w:lvlText w:val="%3."/>
+      <w:lvlJc w:val="right"/>
+      <w:pPr>
+        <w:ind w:left="2160" w:hanging="180"/>
+      </w:pPr>
+    </w:lvl>
+    <w:lvl w:ilvl="3" w:tplc="0407000F" w:tentative="1">
+      <w:start w:val="1"/>
+      <w:numFmt w:val="decimal"/>
+      <w:lvlText w:val="%4."/>
+      <w:lvlJc w:val="left"/>
+      <w:pPr>
+        <w:ind w:left="2880" w:hanging="360"/>
+      </w:pPr>
+    </w:lvl>
+    <w:lvl w:ilvl="4" w:tplc="04070019" w:tentative="1">
+      <w:start w:val="1"/>
+      <w:numFmt w:val="lowerLetter"/>
+      <w:lvlText w:val="%5."/>
+      <w:lvlJc w:val="left"/>
+      <w:pPr>
+        <w:ind w:left="3600" w:hanging="360"/>
+      </w:pPr>
+    </w:lvl>
+    <w:lvl w:ilvl="5" w:tplc="0407001B" w:tentative="1">
+      <w:start w:val="1"/>
+      <w:numFmt w:val="lowerRoman"/>
+      <w:lvlText w:val="%6."/>
+      <w:lvlJc w:val="right"/>
+      <w:pPr>
+        <w:ind w:left="4320" w:hanging="180"/>
+      </w:pPr>
+    </w:lvl>
+    <w:lvl w:ilvl="6" w:tplc="0407000F" w:tentative="1">
+      <w:start w:val="1"/>
+      <w:numFmt w:val="decimal"/>
+      <w:lvlText w:val="%7."/>
+      <w:lvlJc w:val="left"/>
+      <w:pPr>
+        <w:ind w:left="5040" w:hanging="360"/>
+      </w:pPr>
+    </w:lvl>
+    <w:lvl w:ilvl="7" w:tplc="04070019" w:tentative="1">
+      <w:start w:val="1"/>
+      <w:numFmt w:val="lowerLetter"/>
+      <w:lvlText w:val="%8."/>
+      <w:lvlJc w:val="left"/>
+      <w:pPr>
+        <w:ind w:left="5760" w:hanging="360"/>
+      </w:pPr>
+    </w:lvl>
+    <w:lvl w:ilvl="8" w:tplc="0407001B" w:tentative="1">
+      <w:start w:val="1"/>
+      <w:numFmt w:val="lowerRoman"/>
+      <w:lvlText w:val="%9."/>
+      <w:lvlJc w:val="right"/>
+      <w:pPr>
+        <w:ind w:left="6480" w:hanging="180"/>
+      </w:pPr>
+    </w:lvl>
+  </w:abstractNum>
+  <w:abstractNum w:abstractNumId="2" w15:restartNumberingAfterBreak="0">
+    <w:nsid w:val="20580500"/>
+    <w:multiLevelType w:val="hybridMultilevel"/>
+    <w:tmpl w:val="4EBE41EC"/>
+    <w:lvl w:ilvl="0" w:tplc="0407000F">
+      <w:start w:val="1"/>
+      <w:numFmt w:val="decimal"/>
+      <w:lvlText w:val="%1."/>
+      <w:lvlJc w:val="left"/>
+      <w:pPr>
+        <w:ind w:left="720" w:hanging="360"/>
+      </w:pPr>
+      <w:rPr>
+        <w:rFonts w:hint="default"/>
+      </w:rPr>
+    </w:lvl>
+    <w:lvl w:ilvl="1" w:tplc="04070019" w:tentative="1">
+      <w:start w:val="1"/>
+      <w:numFmt w:val="lowerLetter"/>
+      <w:lvlText w:val="%2."/>
+      <w:lvlJc w:val="left"/>
+      <w:pPr>
+        <w:ind w:left="1440" w:hanging="360"/>
+      </w:pPr>
+    </w:lvl>
+    <w:lvl w:ilvl="2" w:tplc="0407001B" w:tentative="1">
+      <w:start w:val="1"/>
+      <w:numFmt w:val="lowerRoman"/>
+      <w:lvlText w:val="%3."/>
+      <w:lvlJc w:val="right"/>
+      <w:pPr>
+        <w:ind w:left="2160" w:hanging="180"/>
+      </w:pPr>
+    </w:lvl>
+    <w:lvl w:ilvl="3" w:tplc="0407000F" w:tentative="1">
+      <w:start w:val="1"/>
+      <w:numFmt w:val="decimal"/>
+      <w:lvlText w:val="%4."/>
+      <w:lvlJc w:val="left"/>
+      <w:pPr>
+        <w:ind w:left="2880" w:hanging="360"/>
+      </w:pPr>
+    </w:lvl>
+    <w:lvl w:ilvl="4" w:tplc="04070019" w:tentative="1">
+      <w:start w:val="1"/>
+      <w:numFmt w:val="lowerLetter"/>
+      <w:lvlText w:val="%5."/>
+      <w:lvlJc w:val="left"/>
+      <w:pPr>
+        <w:ind w:left="3600" w:hanging="360"/>
+      </w:pPr>
+    </w:lvl>
+    <w:lvl w:ilvl="5" w:tplc="0407001B" w:tentative="1">
+      <w:start w:val="1"/>
+      <w:numFmt w:val="lowerRoman"/>
+      <w:lvlText w:val="%6."/>
+      <w:lvlJc w:val="right"/>
+      <w:pPr>
+        <w:ind w:left="4320" w:hanging="180"/>
+      </w:pPr>
+    </w:lvl>
+    <w:lvl w:ilvl="6" w:tplc="0407000F" w:tentative="1">
+      <w:start w:val="1"/>
+      <w:numFmt w:val="decimal"/>
+      <w:lvlText w:val="%7."/>
+      <w:lvlJc w:val="left"/>
+      <w:pPr>
+        <w:ind w:left="5040" w:hanging="360"/>
+      </w:pPr>
+    </w:lvl>
+    <w:lvl w:ilvl="7" w:tplc="04070019" w:tentative="1">
+      <w:start w:val="1"/>
+      <w:numFmt w:val="lowerLetter"/>
+      <w:lvlText w:val="%8."/>
+      <w:lvlJc w:val="left"/>
+      <w:pPr>
+        <w:ind w:left="5760" w:hanging="360"/>
+      </w:pPr>
+    </w:lvl>
+    <w:lvl w:ilvl="8" w:tplc="0407001B" w:tentative="1">
+      <w:start w:val="1"/>
+      <w:numFmt w:val="lowerRoman"/>
+      <w:lvlText w:val="%9."/>
+      <w:lvlJc w:val="right"/>
+      <w:pPr>
+        <w:ind w:left="6480" w:hanging="180"/>
+      </w:pPr>
+    </w:lvl>
+  </w:abstractNum>
+  <w:abstractNum w:abstractNumId="3" w15:restartNumberingAfterBreak="0">
     <w:nsid w:val="383344FC"/>
     <w:multiLevelType w:val="hybridMultilevel"/>
     <w:tmpl w:val="E7AE81DE"/>
@@ -3029,7 +3463,7 @@
       </w:pPr>
     </w:lvl>
   </w:abstractNum>
-  <w:abstractNum w:abstractNumId="2" w15:restartNumberingAfterBreak="0">
+  <w:abstractNum w:abstractNumId="4" w15:restartNumberingAfterBreak="0">
     <w:nsid w:val="40066001"/>
     <w:multiLevelType w:val="hybridMultilevel"/>
     <w:tmpl w:val="06BEF7D2"/>
@@ -3118,7 +3552,7 @@
       </w:pPr>
     </w:lvl>
   </w:abstractNum>
-  <w:abstractNum w:abstractNumId="3" w15:restartNumberingAfterBreak="0">
+  <w:abstractNum w:abstractNumId="5" w15:restartNumberingAfterBreak="0">
     <w:nsid w:val="41367072"/>
     <w:multiLevelType w:val="hybridMultilevel"/>
     <w:tmpl w:val="5D760392"/>
@@ -3207,7 +3641,274 @@
       </w:pPr>
     </w:lvl>
   </w:abstractNum>
-  <w:abstractNum w:abstractNumId="4" w15:restartNumberingAfterBreak="0">
+  <w:abstractNum w:abstractNumId="6" w15:restartNumberingAfterBreak="0">
+    <w:nsid w:val="43723288"/>
+    <w:multiLevelType w:val="hybridMultilevel"/>
+    <w:tmpl w:val="4BD23E80"/>
+    <w:lvl w:ilvl="0" w:tplc="0407000F">
+      <w:start w:val="1"/>
+      <w:numFmt w:val="decimal"/>
+      <w:lvlText w:val="%1."/>
+      <w:lvlJc w:val="left"/>
+      <w:pPr>
+        <w:ind w:left="720" w:hanging="360"/>
+      </w:pPr>
+      <w:rPr>
+        <w:rFonts w:hint="default"/>
+      </w:rPr>
+    </w:lvl>
+    <w:lvl w:ilvl="1" w:tplc="04070019" w:tentative="1">
+      <w:start w:val="1"/>
+      <w:numFmt w:val="lowerLetter"/>
+      <w:lvlText w:val="%2."/>
+      <w:lvlJc w:val="left"/>
+      <w:pPr>
+        <w:ind w:left="1440" w:hanging="360"/>
+      </w:pPr>
+    </w:lvl>
+    <w:lvl w:ilvl="2" w:tplc="0407001B" w:tentative="1">
+      <w:start w:val="1"/>
+      <w:numFmt w:val="lowerRoman"/>
+      <w:lvlText w:val="%3."/>
+      <w:lvlJc w:val="right"/>
+      <w:pPr>
+        <w:ind w:left="2160" w:hanging="180"/>
+      </w:pPr>
+    </w:lvl>
+    <w:lvl w:ilvl="3" w:tplc="0407000F" w:tentative="1">
+      <w:start w:val="1"/>
+      <w:numFmt w:val="decimal"/>
+      <w:lvlText w:val="%4."/>
+      <w:lvlJc w:val="left"/>
+      <w:pPr>
+        <w:ind w:left="2880" w:hanging="360"/>
+      </w:pPr>
+    </w:lvl>
+    <w:lvl w:ilvl="4" w:tplc="04070019" w:tentative="1">
+      <w:start w:val="1"/>
+      <w:numFmt w:val="lowerLetter"/>
+      <w:lvlText w:val="%5."/>
+      <w:lvlJc w:val="left"/>
+      <w:pPr>
+        <w:ind w:left="3600" w:hanging="360"/>
+      </w:pPr>
+    </w:lvl>
+    <w:lvl w:ilvl="5" w:tplc="0407001B" w:tentative="1">
+      <w:start w:val="1"/>
+      <w:numFmt w:val="lowerRoman"/>
+      <w:lvlText w:val="%6."/>
+      <w:lvlJc w:val="right"/>
+      <w:pPr>
+        <w:ind w:left="4320" w:hanging="180"/>
+      </w:pPr>
+    </w:lvl>
+    <w:lvl w:ilvl="6" w:tplc="0407000F" w:tentative="1">
+      <w:start w:val="1"/>
+      <w:numFmt w:val="decimal"/>
+      <w:lvlText w:val="%7."/>
+      <w:lvlJc w:val="left"/>
+      <w:pPr>
+        <w:ind w:left="5040" w:hanging="360"/>
+      </w:pPr>
+    </w:lvl>
+    <w:lvl w:ilvl="7" w:tplc="04070019" w:tentative="1">
+      <w:start w:val="1"/>
+      <w:numFmt w:val="lowerLetter"/>
+      <w:lvlText w:val="%8."/>
+      <w:lvlJc w:val="left"/>
+      <w:pPr>
+        <w:ind w:left="5760" w:hanging="360"/>
+      </w:pPr>
+    </w:lvl>
+    <w:lvl w:ilvl="8" w:tplc="0407001B" w:tentative="1">
+      <w:start w:val="1"/>
+      <w:numFmt w:val="lowerRoman"/>
+      <w:lvlText w:val="%9."/>
+      <w:lvlJc w:val="right"/>
+      <w:pPr>
+        <w:ind w:left="6480" w:hanging="180"/>
+      </w:pPr>
+    </w:lvl>
+  </w:abstractNum>
+  <w:abstractNum w:abstractNumId="7" w15:restartNumberingAfterBreak="0">
+    <w:nsid w:val="45551A7E"/>
+    <w:multiLevelType w:val="hybridMultilevel"/>
+    <w:tmpl w:val="F9528456"/>
+    <w:lvl w:ilvl="0" w:tplc="0407000F">
+      <w:start w:val="1"/>
+      <w:numFmt w:val="decimal"/>
+      <w:lvlText w:val="%1."/>
+      <w:lvlJc w:val="left"/>
+      <w:pPr>
+        <w:ind w:left="720" w:hanging="360"/>
+      </w:pPr>
+      <w:rPr>
+        <w:rFonts w:hint="default"/>
+      </w:rPr>
+    </w:lvl>
+    <w:lvl w:ilvl="1" w:tplc="04070019" w:tentative="1">
+      <w:start w:val="1"/>
+      <w:numFmt w:val="lowerLetter"/>
+      <w:lvlText w:val="%2."/>
+      <w:lvlJc w:val="left"/>
+      <w:pPr>
+        <w:ind w:left="1440" w:hanging="360"/>
+      </w:pPr>
+    </w:lvl>
+    <w:lvl w:ilvl="2" w:tplc="0407001B" w:tentative="1">
+      <w:start w:val="1"/>
+      <w:numFmt w:val="lowerRoman"/>
+      <w:lvlText w:val="%3."/>
+      <w:lvlJc w:val="right"/>
+      <w:pPr>
+        <w:ind w:left="2160" w:hanging="180"/>
+      </w:pPr>
+    </w:lvl>
+    <w:lvl w:ilvl="3" w:tplc="0407000F" w:tentative="1">
+      <w:start w:val="1"/>
+      <w:numFmt w:val="decimal"/>
+      <w:lvlText w:val="%4."/>
+      <w:lvlJc w:val="left"/>
+      <w:pPr>
+        <w:ind w:left="2880" w:hanging="360"/>
+      </w:pPr>
+    </w:lvl>
+    <w:lvl w:ilvl="4" w:tplc="04070019" w:tentative="1">
+      <w:start w:val="1"/>
+      <w:numFmt w:val="lowerLetter"/>
+      <w:lvlText w:val="%5."/>
+      <w:lvlJc w:val="left"/>
+      <w:pPr>
+        <w:ind w:left="3600" w:hanging="360"/>
+      </w:pPr>
+    </w:lvl>
+    <w:lvl w:ilvl="5" w:tplc="0407001B" w:tentative="1">
+      <w:start w:val="1"/>
+      <w:numFmt w:val="lowerRoman"/>
+      <w:lvlText w:val="%6."/>
+      <w:lvlJc w:val="right"/>
+      <w:pPr>
+        <w:ind w:left="4320" w:hanging="180"/>
+      </w:pPr>
+    </w:lvl>
+    <w:lvl w:ilvl="6" w:tplc="0407000F" w:tentative="1">
+      <w:start w:val="1"/>
+      <w:numFmt w:val="decimal"/>
+      <w:lvlText w:val="%7."/>
+      <w:lvlJc w:val="left"/>
+      <w:pPr>
+        <w:ind w:left="5040" w:hanging="360"/>
+      </w:pPr>
+    </w:lvl>
+    <w:lvl w:ilvl="7" w:tplc="04070019" w:tentative="1">
+      <w:start w:val="1"/>
+      <w:numFmt w:val="lowerLetter"/>
+      <w:lvlText w:val="%8."/>
+      <w:lvlJc w:val="left"/>
+      <w:pPr>
+        <w:ind w:left="5760" w:hanging="360"/>
+      </w:pPr>
+    </w:lvl>
+    <w:lvl w:ilvl="8" w:tplc="0407001B" w:tentative="1">
+      <w:start w:val="1"/>
+      <w:numFmt w:val="lowerRoman"/>
+      <w:lvlText w:val="%9."/>
+      <w:lvlJc w:val="right"/>
+      <w:pPr>
+        <w:ind w:left="6480" w:hanging="180"/>
+      </w:pPr>
+    </w:lvl>
+  </w:abstractNum>
+  <w:abstractNum w:abstractNumId="8" w15:restartNumberingAfterBreak="0">
+    <w:nsid w:val="4963313B"/>
+    <w:multiLevelType w:val="hybridMultilevel"/>
+    <w:tmpl w:val="903A9F3A"/>
+    <w:lvl w:ilvl="0" w:tplc="0407000F">
+      <w:start w:val="1"/>
+      <w:numFmt w:val="decimal"/>
+      <w:lvlText w:val="%1."/>
+      <w:lvlJc w:val="left"/>
+      <w:pPr>
+        <w:ind w:left="720" w:hanging="360"/>
+      </w:pPr>
+      <w:rPr>
+        <w:rFonts w:hint="default"/>
+      </w:rPr>
+    </w:lvl>
+    <w:lvl w:ilvl="1" w:tplc="04070019" w:tentative="1">
+      <w:start w:val="1"/>
+      <w:numFmt w:val="lowerLetter"/>
+      <w:lvlText w:val="%2."/>
+      <w:lvlJc w:val="left"/>
+      <w:pPr>
+        <w:ind w:left="1440" w:hanging="360"/>
+      </w:pPr>
+    </w:lvl>
+    <w:lvl w:ilvl="2" w:tplc="0407001B" w:tentative="1">
+      <w:start w:val="1"/>
+      <w:numFmt w:val="lowerRoman"/>
+      <w:lvlText w:val="%3."/>
+      <w:lvlJc w:val="right"/>
+      <w:pPr>
+        <w:ind w:left="2160" w:hanging="180"/>
+      </w:pPr>
+    </w:lvl>
+    <w:lvl w:ilvl="3" w:tplc="0407000F" w:tentative="1">
+      <w:start w:val="1"/>
+      <w:numFmt w:val="decimal"/>
+      <w:lvlText w:val="%4."/>
+      <w:lvlJc w:val="left"/>
+      <w:pPr>
+        <w:ind w:left="2880" w:hanging="360"/>
+      </w:pPr>
+    </w:lvl>
+    <w:lvl w:ilvl="4" w:tplc="04070019" w:tentative="1">
+      <w:start w:val="1"/>
+      <w:numFmt w:val="lowerLetter"/>
+      <w:lvlText w:val="%5."/>
+      <w:lvlJc w:val="left"/>
+      <w:pPr>
+        <w:ind w:left="3600" w:hanging="360"/>
+      </w:pPr>
+    </w:lvl>
+    <w:lvl w:ilvl="5" w:tplc="0407001B" w:tentative="1">
+      <w:start w:val="1"/>
+      <w:numFmt w:val="lowerRoman"/>
+      <w:lvlText w:val="%6."/>
+      <w:lvlJc w:val="right"/>
+      <w:pPr>
+        <w:ind w:left="4320" w:hanging="180"/>
+      </w:pPr>
+    </w:lvl>
+    <w:lvl w:ilvl="6" w:tplc="0407000F" w:tentative="1">
+      <w:start w:val="1"/>
+      <w:numFmt w:val="decimal"/>
+      <w:lvlText w:val="%7."/>
+      <w:lvlJc w:val="left"/>
+      <w:pPr>
+        <w:ind w:left="5040" w:hanging="360"/>
+      </w:pPr>
+    </w:lvl>
+    <w:lvl w:ilvl="7" w:tplc="04070019" w:tentative="1">
+      <w:start w:val="1"/>
+      <w:numFmt w:val="lowerLetter"/>
+      <w:lvlText w:val="%8."/>
+      <w:lvlJc w:val="left"/>
+      <w:pPr>
+        <w:ind w:left="5760" w:hanging="360"/>
+      </w:pPr>
+    </w:lvl>
+    <w:lvl w:ilvl="8" w:tplc="0407001B" w:tentative="1">
+      <w:start w:val="1"/>
+      <w:numFmt w:val="lowerRoman"/>
+      <w:lvlText w:val="%9."/>
+      <w:lvlJc w:val="right"/>
+      <w:pPr>
+        <w:ind w:left="6480" w:hanging="180"/>
+      </w:pPr>
+    </w:lvl>
+  </w:abstractNum>
+  <w:abstractNum w:abstractNumId="9" w15:restartNumberingAfterBreak="0">
     <w:nsid w:val="5635773D"/>
     <w:multiLevelType w:val="hybridMultilevel"/>
     <w:tmpl w:val="21A4FE4A"/>
@@ -3296,7 +3997,7 @@
       </w:pPr>
     </w:lvl>
   </w:abstractNum>
-  <w:abstractNum w:abstractNumId="5" w15:restartNumberingAfterBreak="0">
+  <w:abstractNum w:abstractNumId="10" w15:restartNumberingAfterBreak="0">
     <w:nsid w:val="62E83C11"/>
     <w:multiLevelType w:val="hybridMultilevel"/>
     <w:tmpl w:val="21A4FE4A"/>
@@ -3385,7 +4086,7 @@
       </w:pPr>
     </w:lvl>
   </w:abstractNum>
-  <w:abstractNum w:abstractNumId="6" w15:restartNumberingAfterBreak="0">
+  <w:abstractNum w:abstractNumId="11" w15:restartNumberingAfterBreak="0">
     <w:nsid w:val="68653A87"/>
     <w:multiLevelType w:val="hybridMultilevel"/>
     <w:tmpl w:val="5D760392"/>
@@ -3474,7 +4175,7 @@
       </w:pPr>
     </w:lvl>
   </w:abstractNum>
-  <w:abstractNum w:abstractNumId="7" w15:restartNumberingAfterBreak="0">
+  <w:abstractNum w:abstractNumId="12" w15:restartNumberingAfterBreak="0">
     <w:nsid w:val="6A120908"/>
     <w:multiLevelType w:val="hybridMultilevel"/>
     <w:tmpl w:val="A2F4131E"/>
@@ -3563,29 +4264,136 @@
       </w:pPr>
     </w:lvl>
   </w:abstractNum>
+  <w:abstractNum w:abstractNumId="13" w15:restartNumberingAfterBreak="0">
+    <w:nsid w:val="6C5B3F48"/>
+    <w:multiLevelType w:val="hybridMultilevel"/>
+    <w:tmpl w:val="DCC8832A"/>
+    <w:lvl w:ilvl="0" w:tplc="0407000F">
+      <w:start w:val="1"/>
+      <w:numFmt w:val="decimal"/>
+      <w:lvlText w:val="%1."/>
+      <w:lvlJc w:val="left"/>
+      <w:pPr>
+        <w:ind w:left="720" w:hanging="360"/>
+      </w:pPr>
+      <w:rPr>
+        <w:rFonts w:hint="default"/>
+      </w:rPr>
+    </w:lvl>
+    <w:lvl w:ilvl="1" w:tplc="04070019" w:tentative="1">
+      <w:start w:val="1"/>
+      <w:numFmt w:val="lowerLetter"/>
+      <w:lvlText w:val="%2."/>
+      <w:lvlJc w:val="left"/>
+      <w:pPr>
+        <w:ind w:left="1440" w:hanging="360"/>
+      </w:pPr>
+    </w:lvl>
+    <w:lvl w:ilvl="2" w:tplc="0407001B" w:tentative="1">
+      <w:start w:val="1"/>
+      <w:numFmt w:val="lowerRoman"/>
+      <w:lvlText w:val="%3."/>
+      <w:lvlJc w:val="right"/>
+      <w:pPr>
+        <w:ind w:left="2160" w:hanging="180"/>
+      </w:pPr>
+    </w:lvl>
+    <w:lvl w:ilvl="3" w:tplc="0407000F" w:tentative="1">
+      <w:start w:val="1"/>
+      <w:numFmt w:val="decimal"/>
+      <w:lvlText w:val="%4."/>
+      <w:lvlJc w:val="left"/>
+      <w:pPr>
+        <w:ind w:left="2880" w:hanging="360"/>
+      </w:pPr>
+    </w:lvl>
+    <w:lvl w:ilvl="4" w:tplc="04070019" w:tentative="1">
+      <w:start w:val="1"/>
+      <w:numFmt w:val="lowerLetter"/>
+      <w:lvlText w:val="%5."/>
+      <w:lvlJc w:val="left"/>
+      <w:pPr>
+        <w:ind w:left="3600" w:hanging="360"/>
+      </w:pPr>
+    </w:lvl>
+    <w:lvl w:ilvl="5" w:tplc="0407001B" w:tentative="1">
+      <w:start w:val="1"/>
+      <w:numFmt w:val="lowerRoman"/>
+      <w:lvlText w:val="%6."/>
+      <w:lvlJc w:val="right"/>
+      <w:pPr>
+        <w:ind w:left="4320" w:hanging="180"/>
+      </w:pPr>
+    </w:lvl>
+    <w:lvl w:ilvl="6" w:tplc="0407000F" w:tentative="1">
+      <w:start w:val="1"/>
+      <w:numFmt w:val="decimal"/>
+      <w:lvlText w:val="%7."/>
+      <w:lvlJc w:val="left"/>
+      <w:pPr>
+        <w:ind w:left="5040" w:hanging="360"/>
+      </w:pPr>
+    </w:lvl>
+    <w:lvl w:ilvl="7" w:tplc="04070019" w:tentative="1">
+      <w:start w:val="1"/>
+      <w:numFmt w:val="lowerLetter"/>
+      <w:lvlText w:val="%8."/>
+      <w:lvlJc w:val="left"/>
+      <w:pPr>
+        <w:ind w:left="5760" w:hanging="360"/>
+      </w:pPr>
+    </w:lvl>
+    <w:lvl w:ilvl="8" w:tplc="0407001B" w:tentative="1">
+      <w:start w:val="1"/>
+      <w:numFmt w:val="lowerRoman"/>
+      <w:lvlText w:val="%9."/>
+      <w:lvlJc w:val="right"/>
+      <w:pPr>
+        <w:ind w:left="6480" w:hanging="180"/>
+      </w:pPr>
+    </w:lvl>
+  </w:abstractNum>
   <w:num w:numId="1">
-    <w:abstractNumId w:val="1"/>
+    <w:abstractNumId w:val="3"/>
   </w:num>
   <w:num w:numId="2">
-    <w:abstractNumId w:val="7"/>
+    <w:abstractNumId w:val="12"/>
   </w:num>
   <w:num w:numId="3">
     <w:abstractNumId w:val="0"/>
   </w:num>
   <w:num w:numId="4">
+    <w:abstractNumId w:val="11"/>
+  </w:num>
+  <w:num w:numId="5">
+    <w:abstractNumId w:val="9"/>
+  </w:num>
+  <w:num w:numId="6">
+    <w:abstractNumId w:val="4"/>
+  </w:num>
+  <w:num w:numId="7">
+    <w:abstractNumId w:val="5"/>
+  </w:num>
+  <w:num w:numId="8">
+    <w:abstractNumId w:val="10"/>
+  </w:num>
+  <w:num w:numId="9">
+    <w:abstractNumId w:val="8"/>
+  </w:num>
+  <w:num w:numId="10">
     <w:abstractNumId w:val="6"/>
   </w:num>
-  <w:num w:numId="5">
-    <w:abstractNumId w:val="4"/>
+  <w:num w:numId="11">
+    <w:abstractNumId w:val="13"/>
   </w:num>
-  <w:num w:numId="6">
+  <w:num w:numId="12">
+    <w:abstractNumId w:val="1"/>
+  </w:num>
+  <w:num w:numId="13">
     <w:abstractNumId w:val="2"/>
   </w:num>
-  <w:num w:numId="7">
-    <w:abstractNumId w:val="3"/>
-  </w:num>
-  <w:num w:numId="8">
-    <w:abstractNumId w:val="5"/>
+  <w:num w:numId="14">
+    <w:abstractNumId w:val="7"/>
   </w:num>
 </w:numbering>
 </file>

</xml_diff>